<commit_message>
ability to create employer (end user) account
</commit_message>
<xml_diff>
--- a/docs/zic55311_project_overview.docx
+++ b/docs/zic55311_project_overview.docx
@@ -471,6 +471,103 @@
       <w:pPr>
         <w:rPr>
           <w:rFonts w:ascii="Daytona Light" w:hAnsi="Daytona Light" w:cs="Times New Roman"/>
+          <w:b/>
+          <w:bCs/>
+          <w:u w:val="single"/>
+        </w:rPr>
+      </w:pPr>
+      <w:r>
+        <w:rPr>
+          <w:rFonts w:ascii="Daytona Light" w:hAnsi="Daytona Light" w:cs="Times New Roman"/>
+          <w:b/>
+          <w:bCs/>
+          <w:u w:val="single"/>
+        </w:rPr>
+        <w:t>Create New Account</w:t>
+      </w:r>
+    </w:p>
+    <w:p>
+      <w:pPr>
+        <w:rPr>
+          <w:rFonts w:ascii="Daytona Light" w:hAnsi="Daytona Light" w:cs="Times New Roman"/>
+          <w:b/>
+          <w:bCs/>
+        </w:rPr>
+      </w:pPr>
+    </w:p>
+    <w:p>
+      <w:pPr>
+        <w:rPr>
+          <w:rFonts w:ascii="Daytona Light" w:hAnsi="Daytona Light" w:cs="Times New Roman"/>
+        </w:rPr>
+      </w:pPr>
+      <w:r>
+        <w:rPr>
+          <w:rFonts w:ascii="Daytona Light" w:hAnsi="Daytona Light" w:cs="Times New Roman"/>
+        </w:rPr>
+        <w:t xml:space="preserve">This screen provides the option to create a new </w:t>
+      </w:r>
+      <w:r>
+        <w:rPr>
+          <w:rFonts w:ascii="Daytona Light" w:hAnsi="Daytona Light" w:cs="Times New Roman"/>
+        </w:rPr>
+        <w:t xml:space="preserve">employer </w:t>
+      </w:r>
+      <w:r>
+        <w:rPr>
+          <w:rFonts w:ascii="Daytona Light" w:hAnsi="Daytona Light" w:cs="Times New Roman"/>
+        </w:rPr>
+        <w:t xml:space="preserve">account. The </w:t>
+      </w:r>
+      <w:r>
+        <w:rPr>
+          <w:rFonts w:ascii="Daytona Light" w:hAnsi="Daytona Light" w:cs="Times New Roman"/>
+        </w:rPr>
+        <w:t xml:space="preserve">end </w:t>
+      </w:r>
+      <w:r>
+        <w:rPr>
+          <w:rFonts w:ascii="Daytona Light" w:hAnsi="Daytona Light" w:cs="Times New Roman"/>
+        </w:rPr>
+        <w:t xml:space="preserve">user </w:t>
+      </w:r>
+      <w:r>
+        <w:rPr>
+          <w:rFonts w:ascii="Daytona Light" w:hAnsi="Daytona Light" w:cs="Times New Roman"/>
+        </w:rPr>
+        <w:t xml:space="preserve">(who is associated with an employer, e.g. a manager) </w:t>
+      </w:r>
+      <w:r>
+        <w:rPr>
+          <w:rFonts w:ascii="Daytona Light" w:hAnsi="Daytona Light" w:cs="Times New Roman"/>
+        </w:rPr>
+        <w:t>can enter all of the relevant information and simply create an account, after which the user will be redirected to the login screen.</w:t>
+      </w:r>
+      <w:r>
+        <w:rPr>
+          <w:rFonts w:ascii="Daytona Light" w:hAnsi="Daytona Light" w:cs="Times New Roman"/>
+        </w:rPr>
+        <w:br/>
+      </w:r>
+      <w:r>
+        <w:rPr>
+          <w:rFonts w:ascii="Daytona Light" w:hAnsi="Daytona Light" w:cs="Times New Roman"/>
+        </w:rPr>
+        <w:br/>
+      </w:r>
+      <w:r>
+        <w:rPr>
+          <w:rFonts w:ascii="Daytona Light" w:hAnsi="Daytona Light" w:cs="Times New Roman"/>
+          <w:i/>
+          <w:iCs/>
+        </w:rPr>
+        <w:t>The value of the employer_ID is necessary to create an account. We assume, for the purpose of this project, that an ID is provided to the employer before they create separate accounts for those who are in charge of hiring.</w:t>
+      </w:r>
+    </w:p>
+    <w:p>
+      <w:pPr>
+        <w:rPr>
+          <w:rFonts w:ascii="Daytona Light" w:hAnsi="Daytona Light" w:cs="Times New Roman"/>
         </w:rPr>
       </w:pPr>
     </w:p>
@@ -759,7 +856,14 @@
         <w:rPr>
           <w:rFonts w:ascii="Daytona Light" w:hAnsi="Daytona Light" w:cs="Times New Roman"/>
         </w:rPr>
-        <w:t xml:space="preserve">his will only function for an employer. It uses the $_SESSION[‘employer’] variable to change the employer’s job_category to either ‘Employer Prime’ or ‘Employer Gold’ simply by clicking one of the relevant buttons. </w:t>
+        <w:t xml:space="preserve">his will only function for an employer. It uses the $_SESSION[‘employer’] variable to change the employer’s job_category to either ‘Employer Prime’ or ‘Employer Gold’ </w:t>
+      </w:r>
+      <w:r>
+        <w:rPr>
+          <w:rFonts w:ascii="Daytona Light" w:hAnsi="Daytona Light" w:cs="Times New Roman"/>
+        </w:rPr>
+        <w:lastRenderedPageBreak/>
+        <w:t xml:space="preserve">simply by clicking one of the relevant buttons. </w:t>
       </w:r>
       <w:r>
         <w:rPr>
@@ -869,828 +973,845 @@
         <w:rPr>
           <w:rFonts w:ascii="Daytona Light" w:hAnsi="Daytona Light" w:cs="Times New Roman"/>
         </w:rPr>
+        <w:t>A primary key (job_ID) will automatically be created when a job is created. However, the employer must manually enter their employer_ID. This should be changed.</w:t>
+      </w:r>
+    </w:p>
+    <w:p>
+      <w:pPr>
+        <w:rPr>
+          <w:rFonts w:ascii="Daytona Light" w:hAnsi="Daytona Light" w:cs="Times New Roman"/>
+        </w:rPr>
+      </w:pPr>
+    </w:p>
+    <w:p>
+      <w:pPr>
+        <w:rPr>
+          <w:rFonts w:ascii="Daytona Light" w:hAnsi="Daytona Light" w:cs="Times New Roman"/>
+          <w:color w:val="FF0000"/>
+        </w:rPr>
+      </w:pPr>
+      <w:r>
+        <w:rPr>
+          <w:rFonts w:ascii="Daytona Light" w:hAnsi="Daytona Light" w:cs="Times New Roman"/>
+          <w:b/>
+          <w:bCs/>
+          <w:color w:val="FF0000"/>
+        </w:rPr>
+        <w:t>TODO: Make employer_ID insertion automatic for creating a job</w:t>
+      </w:r>
+      <w:r>
+        <w:rPr>
+          <w:rFonts w:ascii="Daytona Light" w:hAnsi="Daytona Light" w:cs="Times New Roman"/>
+          <w:color w:val="FF0000"/>
+        </w:rPr>
+        <w:t>.</w:t>
+      </w:r>
+    </w:p>
+    <w:p>
+      <w:pPr>
+        <w:rPr>
+          <w:rFonts w:ascii="Daytona Light" w:hAnsi="Daytona Light" w:cs="Times New Roman"/>
+        </w:rPr>
+      </w:pPr>
+    </w:p>
+    <w:p>
+      <w:pPr>
+        <w:rPr>
+          <w:rFonts w:ascii="Daytona Light" w:hAnsi="Daytona Light" w:cs="Times New Roman"/>
+          <w:i/>
+          <w:iCs/>
+          <w:u w:val="single"/>
+        </w:rPr>
+      </w:pPr>
+      <w:r>
+        <w:rPr>
+          <w:rFonts w:ascii="Daytona Light" w:hAnsi="Daytona Light" w:cs="Times New Roman"/>
+          <w:i/>
+          <w:iCs/>
+          <w:u w:val="single"/>
+        </w:rPr>
+        <w:t>Current Application Summary</w:t>
+      </w:r>
+    </w:p>
+    <w:p>
+      <w:pPr>
+        <w:rPr>
+          <w:rFonts w:ascii="Daytona Light" w:hAnsi="Daytona Light" w:cs="Times New Roman"/>
+          <w:i/>
+          <w:iCs/>
+        </w:rPr>
+      </w:pPr>
+    </w:p>
+    <w:p>
+      <w:pPr>
+        <w:rPr>
+          <w:rFonts w:ascii="Daytona Light" w:hAnsi="Daytona Light" w:cs="Times New Roman"/>
+        </w:rPr>
+      </w:pPr>
+      <w:r>
+        <w:rPr>
+          <w:rFonts w:ascii="Daytona Light" w:hAnsi="Daytona Light" w:cs="Times New Roman"/>
+        </w:rPr>
+        <w:t>The functionality of this section goes beyond the requirements, I believe.</w:t>
+      </w:r>
+    </w:p>
+    <w:p>
+      <w:pPr>
+        <w:rPr>
+          <w:rFonts w:ascii="Daytona Light" w:hAnsi="Daytona Light" w:cs="Times New Roman"/>
+        </w:rPr>
+      </w:pPr>
+    </w:p>
+    <w:p>
+      <w:pPr>
+        <w:rPr>
+          <w:rFonts w:ascii="Daytona Light" w:hAnsi="Daytona Light" w:cs="Times New Roman"/>
+        </w:rPr>
+      </w:pPr>
+      <w:r>
+        <w:rPr>
+          <w:rFonts w:ascii="Daytona Light" w:hAnsi="Daytona Light" w:cs="Times New Roman"/>
+        </w:rPr>
+        <w:t xml:space="preserve">If a user is signed in as an administrator (admin), then the panel will automatically—at a glance—display the most recently posted job out of </w:t>
+      </w:r>
+      <w:r>
+        <w:rPr>
+          <w:rFonts w:ascii="Daytona Light" w:hAnsi="Daytona Light" w:cs="Times New Roman"/>
+          <w:i/>
+          <w:iCs/>
+        </w:rPr>
+        <w:t xml:space="preserve">all </w:t>
+      </w:r>
+      <w:r>
+        <w:rPr>
+          <w:rFonts w:ascii="Daytona Light" w:hAnsi="Daytona Light" w:cs="Times New Roman"/>
+        </w:rPr>
+        <w:t>jobs that have been posted (by any employer).</w:t>
+      </w:r>
+    </w:p>
+    <w:p>
+      <w:pPr>
+        <w:rPr>
+          <w:rFonts w:ascii="Daytona Light" w:hAnsi="Daytona Light" w:cs="Times New Roman"/>
+        </w:rPr>
+      </w:pPr>
+    </w:p>
+    <w:p>
+      <w:pPr>
+        <w:rPr>
+          <w:rFonts w:ascii="Daytona Light" w:hAnsi="Daytona Light" w:cs="Times New Roman"/>
+        </w:rPr>
+      </w:pPr>
+      <w:r>
+        <w:rPr>
+          <w:rFonts w:ascii="Daytona Light" w:hAnsi="Daytona Light" w:cs="Times New Roman"/>
+        </w:rPr>
+        <w:t xml:space="preserve">If, however, an employer is signed in, then the panel will display </w:t>
+      </w:r>
+      <w:r>
+        <w:rPr>
+          <w:rFonts w:ascii="Daytona Light" w:hAnsi="Daytona Light" w:cs="Times New Roman"/>
+          <w:i/>
+          <w:iCs/>
+        </w:rPr>
+        <w:t xml:space="preserve">specifically </w:t>
+      </w:r>
+      <w:r>
+        <w:rPr>
+          <w:rFonts w:ascii="Daytona Light" w:hAnsi="Daytona Light" w:cs="Times New Roman"/>
+        </w:rPr>
+        <w:t xml:space="preserve">the most recently posted job </w:t>
+      </w:r>
+      <w:r>
+        <w:rPr>
+          <w:rFonts w:ascii="Daytona Light" w:hAnsi="Daytona Light" w:cs="Times New Roman"/>
+          <w:i/>
+          <w:iCs/>
+        </w:rPr>
+        <w:t>for that given employer</w:t>
+      </w:r>
+      <w:r>
+        <w:rPr>
+          <w:rFonts w:ascii="Daytona Light" w:hAnsi="Daytona Light" w:cs="Times New Roman"/>
+        </w:rPr>
+        <w:t>.</w:t>
+      </w:r>
+    </w:p>
+    <w:p>
+      <w:pPr>
+        <w:rPr>
+          <w:rFonts w:ascii="Daytona Light" w:hAnsi="Daytona Light" w:cs="Times New Roman"/>
+        </w:rPr>
+      </w:pPr>
+    </w:p>
+    <w:p>
+      <w:pPr>
+        <w:rPr>
+          <w:rFonts w:ascii="Daytona Light" w:hAnsi="Daytona Light" w:cs="Times New Roman"/>
+        </w:rPr>
+      </w:pPr>
+      <w:r>
+        <w:rPr>
+          <w:rFonts w:ascii="Daytona Light" w:hAnsi="Daytona Light" w:cs="Times New Roman"/>
+        </w:rPr>
+        <w:t>As such, the view for this functionality is properly restrictive.</w:t>
+      </w:r>
+    </w:p>
+    <w:p>
+      <w:pPr>
+        <w:rPr>
+          <w:rFonts w:ascii="Daytona Light" w:hAnsi="Daytona Light" w:cs="Times New Roman"/>
+        </w:rPr>
+      </w:pPr>
+    </w:p>
+    <w:p>
+      <w:pPr>
+        <w:rPr>
+          <w:rFonts w:ascii="Daytona Light" w:hAnsi="Daytona Light" w:cs="Times New Roman"/>
+          <w:i/>
+          <w:iCs/>
+          <w:u w:val="single"/>
+        </w:rPr>
+      </w:pPr>
+      <w:r>
+        <w:rPr>
+          <w:rFonts w:ascii="Daytona Light" w:hAnsi="Daytona Light" w:cs="Times New Roman"/>
+          <w:i/>
+          <w:iCs/>
+          <w:u w:val="single"/>
+        </w:rPr>
+        <w:t>Help and Contac</w:t>
+      </w:r>
+      <w:r>
+        <w:rPr>
+          <w:rFonts w:ascii="Daytona Light" w:hAnsi="Daytona Light" w:cs="Times New Roman"/>
+          <w:i/>
+          <w:iCs/>
+          <w:u w:val="single"/>
+        </w:rPr>
+        <w:t>t</w:t>
+      </w:r>
+    </w:p>
+    <w:p>
+      <w:pPr>
+        <w:rPr>
+          <w:rFonts w:ascii="Daytona Light" w:hAnsi="Daytona Light" w:cs="Times New Roman"/>
+          <w:i/>
+          <w:iCs/>
+        </w:rPr>
+      </w:pPr>
+    </w:p>
+    <w:p>
+      <w:pPr>
+        <w:rPr>
+          <w:rFonts w:ascii="Daytona Light" w:hAnsi="Daytona Light" w:cs="Times New Roman"/>
+        </w:rPr>
+      </w:pPr>
+      <w:r>
+        <w:rPr>
+          <w:rFonts w:ascii="Daytona Light" w:hAnsi="Daytona Light" w:cs="Times New Roman"/>
+        </w:rPr>
+        <w:t>This section provides a brief overview of the functionality for the employer dashboard view, in addition to providing two administrator e-mail addresses in case the end user has any questions or concerns.</w:t>
+      </w:r>
+    </w:p>
+    <w:p>
+      <w:pPr>
+        <w:rPr>
+          <w:rFonts w:ascii="Daytona Light" w:hAnsi="Daytona Light" w:cs="Times New Roman"/>
+        </w:rPr>
+      </w:pPr>
+    </w:p>
+    <w:p>
+      <w:pPr>
+        <w:rPr>
+          <w:rFonts w:ascii="Daytona Light" w:hAnsi="Daytona Light" w:cs="Times New Roman"/>
+          <w:i/>
+          <w:iCs/>
+          <w:u w:val="single"/>
+        </w:rPr>
+      </w:pPr>
+      <w:r>
+        <w:rPr>
+          <w:rFonts w:ascii="Daytona Light" w:hAnsi="Daytona Light" w:cs="Times New Roman"/>
+          <w:i/>
+          <w:iCs/>
+          <w:u w:val="single"/>
+        </w:rPr>
+        <w:t>Update Job</w:t>
+      </w:r>
+    </w:p>
+    <w:p>
+      <w:pPr>
+        <w:rPr>
+          <w:rFonts w:ascii="Daytona Light" w:hAnsi="Daytona Light" w:cs="Times New Roman"/>
+          <w:i/>
+          <w:iCs/>
+        </w:rPr>
+      </w:pPr>
+    </w:p>
+    <w:p>
+      <w:pPr>
+        <w:rPr>
+          <w:rFonts w:ascii="Daytona Light" w:hAnsi="Daytona Light" w:cs="Times New Roman"/>
+        </w:rPr>
+      </w:pPr>
+      <w:r>
+        <w:rPr>
+          <w:rFonts w:ascii="Daytona Light" w:hAnsi="Daytona Light" w:cs="Times New Roman"/>
+        </w:rPr>
+        <w:t xml:space="preserve">In this case, having the job_ID is necessary, as an existing job is being updated. In any case, </w:t>
+      </w:r>
+      <w:r>
+        <w:rPr>
+          <w:rFonts w:ascii="Daytona Light" w:hAnsi="Daytona Light" w:cs="Times New Roman"/>
+        </w:rPr>
+        <w:t xml:space="preserve">a user can update any number of attributes of a given job provided that the job_ID is </w:t>
+      </w:r>
+      <w:proofErr w:type="gramStart"/>
+      <w:r>
+        <w:rPr>
+          <w:rFonts w:ascii="Daytona Light" w:hAnsi="Daytona Light" w:cs="Times New Roman"/>
+        </w:rPr>
+        <w:t>entered</w:t>
+      </w:r>
+      <w:proofErr w:type="gramEnd"/>
+      <w:r>
+        <w:rPr>
+          <w:rFonts w:ascii="Daytona Light" w:hAnsi="Daytona Light" w:cs="Times New Roman"/>
+        </w:rPr>
+        <w:t xml:space="preserve"> and the ‘Update Job’ button is clicked.</w:t>
+      </w:r>
+    </w:p>
+    <w:p>
+      <w:pPr>
+        <w:rPr>
+          <w:rFonts w:ascii="Daytona Light" w:hAnsi="Daytona Light" w:cs="Times New Roman"/>
+        </w:rPr>
+      </w:pPr>
+    </w:p>
+    <w:p>
+      <w:pPr>
+        <w:rPr>
+          <w:rFonts w:ascii="Daytona Light" w:hAnsi="Daytona Light" w:cs="Times New Roman"/>
+          <w:b/>
+          <w:bCs/>
+          <w:color w:val="FF0000"/>
+        </w:rPr>
+      </w:pPr>
+      <w:r>
+        <w:rPr>
+          <w:rFonts w:ascii="Daytona Light" w:hAnsi="Daytona Light" w:cs="Times New Roman"/>
+          <w:b/>
+          <w:bCs/>
+          <w:color w:val="FF0000"/>
+        </w:rPr>
+        <w:t>TODO: Restrict the functionality of this feature to the employer signed in.</w:t>
+      </w:r>
+    </w:p>
+    <w:p>
+      <w:pPr>
+        <w:rPr>
+          <w:rFonts w:ascii="Daytona Light" w:hAnsi="Daytona Light" w:cs="Times New Roman"/>
+          <w:b/>
+          <w:bCs/>
+        </w:rPr>
+      </w:pPr>
+    </w:p>
+    <w:p>
+      <w:pPr>
+        <w:rPr>
+          <w:rFonts w:ascii="Daytona Light" w:hAnsi="Daytona Light" w:cs="Times New Roman"/>
+          <w:i/>
+          <w:iCs/>
+          <w:u w:val="single"/>
+        </w:rPr>
+      </w:pPr>
+      <w:r>
+        <w:rPr>
+          <w:rFonts w:ascii="Daytona Light" w:hAnsi="Daytona Light" w:cs="Times New Roman"/>
+          <w:i/>
+          <w:iCs/>
+          <w:u w:val="single"/>
+        </w:rPr>
+        <w:t>Update Application</w:t>
+      </w:r>
+    </w:p>
+    <w:p>
+      <w:pPr>
+        <w:rPr>
+          <w:rFonts w:ascii="Daytona Light" w:hAnsi="Daytona Light" w:cs="Times New Roman"/>
+        </w:rPr>
+      </w:pPr>
+    </w:p>
+    <w:p>
+      <w:pPr>
+        <w:rPr>
+          <w:rFonts w:ascii="Daytona Light" w:hAnsi="Daytona Light" w:cs="Times New Roman"/>
+        </w:rPr>
+      </w:pPr>
+      <w:r>
+        <w:rPr>
+          <w:rFonts w:ascii="Daytona Light" w:hAnsi="Daytona Light" w:cs="Times New Roman"/>
+        </w:rPr>
+        <w:t>This feature is to update an application that has already been provided by a user (jobseeker) to an employer. It allows the employer to change the application status (e.g. ‘accepted’, ‘rejected’) and to provide a message for the applicant</w:t>
+      </w:r>
+      <w:r>
+        <w:rPr>
+          <w:rFonts w:ascii="Daytona Light" w:hAnsi="Daytona Light" w:cs="Times New Roman"/>
+        </w:rPr>
+        <w:t xml:space="preserve">. All fields must be </w:t>
+      </w:r>
+      <w:proofErr w:type="gramStart"/>
+      <w:r>
+        <w:rPr>
+          <w:rFonts w:ascii="Daytona Light" w:hAnsi="Daytona Light" w:cs="Times New Roman"/>
+        </w:rPr>
+        <w:t>entered</w:t>
+      </w:r>
+      <w:proofErr w:type="gramEnd"/>
+      <w:r>
+        <w:rPr>
+          <w:rFonts w:ascii="Daytona Light" w:hAnsi="Daytona Light" w:cs="Times New Roman"/>
+        </w:rPr>
+        <w:t xml:space="preserve"> and the ‘Update Application’ button must be clicked.</w:t>
+      </w:r>
+    </w:p>
+    <w:p>
+      <w:pPr>
+        <w:rPr>
+          <w:rFonts w:ascii="Daytona Light" w:hAnsi="Daytona Light" w:cs="Times New Roman"/>
+        </w:rPr>
+      </w:pPr>
+    </w:p>
+    <w:p>
+      <w:pPr>
+        <w:rPr>
+          <w:rFonts w:ascii="Daytona Light" w:hAnsi="Daytona Light" w:cs="Times New Roman"/>
+        </w:rPr>
+      </w:pPr>
+      <w:r>
+        <w:rPr>
+          <w:rFonts w:ascii="Daytona Light" w:hAnsi="Daytona Light" w:cs="Times New Roman"/>
+        </w:rPr>
+        <w:t xml:space="preserve">Currently it is too permissive, just like </w:t>
+      </w:r>
+      <w:r>
+        <w:rPr>
+          <w:rFonts w:ascii="Daytona Light" w:hAnsi="Daytona Light" w:cs="Times New Roman"/>
+          <w:i/>
+          <w:iCs/>
+        </w:rPr>
+        <w:t>Update Job</w:t>
+      </w:r>
+      <w:r>
+        <w:rPr>
+          <w:rFonts w:ascii="Daytona Light" w:hAnsi="Daytona Light" w:cs="Times New Roman"/>
+        </w:rPr>
+        <w:t>.</w:t>
+      </w:r>
+    </w:p>
+    <w:p>
+      <w:pPr>
+        <w:rPr>
+          <w:rFonts w:ascii="Daytona Light" w:hAnsi="Daytona Light" w:cs="Times New Roman"/>
+        </w:rPr>
+      </w:pPr>
+    </w:p>
+    <w:p>
+      <w:pPr>
+        <w:rPr>
+          <w:rFonts w:ascii="Daytona Light" w:hAnsi="Daytona Light" w:cs="Times New Roman"/>
+          <w:b/>
+          <w:bCs/>
+          <w:color w:val="FF0000"/>
+        </w:rPr>
+      </w:pPr>
+      <w:r>
+        <w:rPr>
+          <w:rFonts w:ascii="Daytona Light" w:hAnsi="Daytona Light" w:cs="Times New Roman"/>
+          <w:b/>
+          <w:bCs/>
+          <w:color w:val="FF0000"/>
+        </w:rPr>
+        <w:t>TODO: Restrict the functionality of this feature to the employer signed in.</w:t>
+      </w:r>
+    </w:p>
+    <w:p>
+      <w:pPr>
+        <w:rPr>
+          <w:rFonts w:ascii="Daytona Light" w:hAnsi="Daytona Light" w:cs="Times New Roman"/>
+          <w:b/>
+          <w:bCs/>
+        </w:rPr>
+      </w:pPr>
+    </w:p>
+    <w:p>
+      <w:pPr>
+        <w:rPr>
+          <w:rFonts w:ascii="Daytona Light" w:hAnsi="Daytona Light" w:cs="Times New Roman"/>
+          <w:i/>
+          <w:iCs/>
+          <w:u w:val="single"/>
+        </w:rPr>
+      </w:pPr>
+      <w:r>
+        <w:rPr>
+          <w:rFonts w:ascii="Daytona Light" w:hAnsi="Daytona Light" w:cs="Times New Roman"/>
+          <w:i/>
+          <w:iCs/>
+          <w:u w:val="single"/>
+        </w:rPr>
+        <w:t>Return to Home</w:t>
+      </w:r>
+    </w:p>
+    <w:p>
+      <w:pPr>
+        <w:rPr>
+          <w:rFonts w:ascii="Daytona Light" w:hAnsi="Daytona Light" w:cs="Times New Roman"/>
+          <w:i/>
+          <w:iCs/>
+          <w:u w:val="single"/>
+        </w:rPr>
+      </w:pPr>
+    </w:p>
+    <w:p>
+      <w:pPr>
+        <w:rPr>
+          <w:rFonts w:ascii="Daytona Light" w:hAnsi="Daytona Light" w:cs="Times New Roman"/>
+        </w:rPr>
+      </w:pPr>
+      <w:r>
+        <w:rPr>
+          <w:rFonts w:ascii="Daytona Light" w:hAnsi="Daytona Light" w:cs="Times New Roman"/>
+        </w:rPr>
+        <w:t xml:space="preserve">Upon redirecting </w:t>
+      </w:r>
+      <w:r>
+        <w:rPr>
+          <w:rFonts w:ascii="Daytona Light" w:hAnsi="Daytona Light" w:cs="Times New Roman"/>
+        </w:rPr>
+        <w:t xml:space="preserve">back </w:t>
+      </w:r>
+      <w:r>
+        <w:rPr>
+          <w:rFonts w:ascii="Daytona Light" w:hAnsi="Daytona Light" w:cs="Times New Roman"/>
+        </w:rPr>
+        <w:t>to the login page, several $_SESSION variables will be unset.</w:t>
+      </w:r>
+    </w:p>
+    <w:p>
+      <w:pPr>
+        <w:rPr>
+          <w:rFonts w:ascii="Daytona Light" w:hAnsi="Daytona Light" w:cs="Times New Roman"/>
+        </w:rPr>
+      </w:pPr>
+    </w:p>
+    <w:p>
+      <w:pPr>
+        <w:rPr>
+          <w:rFonts w:ascii="Daytona Light" w:hAnsi="Daytona Light" w:cs="Times New Roman"/>
+        </w:rPr>
+      </w:pPr>
+    </w:p>
+    <w:p>
+      <w:pPr>
+        <w:jc w:val="center"/>
+        <w:rPr>
+          <w:rFonts w:ascii="Daytona Light" w:hAnsi="Daytona Light" w:cs="Times New Roman"/>
+          <w:b/>
+          <w:bCs/>
+          <w:u w:val="single"/>
+        </w:rPr>
+      </w:pPr>
+      <w:r>
+        <w:rPr>
+          <w:rFonts w:ascii="Daytona Light" w:hAnsi="Daytona Light" w:cs="Times New Roman"/>
+          <w:b/>
+          <w:bCs/>
+          <w:u w:val="single"/>
+        </w:rPr>
+        <w:t>User</w:t>
+      </w:r>
+    </w:p>
+    <w:p>
+      <w:pPr>
+        <w:jc w:val="center"/>
+        <w:rPr>
+          <w:rFonts w:ascii="Daytona Light" w:hAnsi="Daytona Light" w:cs="Times New Roman"/>
+        </w:rPr>
+      </w:pPr>
+    </w:p>
+    <w:p>
+      <w:pPr>
+        <w:rPr>
+          <w:rFonts w:ascii="Daytona Light" w:hAnsi="Daytona Light" w:cs="Times New Roman"/>
+        </w:rPr>
+      </w:pPr>
+      <w:r>
+        <w:rPr>
+          <w:rFonts w:ascii="Daytona Light" w:hAnsi="Daytona Light" w:cs="Times New Roman"/>
+        </w:rPr>
+        <w:t xml:space="preserve">Within the login screen for </w:t>
+      </w:r>
+      <w:r>
+        <w:rPr>
+          <w:rFonts w:ascii="Daytona Light" w:hAnsi="Daytona Light" w:cs="Times New Roman"/>
+          <w:b/>
+          <w:bCs/>
+        </w:rPr>
+        <w:t>User</w:t>
+      </w:r>
+      <w:r>
+        <w:rPr>
+          <w:rFonts w:ascii="Daytona Light" w:hAnsi="Daytona Light" w:cs="Times New Roman"/>
+        </w:rPr>
+        <w:t>, we can either login if we are of one of two user categor</w:t>
+      </w:r>
+      <w:r>
+        <w:rPr>
+          <w:rFonts w:ascii="Daytona Light" w:hAnsi="Daytona Light" w:cs="Times New Roman"/>
+        </w:rPr>
+        <w:t>ies</w:t>
+      </w:r>
+      <w:r>
+        <w:rPr>
+          <w:rFonts w:ascii="Daytona Light" w:hAnsi="Daytona Light" w:cs="Times New Roman"/>
+        </w:rPr>
+        <w:t xml:space="preserve">: </w:t>
+      </w:r>
+      <w:r>
+        <w:rPr>
+          <w:rFonts w:ascii="Daytona Light" w:hAnsi="Daytona Light" w:cs="Times New Roman"/>
+          <w:b/>
+          <w:bCs/>
+        </w:rPr>
+        <w:t xml:space="preserve">admin </w:t>
+      </w:r>
+      <w:r>
+        <w:rPr>
+          <w:rFonts w:ascii="Daytona Light" w:hAnsi="Daytona Light" w:cs="Times New Roman"/>
+        </w:rPr>
+        <w:t xml:space="preserve">or </w:t>
+      </w:r>
+      <w:r>
+        <w:rPr>
+          <w:rFonts w:ascii="Daytona Light" w:hAnsi="Daytona Light" w:cs="Times New Roman"/>
+          <w:b/>
+          <w:bCs/>
+        </w:rPr>
+        <w:t>user</w:t>
+      </w:r>
+      <w:r>
+        <w:rPr>
+          <w:rFonts w:ascii="Daytona Light" w:hAnsi="Daytona Light" w:cs="Times New Roman"/>
+        </w:rPr>
+        <w:t xml:space="preserve">. Any given correct combination of an admin username and password will successfully redirect, as will any given combination of </w:t>
+      </w:r>
+      <w:r>
+        <w:rPr>
+          <w:rFonts w:ascii="Daytona Light" w:hAnsi="Daytona Light" w:cs="Times New Roman"/>
+        </w:rPr>
+        <w:t>user</w:t>
+      </w:r>
+      <w:r>
+        <w:rPr>
+          <w:rFonts w:ascii="Daytona Light" w:hAnsi="Daytona Light" w:cs="Times New Roman"/>
+        </w:rPr>
+        <w:t xml:space="preserve"> username and password. A correct combination of a</w:t>
+      </w:r>
+      <w:r>
+        <w:rPr>
+          <w:rFonts w:ascii="Daytona Light" w:hAnsi="Daytona Light" w:cs="Times New Roman"/>
+        </w:rPr>
+        <w:t>n employer</w:t>
+      </w:r>
+      <w:r>
+        <w:rPr>
+          <w:rFonts w:ascii="Daytona Light" w:hAnsi="Daytona Light" w:cs="Times New Roman"/>
+        </w:rPr>
+        <w:t xml:space="preserve"> username and password will not successfully redirect.</w:t>
+      </w:r>
+    </w:p>
+    <w:p>
+      <w:pPr>
+        <w:rPr>
+          <w:rFonts w:ascii="Daytona Light" w:hAnsi="Daytona Light" w:cs="Times New Roman"/>
+        </w:rPr>
+      </w:pPr>
+    </w:p>
+    <w:p>
+      <w:pPr>
+        <w:rPr>
+          <w:rFonts w:ascii="Daytona Light" w:hAnsi="Daytona Light" w:cs="Times New Roman"/>
+          <w:b/>
+          <w:bCs/>
+          <w:u w:val="single"/>
+        </w:rPr>
+      </w:pPr>
+      <w:r>
+        <w:rPr>
+          <w:rFonts w:ascii="Daytona Light" w:hAnsi="Daytona Light" w:cs="Times New Roman"/>
+          <w:b/>
+          <w:bCs/>
+          <w:u w:val="single"/>
+        </w:rPr>
+        <w:t>Create New Account</w:t>
+      </w:r>
+    </w:p>
+    <w:p>
+      <w:pPr>
+        <w:rPr>
+          <w:rFonts w:ascii="Daytona Light" w:hAnsi="Daytona Light" w:cs="Times New Roman"/>
+          <w:b/>
+          <w:bCs/>
+        </w:rPr>
+      </w:pPr>
+    </w:p>
+    <w:p>
+      <w:pPr>
+        <w:rPr>
+          <w:rFonts w:ascii="Daytona Light" w:hAnsi="Daytona Light" w:cs="Times New Roman"/>
+        </w:rPr>
+      </w:pPr>
+      <w:r>
+        <w:rPr>
+          <w:rFonts w:ascii="Daytona Light" w:hAnsi="Daytona Light" w:cs="Times New Roman"/>
+        </w:rPr>
+        <w:t>This screen provides the option to create a new account. The user can enter all of the relevant information and simply create an account, after which the user will be redirected to the login screen.</w:t>
+      </w:r>
+    </w:p>
+    <w:p>
+      <w:pPr>
+        <w:rPr>
+          <w:rFonts w:ascii="Daytona Light" w:hAnsi="Daytona Light" w:cs="Times New Roman"/>
+        </w:rPr>
+      </w:pPr>
+    </w:p>
+    <w:p>
+      <w:pPr>
+        <w:rPr>
+          <w:rFonts w:ascii="Daytona Light" w:hAnsi="Daytona Light" w:cs="Times New Roman"/>
+          <w:b/>
+          <w:bCs/>
+          <w:color w:val="FF0000"/>
+        </w:rPr>
+      </w:pPr>
+      <w:r>
+        <w:rPr>
+          <w:rFonts w:ascii="Daytona Light" w:hAnsi="Daytona Light" w:cs="Times New Roman"/>
+          <w:b/>
+          <w:bCs/>
+          <w:color w:val="FF0000"/>
+        </w:rPr>
+        <w:t>TODO: Make a (nearly identical) ‘Create New Account’ screen for ‘Employer’.</w:t>
+      </w:r>
+    </w:p>
+    <w:p>
+      <w:pPr>
+        <w:rPr>
+          <w:rFonts w:ascii="Daytona Light" w:hAnsi="Daytona Light" w:cs="Times New Roman"/>
+        </w:rPr>
+      </w:pPr>
+    </w:p>
+    <w:p>
+      <w:pPr>
+        <w:rPr>
+          <w:rFonts w:ascii="Daytona Light" w:hAnsi="Daytona Light" w:cs="Times New Roman"/>
+          <w:b/>
+          <w:bCs/>
+        </w:rPr>
+      </w:pPr>
+      <w:r>
+        <w:rPr>
+          <w:rFonts w:ascii="Daytona Light" w:hAnsi="Daytona Light" w:cs="Times New Roman"/>
+          <w:b/>
+          <w:bCs/>
+        </w:rPr>
+        <w:t>Retrieve Your Password</w:t>
+      </w:r>
+    </w:p>
+    <w:p>
+      <w:pPr>
+        <w:rPr>
+          <w:rFonts w:ascii="Daytona Light" w:hAnsi="Daytona Light" w:cs="Times New Roman"/>
+          <w:b/>
+          <w:bCs/>
+        </w:rPr>
+      </w:pPr>
+    </w:p>
+    <w:p>
+      <w:pPr>
+        <w:rPr>
+          <w:rFonts w:ascii="Daytona Light" w:hAnsi="Daytona Light" w:cs="Times New Roman"/>
+        </w:rPr>
+      </w:pPr>
+      <w:r>
+        <w:rPr>
+          <w:rFonts w:ascii="Daytona Light" w:hAnsi="Daytona Light" w:cs="Times New Roman"/>
+        </w:rPr>
+        <w:t xml:space="preserve">From the </w:t>
+      </w:r>
+      <w:r>
+        <w:rPr>
+          <w:rFonts w:ascii="Daytona Light" w:hAnsi="Daytona Light" w:cs="Times New Roman"/>
+          <w:b/>
+          <w:bCs/>
+        </w:rPr>
+        <w:t xml:space="preserve">User </w:t>
+      </w:r>
+      <w:r>
+        <w:rPr>
+          <w:rFonts w:ascii="Daytona Light" w:hAnsi="Daytona Light" w:cs="Times New Roman"/>
+        </w:rPr>
+        <w:t>login screen, there is a link to retrieve one’s password. As with the login screen, this will only work if the user is either admin or</w:t>
+      </w:r>
+      <w:r>
+        <w:rPr>
+          <w:rFonts w:ascii="Daytona Light" w:hAnsi="Daytona Light" w:cs="Times New Roman"/>
+        </w:rPr>
+        <w:t xml:space="preserve"> user</w:t>
+      </w:r>
+      <w:r>
+        <w:rPr>
+          <w:rFonts w:ascii="Daytona Light" w:hAnsi="Daytona Light" w:cs="Times New Roman"/>
+        </w:rPr>
+        <w:t xml:space="preserve">. A correct combination of a </w:t>
+      </w:r>
+      <w:r>
+        <w:rPr>
+          <w:rFonts w:ascii="Daytona Light" w:hAnsi="Daytona Light" w:cs="Times New Roman"/>
+        </w:rPr>
+        <w:t>user</w:t>
+      </w:r>
+      <w:r>
+        <w:rPr>
+          <w:rFonts w:ascii="Daytona Light" w:hAnsi="Daytona Light" w:cs="Times New Roman"/>
+        </w:rPr>
+        <w:t xml:space="preserve"> or admin username and security answer will retrieve the password—very insecurely—in plain text on the screen.</w:t>
+      </w:r>
+    </w:p>
+    <w:p>
+      <w:pPr>
+        <w:rPr>
+          <w:rFonts w:ascii="Daytona Light" w:hAnsi="Daytona Light" w:cs="Times New Roman"/>
+        </w:rPr>
+      </w:pPr>
+    </w:p>
+    <w:p>
+      <w:pPr>
+        <w:rPr>
+          <w:rFonts w:ascii="Daytona Light" w:hAnsi="Daytona Light" w:cs="Times New Roman"/>
+          <w:b/>
+          <w:bCs/>
+        </w:rPr>
+      </w:pPr>
+      <w:r>
+        <w:rPr>
+          <w:rFonts w:ascii="Daytona Light" w:hAnsi="Daytona Light" w:cs="Times New Roman"/>
+          <w:b/>
+          <w:bCs/>
+        </w:rPr>
         <w:lastRenderedPageBreak/>
-        <w:t>A primary key (job_ID) will automatically be created when a job is created. However, the employer must manually enter their employer_ID. This should be changed.</w:t>
-      </w:r>
-    </w:p>
-    <w:p>
-      <w:pPr>
-        <w:rPr>
-          <w:rFonts w:ascii="Daytona Light" w:hAnsi="Daytona Light" w:cs="Times New Roman"/>
-        </w:rPr>
-      </w:pPr>
-    </w:p>
-    <w:p>
-      <w:pPr>
-        <w:rPr>
-          <w:rFonts w:ascii="Daytona Light" w:hAnsi="Daytona Light" w:cs="Times New Roman"/>
-          <w:color w:val="FF0000"/>
-        </w:rPr>
-      </w:pPr>
-      <w:r>
-        <w:rPr>
-          <w:rFonts w:ascii="Daytona Light" w:hAnsi="Daytona Light" w:cs="Times New Roman"/>
-          <w:b/>
-          <w:bCs/>
-          <w:color w:val="FF0000"/>
-        </w:rPr>
-        <w:t>TODO: Make employer_ID insertion automatic for creating a job</w:t>
-      </w:r>
-      <w:r>
-        <w:rPr>
-          <w:rFonts w:ascii="Daytona Light" w:hAnsi="Daytona Light" w:cs="Times New Roman"/>
-          <w:color w:val="FF0000"/>
-        </w:rPr>
-        <w:t>.</w:t>
-      </w:r>
-    </w:p>
-    <w:p>
-      <w:pPr>
-        <w:rPr>
-          <w:rFonts w:ascii="Daytona Light" w:hAnsi="Daytona Light" w:cs="Times New Roman"/>
-        </w:rPr>
-      </w:pPr>
-    </w:p>
-    <w:p>
-      <w:pPr>
-        <w:rPr>
-          <w:rFonts w:ascii="Daytona Light" w:hAnsi="Daytona Light" w:cs="Times New Roman"/>
-          <w:i/>
-          <w:iCs/>
-          <w:u w:val="single"/>
-        </w:rPr>
-      </w:pPr>
-      <w:r>
-        <w:rPr>
-          <w:rFonts w:ascii="Daytona Light" w:hAnsi="Daytona Light" w:cs="Times New Roman"/>
-          <w:i/>
-          <w:iCs/>
-          <w:u w:val="single"/>
-        </w:rPr>
-        <w:t>Current Application Summary</w:t>
-      </w:r>
-    </w:p>
-    <w:p>
-      <w:pPr>
-        <w:rPr>
-          <w:rFonts w:ascii="Daytona Light" w:hAnsi="Daytona Light" w:cs="Times New Roman"/>
-          <w:i/>
-          <w:iCs/>
-        </w:rPr>
-      </w:pPr>
-    </w:p>
-    <w:p>
-      <w:pPr>
-        <w:rPr>
-          <w:rFonts w:ascii="Daytona Light" w:hAnsi="Daytona Light" w:cs="Times New Roman"/>
-        </w:rPr>
-      </w:pPr>
-      <w:r>
-        <w:rPr>
-          <w:rFonts w:ascii="Daytona Light" w:hAnsi="Daytona Light" w:cs="Times New Roman"/>
-        </w:rPr>
-        <w:t>The functionality of this section goes beyond the requirements, I believe.</w:t>
-      </w:r>
-    </w:p>
-    <w:p>
-      <w:pPr>
-        <w:rPr>
-          <w:rFonts w:ascii="Daytona Light" w:hAnsi="Daytona Light" w:cs="Times New Roman"/>
-        </w:rPr>
-      </w:pPr>
-    </w:p>
-    <w:p>
-      <w:pPr>
-        <w:rPr>
-          <w:rFonts w:ascii="Daytona Light" w:hAnsi="Daytona Light" w:cs="Times New Roman"/>
-        </w:rPr>
-      </w:pPr>
-      <w:r>
-        <w:rPr>
-          <w:rFonts w:ascii="Daytona Light" w:hAnsi="Daytona Light" w:cs="Times New Roman"/>
-        </w:rPr>
-        <w:t xml:space="preserve">If a user is signed in as an administrator (admin), then the panel will automatically—at a glance—display the most recently posted job out of </w:t>
-      </w:r>
-      <w:r>
-        <w:rPr>
-          <w:rFonts w:ascii="Daytona Light" w:hAnsi="Daytona Light" w:cs="Times New Roman"/>
-          <w:i/>
-          <w:iCs/>
-        </w:rPr>
-        <w:t xml:space="preserve">all </w:t>
-      </w:r>
-      <w:r>
-        <w:rPr>
-          <w:rFonts w:ascii="Daytona Light" w:hAnsi="Daytona Light" w:cs="Times New Roman"/>
-        </w:rPr>
-        <w:t>jobs that have been posted (by any employer).</w:t>
-      </w:r>
-    </w:p>
-    <w:p>
-      <w:pPr>
-        <w:rPr>
-          <w:rFonts w:ascii="Daytona Light" w:hAnsi="Daytona Light" w:cs="Times New Roman"/>
-        </w:rPr>
-      </w:pPr>
-    </w:p>
-    <w:p>
-      <w:pPr>
-        <w:rPr>
-          <w:rFonts w:ascii="Daytona Light" w:hAnsi="Daytona Light" w:cs="Times New Roman"/>
-        </w:rPr>
-      </w:pPr>
-      <w:r>
-        <w:rPr>
-          <w:rFonts w:ascii="Daytona Light" w:hAnsi="Daytona Light" w:cs="Times New Roman"/>
-        </w:rPr>
-        <w:t xml:space="preserve">If, however, an employer is signed in, then the panel will display </w:t>
-      </w:r>
-      <w:r>
-        <w:rPr>
-          <w:rFonts w:ascii="Daytona Light" w:hAnsi="Daytona Light" w:cs="Times New Roman"/>
-          <w:i/>
-          <w:iCs/>
-        </w:rPr>
-        <w:t xml:space="preserve">specifically </w:t>
-      </w:r>
-      <w:r>
-        <w:rPr>
-          <w:rFonts w:ascii="Daytona Light" w:hAnsi="Daytona Light" w:cs="Times New Roman"/>
-        </w:rPr>
-        <w:t xml:space="preserve">the most recently posted job </w:t>
-      </w:r>
-      <w:r>
-        <w:rPr>
-          <w:rFonts w:ascii="Daytona Light" w:hAnsi="Daytona Light" w:cs="Times New Roman"/>
-          <w:i/>
-          <w:iCs/>
-        </w:rPr>
-        <w:t>for that given employer</w:t>
-      </w:r>
-      <w:r>
-        <w:rPr>
-          <w:rFonts w:ascii="Daytona Light" w:hAnsi="Daytona Light" w:cs="Times New Roman"/>
-        </w:rPr>
-        <w:t>.</w:t>
-      </w:r>
-    </w:p>
-    <w:p>
-      <w:pPr>
-        <w:rPr>
-          <w:rFonts w:ascii="Daytona Light" w:hAnsi="Daytona Light" w:cs="Times New Roman"/>
-        </w:rPr>
-      </w:pPr>
-    </w:p>
-    <w:p>
-      <w:pPr>
-        <w:rPr>
-          <w:rFonts w:ascii="Daytona Light" w:hAnsi="Daytona Light" w:cs="Times New Roman"/>
-        </w:rPr>
-      </w:pPr>
-      <w:r>
-        <w:rPr>
-          <w:rFonts w:ascii="Daytona Light" w:hAnsi="Daytona Light" w:cs="Times New Roman"/>
-        </w:rPr>
-        <w:t>As such, the view for this functionality is properly restrictive.</w:t>
-      </w:r>
-    </w:p>
-    <w:p>
-      <w:pPr>
-        <w:rPr>
-          <w:rFonts w:ascii="Daytona Light" w:hAnsi="Daytona Light" w:cs="Times New Roman"/>
-        </w:rPr>
-      </w:pPr>
-    </w:p>
-    <w:p>
-      <w:pPr>
-        <w:rPr>
-          <w:rFonts w:ascii="Daytona Light" w:hAnsi="Daytona Light" w:cs="Times New Roman"/>
-          <w:i/>
-          <w:iCs/>
-          <w:u w:val="single"/>
-        </w:rPr>
-      </w:pPr>
-      <w:r>
-        <w:rPr>
-          <w:rFonts w:ascii="Daytona Light" w:hAnsi="Daytona Light" w:cs="Times New Roman"/>
-          <w:i/>
-          <w:iCs/>
-          <w:u w:val="single"/>
-        </w:rPr>
-        <w:t>Help and Contac</w:t>
-      </w:r>
-      <w:r>
-        <w:rPr>
-          <w:rFonts w:ascii="Daytona Light" w:hAnsi="Daytona Light" w:cs="Times New Roman"/>
-          <w:i/>
-          <w:iCs/>
-          <w:u w:val="single"/>
-        </w:rPr>
-        <w:t>t</w:t>
-      </w:r>
-    </w:p>
-    <w:p>
-      <w:pPr>
-        <w:rPr>
-          <w:rFonts w:ascii="Daytona Light" w:hAnsi="Daytona Light" w:cs="Times New Roman"/>
-          <w:i/>
-          <w:iCs/>
-        </w:rPr>
-      </w:pPr>
-    </w:p>
-    <w:p>
-      <w:pPr>
-        <w:rPr>
-          <w:rFonts w:ascii="Daytona Light" w:hAnsi="Daytona Light" w:cs="Times New Roman"/>
-        </w:rPr>
-      </w:pPr>
-      <w:r>
-        <w:rPr>
-          <w:rFonts w:ascii="Daytona Light" w:hAnsi="Daytona Light" w:cs="Times New Roman"/>
-        </w:rPr>
-        <w:t>This section provides a brief overview of the functionality for the employer dashboard view, in addition to providing two administrator e-mail addresses in case the end user has any questions or concerns.</w:t>
-      </w:r>
-    </w:p>
-    <w:p>
-      <w:pPr>
-        <w:rPr>
-          <w:rFonts w:ascii="Daytona Light" w:hAnsi="Daytona Light" w:cs="Times New Roman"/>
-        </w:rPr>
-      </w:pPr>
-    </w:p>
-    <w:p>
-      <w:pPr>
-        <w:rPr>
-          <w:rFonts w:ascii="Daytona Light" w:hAnsi="Daytona Light" w:cs="Times New Roman"/>
-          <w:i/>
-          <w:iCs/>
-          <w:u w:val="single"/>
-        </w:rPr>
-      </w:pPr>
-      <w:r>
-        <w:rPr>
-          <w:rFonts w:ascii="Daytona Light" w:hAnsi="Daytona Light" w:cs="Times New Roman"/>
-          <w:i/>
-          <w:iCs/>
-          <w:u w:val="single"/>
-        </w:rPr>
-        <w:t>Update Job</w:t>
-      </w:r>
-    </w:p>
-    <w:p>
-      <w:pPr>
-        <w:rPr>
-          <w:rFonts w:ascii="Daytona Light" w:hAnsi="Daytona Light" w:cs="Times New Roman"/>
-          <w:i/>
-          <w:iCs/>
-        </w:rPr>
-      </w:pPr>
-    </w:p>
-    <w:p>
-      <w:pPr>
-        <w:rPr>
-          <w:rFonts w:ascii="Daytona Light" w:hAnsi="Daytona Light" w:cs="Times New Roman"/>
-        </w:rPr>
-      </w:pPr>
-      <w:r>
-        <w:rPr>
-          <w:rFonts w:ascii="Daytona Light" w:hAnsi="Daytona Light" w:cs="Times New Roman"/>
-        </w:rPr>
-        <w:t xml:space="preserve">In this case, having the job_ID is necessary, as an existing job is being updated. In any case, </w:t>
-      </w:r>
-      <w:r>
-        <w:rPr>
-          <w:rFonts w:ascii="Daytona Light" w:hAnsi="Daytona Light" w:cs="Times New Roman"/>
-        </w:rPr>
-        <w:t>a user can update any number of attributes of a given job provided that the job_ID is entered</w:t>
-      </w:r>
-      <w:r>
-        <w:rPr>
-          <w:rFonts w:ascii="Daytona Light" w:hAnsi="Daytona Light" w:cs="Times New Roman"/>
-        </w:rPr>
-        <w:t xml:space="preserve"> and the ‘Update Job’ button is clicked.</w:t>
-      </w:r>
-    </w:p>
-    <w:p>
-      <w:pPr>
-        <w:rPr>
-          <w:rFonts w:ascii="Daytona Light" w:hAnsi="Daytona Light" w:cs="Times New Roman"/>
-        </w:rPr>
-      </w:pPr>
-    </w:p>
-    <w:p>
-      <w:pPr>
-        <w:rPr>
-          <w:rFonts w:ascii="Daytona Light" w:hAnsi="Daytona Light" w:cs="Times New Roman"/>
-          <w:b/>
-          <w:bCs/>
-          <w:color w:val="FF0000"/>
-        </w:rPr>
-      </w:pPr>
-      <w:r>
-        <w:rPr>
-          <w:rFonts w:ascii="Daytona Light" w:hAnsi="Daytona Light" w:cs="Times New Roman"/>
-          <w:b/>
-          <w:bCs/>
-          <w:color w:val="FF0000"/>
-        </w:rPr>
-        <w:t>TODO: Restrict the functionality of this feature to the employer signed in.</w:t>
-      </w:r>
-    </w:p>
-    <w:p>
-      <w:pPr>
-        <w:rPr>
-          <w:rFonts w:ascii="Daytona Light" w:hAnsi="Daytona Light" w:cs="Times New Roman"/>
-          <w:b/>
-          <w:bCs/>
-        </w:rPr>
-      </w:pPr>
-    </w:p>
-    <w:p>
-      <w:pPr>
-        <w:rPr>
-          <w:rFonts w:ascii="Daytona Light" w:hAnsi="Daytona Light" w:cs="Times New Roman"/>
-          <w:i/>
-          <w:iCs/>
-          <w:u w:val="single"/>
-        </w:rPr>
-      </w:pPr>
-      <w:r>
-        <w:rPr>
-          <w:rFonts w:ascii="Daytona Light" w:hAnsi="Daytona Light" w:cs="Times New Roman"/>
-          <w:i/>
-          <w:iCs/>
-          <w:u w:val="single"/>
-        </w:rPr>
-        <w:t>Update Application</w:t>
-      </w:r>
-    </w:p>
-    <w:p>
-      <w:pPr>
-        <w:rPr>
-          <w:rFonts w:ascii="Daytona Light" w:hAnsi="Daytona Light" w:cs="Times New Roman"/>
-        </w:rPr>
-      </w:pPr>
-    </w:p>
-    <w:p>
-      <w:pPr>
-        <w:rPr>
-          <w:rFonts w:ascii="Daytona Light" w:hAnsi="Daytona Light" w:cs="Times New Roman"/>
-        </w:rPr>
-      </w:pPr>
-      <w:r>
-        <w:rPr>
-          <w:rFonts w:ascii="Daytona Light" w:hAnsi="Daytona Light" w:cs="Times New Roman"/>
-        </w:rPr>
-        <w:t>This feature is to update an application that has already been provided by a user (jobseeker) to an employer. It allows the employer to change the application status (e.g. ‘accepted’, ‘rejected’) and to provide a message for the applicant</w:t>
-      </w:r>
-      <w:r>
-        <w:rPr>
-          <w:rFonts w:ascii="Daytona Light" w:hAnsi="Daytona Light" w:cs="Times New Roman"/>
-        </w:rPr>
-        <w:t>. All fields must be entered and the ‘Update Application’ button must be clicked.</w:t>
-      </w:r>
-    </w:p>
-    <w:p>
-      <w:pPr>
-        <w:rPr>
-          <w:rFonts w:ascii="Daytona Light" w:hAnsi="Daytona Light" w:cs="Times New Roman"/>
-        </w:rPr>
-      </w:pPr>
-    </w:p>
-    <w:p>
-      <w:pPr>
-        <w:rPr>
-          <w:rFonts w:ascii="Daytona Light" w:hAnsi="Daytona Light" w:cs="Times New Roman"/>
-        </w:rPr>
-      </w:pPr>
-      <w:r>
-        <w:rPr>
-          <w:rFonts w:ascii="Daytona Light" w:hAnsi="Daytona Light" w:cs="Times New Roman"/>
-        </w:rPr>
-        <w:t xml:space="preserve">Currently it is too permissive, just like </w:t>
-      </w:r>
-      <w:r>
-        <w:rPr>
-          <w:rFonts w:ascii="Daytona Light" w:hAnsi="Daytona Light" w:cs="Times New Roman"/>
-          <w:i/>
-          <w:iCs/>
-        </w:rPr>
-        <w:t>Update Job</w:t>
-      </w:r>
-      <w:r>
-        <w:rPr>
-          <w:rFonts w:ascii="Daytona Light" w:hAnsi="Daytona Light" w:cs="Times New Roman"/>
-        </w:rPr>
-        <w:t>.</w:t>
-      </w:r>
-    </w:p>
-    <w:p>
-      <w:pPr>
-        <w:rPr>
-          <w:rFonts w:ascii="Daytona Light" w:hAnsi="Daytona Light" w:cs="Times New Roman"/>
-        </w:rPr>
-      </w:pPr>
-    </w:p>
-    <w:p>
-      <w:pPr>
-        <w:rPr>
-          <w:rFonts w:ascii="Daytona Light" w:hAnsi="Daytona Light" w:cs="Times New Roman"/>
-          <w:b/>
-          <w:bCs/>
-          <w:color w:val="FF0000"/>
-        </w:rPr>
-      </w:pPr>
-      <w:r>
-        <w:rPr>
-          <w:rFonts w:ascii="Daytona Light" w:hAnsi="Daytona Light" w:cs="Times New Roman"/>
-          <w:b/>
-          <w:bCs/>
-          <w:color w:val="FF0000"/>
-        </w:rPr>
-        <w:t>TODO: Restrict the functionality of this feature to the employer signed in.</w:t>
-      </w:r>
-    </w:p>
-    <w:p>
-      <w:pPr>
-        <w:rPr>
-          <w:rFonts w:ascii="Daytona Light" w:hAnsi="Daytona Light" w:cs="Times New Roman"/>
-          <w:b/>
-          <w:bCs/>
-        </w:rPr>
-      </w:pPr>
-    </w:p>
-    <w:p>
-      <w:pPr>
-        <w:rPr>
-          <w:rFonts w:ascii="Daytona Light" w:hAnsi="Daytona Light" w:cs="Times New Roman"/>
-          <w:i/>
-          <w:iCs/>
-          <w:u w:val="single"/>
-        </w:rPr>
-      </w:pPr>
-      <w:r>
-        <w:rPr>
-          <w:rFonts w:ascii="Daytona Light" w:hAnsi="Daytona Light" w:cs="Times New Roman"/>
-          <w:i/>
-          <w:iCs/>
-          <w:u w:val="single"/>
-        </w:rPr>
-        <w:t>Return to Home</w:t>
-      </w:r>
-    </w:p>
-    <w:p>
-      <w:pPr>
-        <w:rPr>
-          <w:rFonts w:ascii="Daytona Light" w:hAnsi="Daytona Light" w:cs="Times New Roman"/>
-          <w:i/>
-          <w:iCs/>
-          <w:u w:val="single"/>
-        </w:rPr>
-      </w:pPr>
-    </w:p>
-    <w:p>
-      <w:pPr>
-        <w:rPr>
-          <w:rFonts w:ascii="Daytona Light" w:hAnsi="Daytona Light" w:cs="Times New Roman"/>
-        </w:rPr>
-      </w:pPr>
-      <w:r>
-        <w:rPr>
-          <w:rFonts w:ascii="Daytona Light" w:hAnsi="Daytona Light" w:cs="Times New Roman"/>
-        </w:rPr>
-        <w:t xml:space="preserve">Upon redirecting </w:t>
-      </w:r>
-      <w:r>
-        <w:rPr>
-          <w:rFonts w:ascii="Daytona Light" w:hAnsi="Daytona Light" w:cs="Times New Roman"/>
-        </w:rPr>
-        <w:t xml:space="preserve">back </w:t>
-      </w:r>
-      <w:r>
-        <w:rPr>
-          <w:rFonts w:ascii="Daytona Light" w:hAnsi="Daytona Light" w:cs="Times New Roman"/>
-        </w:rPr>
-        <w:t>to the login page, several $_SESSION variables will be unset.</w:t>
-      </w:r>
-    </w:p>
-    <w:p>
-      <w:pPr>
-        <w:rPr>
-          <w:rFonts w:ascii="Daytona Light" w:hAnsi="Daytona Light" w:cs="Times New Roman"/>
-        </w:rPr>
-      </w:pPr>
-    </w:p>
-    <w:p>
-      <w:pPr>
-        <w:rPr>
-          <w:rFonts w:ascii="Daytona Light" w:hAnsi="Daytona Light" w:cs="Times New Roman"/>
-        </w:rPr>
-      </w:pPr>
-    </w:p>
-    <w:p>
-      <w:pPr>
-        <w:jc w:val="center"/>
-        <w:rPr>
-          <w:rFonts w:ascii="Daytona Light" w:hAnsi="Daytona Light" w:cs="Times New Roman"/>
-          <w:b/>
-          <w:bCs/>
-          <w:u w:val="single"/>
-        </w:rPr>
-      </w:pPr>
-      <w:r>
-        <w:rPr>
-          <w:rFonts w:ascii="Daytona Light" w:hAnsi="Daytona Light" w:cs="Times New Roman"/>
-          <w:b/>
-          <w:bCs/>
-          <w:u w:val="single"/>
-        </w:rPr>
-        <w:t>User</w:t>
-      </w:r>
-    </w:p>
-    <w:p>
-      <w:pPr>
-        <w:jc w:val="center"/>
-        <w:rPr>
-          <w:rFonts w:ascii="Daytona Light" w:hAnsi="Daytona Light" w:cs="Times New Roman"/>
-        </w:rPr>
-      </w:pPr>
-    </w:p>
-    <w:p>
-      <w:pPr>
-        <w:rPr>
-          <w:rFonts w:ascii="Daytona Light" w:hAnsi="Daytona Light" w:cs="Times New Roman"/>
-        </w:rPr>
-      </w:pPr>
-      <w:r>
-        <w:rPr>
-          <w:rFonts w:ascii="Daytona Light" w:hAnsi="Daytona Light" w:cs="Times New Roman"/>
-        </w:rPr>
-        <w:t xml:space="preserve">Within the login screen for </w:t>
-      </w:r>
-      <w:r>
-        <w:rPr>
-          <w:rFonts w:ascii="Daytona Light" w:hAnsi="Daytona Light" w:cs="Times New Roman"/>
-          <w:b/>
-          <w:bCs/>
-        </w:rPr>
-        <w:t>User</w:t>
-      </w:r>
-      <w:r>
-        <w:rPr>
-          <w:rFonts w:ascii="Daytona Light" w:hAnsi="Daytona Light" w:cs="Times New Roman"/>
-        </w:rPr>
-        <w:t>, we can either login if we are of one of two user categor</w:t>
-      </w:r>
-      <w:r>
-        <w:rPr>
-          <w:rFonts w:ascii="Daytona Light" w:hAnsi="Daytona Light" w:cs="Times New Roman"/>
-        </w:rPr>
-        <w:t>ies</w:t>
-      </w:r>
-      <w:r>
-        <w:rPr>
-          <w:rFonts w:ascii="Daytona Light" w:hAnsi="Daytona Light" w:cs="Times New Roman"/>
-        </w:rPr>
-        <w:t xml:space="preserve">: </w:t>
-      </w:r>
-      <w:r>
-        <w:rPr>
-          <w:rFonts w:ascii="Daytona Light" w:hAnsi="Daytona Light" w:cs="Times New Roman"/>
-          <w:b/>
-          <w:bCs/>
-        </w:rPr>
-        <w:t xml:space="preserve">admin </w:t>
-      </w:r>
-      <w:r>
-        <w:rPr>
-          <w:rFonts w:ascii="Daytona Light" w:hAnsi="Daytona Light" w:cs="Times New Roman"/>
-        </w:rPr>
-        <w:t xml:space="preserve">or </w:t>
-      </w:r>
-      <w:r>
-        <w:rPr>
-          <w:rFonts w:ascii="Daytona Light" w:hAnsi="Daytona Light" w:cs="Times New Roman"/>
-          <w:b/>
-          <w:bCs/>
-        </w:rPr>
-        <w:t>user</w:t>
-      </w:r>
-      <w:r>
-        <w:rPr>
-          <w:rFonts w:ascii="Daytona Light" w:hAnsi="Daytona Light" w:cs="Times New Roman"/>
-        </w:rPr>
-        <w:t xml:space="preserve">. Any given correct combination of an admin username and password will successfully redirect, as will any given combination of </w:t>
-      </w:r>
-      <w:r>
-        <w:rPr>
-          <w:rFonts w:ascii="Daytona Light" w:hAnsi="Daytona Light" w:cs="Times New Roman"/>
-        </w:rPr>
-        <w:t>user</w:t>
-      </w:r>
-      <w:r>
-        <w:rPr>
-          <w:rFonts w:ascii="Daytona Light" w:hAnsi="Daytona Light" w:cs="Times New Roman"/>
-        </w:rPr>
-        <w:t xml:space="preserve"> username and password. A correct combination of a</w:t>
-      </w:r>
-      <w:r>
-        <w:rPr>
-          <w:rFonts w:ascii="Daytona Light" w:hAnsi="Daytona Light" w:cs="Times New Roman"/>
-        </w:rPr>
-        <w:t>n employer</w:t>
-      </w:r>
-      <w:r>
-        <w:rPr>
-          <w:rFonts w:ascii="Daytona Light" w:hAnsi="Daytona Light" w:cs="Times New Roman"/>
-        </w:rPr>
-        <w:t xml:space="preserve"> username and password will not successfully redirect.</w:t>
-      </w:r>
-    </w:p>
-    <w:p>
-      <w:pPr>
-        <w:rPr>
-          <w:rFonts w:ascii="Daytona Light" w:hAnsi="Daytona Light" w:cs="Times New Roman"/>
-        </w:rPr>
-      </w:pPr>
-    </w:p>
-    <w:p>
-      <w:pPr>
-        <w:rPr>
-          <w:rFonts w:ascii="Daytona Light" w:hAnsi="Daytona Light" w:cs="Times New Roman"/>
-        </w:rPr>
-      </w:pPr>
-    </w:p>
-    <w:p>
-      <w:pPr>
-        <w:rPr>
-          <w:rFonts w:ascii="Daytona Light" w:hAnsi="Daytona Light" w:cs="Times New Roman"/>
-          <w:b/>
-          <w:bCs/>
-        </w:rPr>
-      </w:pPr>
-      <w:r>
-        <w:rPr>
-          <w:rFonts w:ascii="Daytona Light" w:hAnsi="Daytona Light" w:cs="Times New Roman"/>
-          <w:b/>
-          <w:bCs/>
-        </w:rPr>
-        <w:t>Create New Account</w:t>
-      </w:r>
-    </w:p>
-    <w:p>
-      <w:pPr>
-        <w:rPr>
-          <w:rFonts w:ascii="Daytona Light" w:hAnsi="Daytona Light" w:cs="Times New Roman"/>
-          <w:b/>
-          <w:bCs/>
-        </w:rPr>
-      </w:pPr>
-    </w:p>
-    <w:p>
-      <w:pPr>
-        <w:rPr>
-          <w:rFonts w:ascii="Daytona Light" w:hAnsi="Daytona Light" w:cs="Times New Roman"/>
-        </w:rPr>
-      </w:pPr>
-      <w:r>
-        <w:rPr>
-          <w:rFonts w:ascii="Daytona Light" w:hAnsi="Daytona Light" w:cs="Times New Roman"/>
-        </w:rPr>
-        <w:t>This screen provides the option to create a new account. The user can enter all of the relevant information and simply create an account, after which the user will be redirected to the login screen.</w:t>
-      </w:r>
-    </w:p>
-    <w:p>
-      <w:pPr>
-        <w:rPr>
-          <w:rFonts w:ascii="Daytona Light" w:hAnsi="Daytona Light" w:cs="Times New Roman"/>
-        </w:rPr>
-      </w:pPr>
-    </w:p>
-    <w:p>
-      <w:pPr>
-        <w:rPr>
-          <w:rFonts w:ascii="Daytona Light" w:hAnsi="Daytona Light" w:cs="Times New Roman"/>
-          <w:b/>
-          <w:bCs/>
-          <w:color w:val="FF0000"/>
-        </w:rPr>
-      </w:pPr>
-      <w:r>
-        <w:rPr>
-          <w:rFonts w:ascii="Daytona Light" w:hAnsi="Daytona Light" w:cs="Times New Roman"/>
-          <w:b/>
-          <w:bCs/>
-          <w:color w:val="FF0000"/>
-        </w:rPr>
-        <w:t>TODO: Make a (nearly identical) ‘Create New Account’ screen for ‘Employer’.</w:t>
-      </w:r>
-    </w:p>
-    <w:p>
-      <w:pPr>
-        <w:rPr>
-          <w:rFonts w:ascii="Daytona Light" w:hAnsi="Daytona Light" w:cs="Times New Roman"/>
-        </w:rPr>
-      </w:pPr>
-    </w:p>
-    <w:p>
-      <w:pPr>
-        <w:rPr>
-          <w:rFonts w:ascii="Daytona Light" w:hAnsi="Daytona Light" w:cs="Times New Roman"/>
-          <w:b/>
-          <w:bCs/>
-        </w:rPr>
-      </w:pPr>
-      <w:r>
-        <w:rPr>
-          <w:rFonts w:ascii="Daytona Light" w:hAnsi="Daytona Light" w:cs="Times New Roman"/>
-          <w:b/>
-          <w:bCs/>
-        </w:rPr>
-        <w:t>Retrieve Your Password</w:t>
-      </w:r>
-    </w:p>
-    <w:p>
-      <w:pPr>
-        <w:rPr>
-          <w:rFonts w:ascii="Daytona Light" w:hAnsi="Daytona Light" w:cs="Times New Roman"/>
-          <w:b/>
-          <w:bCs/>
-        </w:rPr>
-      </w:pPr>
-    </w:p>
-    <w:p>
-      <w:pPr>
-        <w:rPr>
-          <w:rFonts w:ascii="Daytona Light" w:hAnsi="Daytona Light" w:cs="Times New Roman"/>
-        </w:rPr>
-      </w:pPr>
-      <w:r>
-        <w:rPr>
-          <w:rFonts w:ascii="Daytona Light" w:hAnsi="Daytona Light" w:cs="Times New Roman"/>
-        </w:rPr>
-        <w:t xml:space="preserve">From the </w:t>
-      </w:r>
-      <w:r>
-        <w:rPr>
-          <w:rFonts w:ascii="Daytona Light" w:hAnsi="Daytona Light" w:cs="Times New Roman"/>
-          <w:b/>
-          <w:bCs/>
-        </w:rPr>
-        <w:t xml:space="preserve">User </w:t>
-      </w:r>
-      <w:r>
-        <w:rPr>
-          <w:rFonts w:ascii="Daytona Light" w:hAnsi="Daytona Light" w:cs="Times New Roman"/>
-        </w:rPr>
-        <w:t>login screen, there is a link to retrieve one’s password. As with the login screen, this will only work if the user is either admin or</w:t>
-      </w:r>
-      <w:r>
-        <w:rPr>
-          <w:rFonts w:ascii="Daytona Light" w:hAnsi="Daytona Light" w:cs="Times New Roman"/>
-        </w:rPr>
-        <w:t xml:space="preserve"> user</w:t>
-      </w:r>
-      <w:r>
-        <w:rPr>
-          <w:rFonts w:ascii="Daytona Light" w:hAnsi="Daytona Light" w:cs="Times New Roman"/>
-        </w:rPr>
-        <w:t xml:space="preserve">. A correct combination of a </w:t>
-      </w:r>
-      <w:r>
-        <w:rPr>
-          <w:rFonts w:ascii="Daytona Light" w:hAnsi="Daytona Light" w:cs="Times New Roman"/>
-        </w:rPr>
-        <w:t>user</w:t>
-      </w:r>
-      <w:r>
-        <w:rPr>
-          <w:rFonts w:ascii="Daytona Light" w:hAnsi="Daytona Light" w:cs="Times New Roman"/>
-        </w:rPr>
-        <w:t xml:space="preserve"> or admin username and security answer will retrieve the password—very insecurely—in plain text on the screen.</w:t>
-      </w:r>
-    </w:p>
-    <w:p>
-      <w:pPr>
-        <w:rPr>
-          <w:rFonts w:ascii="Daytona Light" w:hAnsi="Daytona Light" w:cs="Times New Roman"/>
-        </w:rPr>
-      </w:pPr>
-    </w:p>
-    <w:p>
-      <w:pPr>
-        <w:rPr>
-          <w:rFonts w:ascii="Daytona Light" w:hAnsi="Daytona Light" w:cs="Times New Roman"/>
-          <w:b/>
-          <w:bCs/>
-        </w:rPr>
-      </w:pPr>
-      <w:r>
-        <w:rPr>
-          <w:rFonts w:ascii="Daytona Light" w:hAnsi="Daytona Light" w:cs="Times New Roman"/>
-          <w:b/>
-          <w:bCs/>
-        </w:rPr>
         <w:t>User Dashboard</w:t>
       </w:r>
     </w:p>
@@ -2055,7 +2176,14 @@
         <w:rPr>
           <w:rFonts w:ascii="Daytona Light" w:hAnsi="Daytona Light" w:cs="Times New Roman"/>
         </w:rPr>
-        <w:t xml:space="preserve">This piece of functionality allows the end user to apply for a job posted by any employer. A job_ID is required, as is the submission text for the application itself. Everything is else is done by the </w:t>
+        <w:t xml:space="preserve">This piece of functionality allows the end user to apply for a job posted by any employer. A job_ID is required, as is the submission text for the application itself. </w:t>
+      </w:r>
+      <w:r>
+        <w:rPr>
+          <w:rFonts w:ascii="Daytona Light" w:hAnsi="Daytona Light" w:cs="Times New Roman"/>
+        </w:rPr>
+        <w:lastRenderedPageBreak/>
+        <w:t xml:space="preserve">Everything is else is done by the </w:t>
       </w:r>
       <w:r>
         <w:rPr>
@@ -2160,7 +2288,6 @@
         <w:rPr>
           <w:rFonts w:ascii="Daytona Light" w:hAnsi="Daytona Light" w:cs="Times New Roman"/>
         </w:rPr>
-        <w:lastRenderedPageBreak/>
         <w:t xml:space="preserve">This feature allows a </w:t>
       </w:r>
       <w:r>
@@ -2604,7 +2731,6 @@
         <w:rPr>
           <w:rFonts w:ascii="Daytona Light" w:hAnsi="Daytona Light" w:cs="Times New Roman"/>
         </w:rPr>
-        <w:lastRenderedPageBreak/>
         <w:t>A longwinded and sardonic message is provied to the end user, asking for the user’s certainty in the decision that they are about to go through with.</w:t>
       </w:r>
     </w:p>

</xml_diff>

<commit_message>
folder name changes for employer/user, css adjustments for payments views for employer/user
</commit_message>
<xml_diff>
--- a/docs/zic55311_project_overview.docx
+++ b/docs/zic55311_project_overview.docx
@@ -258,7 +258,13 @@
         <w:rPr>
           <w:rFonts w:ascii="Daytona Light" w:hAnsi="Daytona Light" w:cs="Times New Roman"/>
         </w:rPr>
-        <w:t>Finally, we have not implemented .htaccess configuration files and apache directives, which are normally used to control the display of or access to directories within the web server</w:t>
+        <w:t>We</w:t>
+      </w:r>
+      <w:r>
+        <w:rPr>
+          <w:rFonts w:ascii="Daytona Light" w:hAnsi="Daytona Light" w:cs="Times New Roman"/>
+        </w:rPr>
+        <w:t xml:space="preserve"> have not implemented .htaccess configuration files and apache directives, which are normally used to control the display of or access to directories within the web server</w:t>
       </w:r>
       <w:r>
         <w:rPr>
@@ -276,6 +282,56 @@
     </w:p>
     <w:p>
       <w:pPr>
+        <w:rPr>
+          <w:rFonts w:ascii="Daytona Light" w:hAnsi="Daytona Light" w:cs="Times New Roman"/>
+        </w:rPr>
+      </w:pPr>
+      <w:r>
+        <w:rPr>
+          <w:rFonts w:ascii="Daytona Light" w:hAnsi="Daytona Light" w:cs="Times New Roman"/>
+        </w:rPr>
+        <w:t xml:space="preserve">Finally, and importantly, some of the database design does violate 3NF. Our </w:t>
+      </w:r>
+      <w:r>
+        <w:rPr>
+          <w:rFonts w:ascii="Daytona Light" w:hAnsi="Daytona Light" w:cs="Times New Roman"/>
+        </w:rPr>
+        <w:t>design has at least one relation</w:t>
+      </w:r>
+      <w:r>
+        <w:rPr>
+          <w:rFonts w:ascii="Daytona Light" w:hAnsi="Daytona Light" w:cs="Times New Roman"/>
+        </w:rPr>
+        <w:t xml:space="preserve"> </w:t>
+      </w:r>
+      <w:r>
+        <w:rPr>
+          <w:rFonts w:ascii="Daytona Light" w:hAnsi="Daytona Light" w:cs="Times New Roman"/>
+        </w:rPr>
+        <w:t>that is in 2NF</w:t>
+      </w:r>
+      <w:r>
+        <w:rPr>
+          <w:rFonts w:ascii="Daytona Light" w:hAnsi="Daytona Light" w:cs="Times New Roman"/>
+        </w:rPr>
+        <w:t xml:space="preserve">. While unnecessary, </w:t>
+      </w:r>
+      <w:r>
+        <w:rPr>
+          <w:rFonts w:ascii="Daytona Light" w:hAnsi="Daytona Light" w:cs="Times New Roman"/>
+        </w:rPr>
+        <w:t>this helped to simplify certain aspects of querying the database and thus made certain aspects of the back end code simpler, more readable, and easier to refactor.</w:t>
+      </w:r>
+    </w:p>
+    <w:p>
+      <w:pPr>
+        <w:rPr>
+          <w:rFonts w:ascii="Daytona Light" w:hAnsi="Daytona Light" w:cs="Times New Roman"/>
+        </w:rPr>
+      </w:pPr>
+    </w:p>
+    <w:p>
+      <w:pPr>
         <w:jc w:val="center"/>
         <w:rPr>
           <w:rFonts w:ascii="Daytona Light" w:hAnsi="Daytona Light" w:cs="Times New Roman"/>
@@ -415,6 +471,7 @@
         <w:rPr>
           <w:rFonts w:ascii="Daytona Light" w:hAnsi="Daytona Light" w:cs="Times New Roman"/>
         </w:rPr>
+        <w:lastRenderedPageBreak/>
         <w:t xml:space="preserve">Within the login screen for </w:t>
       </w:r>
       <w:r>
@@ -505,19 +562,7 @@
         <w:rPr>
           <w:rFonts w:ascii="Daytona Light" w:hAnsi="Daytona Light" w:cs="Times New Roman"/>
         </w:rPr>
-        <w:t xml:space="preserve">This screen provides the option to create a new </w:t>
-      </w:r>
-      <w:r>
-        <w:rPr>
-          <w:rFonts w:ascii="Daytona Light" w:hAnsi="Daytona Light" w:cs="Times New Roman"/>
-        </w:rPr>
-        <w:t xml:space="preserve">employer </w:t>
-      </w:r>
-      <w:r>
-        <w:rPr>
-          <w:rFonts w:ascii="Daytona Light" w:hAnsi="Daytona Light" w:cs="Times New Roman"/>
-        </w:rPr>
-        <w:t xml:space="preserve">account. The </w:t>
+        <w:t xml:space="preserve">This screen provides the option to create a new employer account. The </w:t>
       </w:r>
       <w:r>
         <w:rPr>
@@ -856,137 +901,431 @@
         <w:rPr>
           <w:rFonts w:ascii="Daytona Light" w:hAnsi="Daytona Light" w:cs="Times New Roman"/>
         </w:rPr>
-        <w:t xml:space="preserve">his will only function for an employer. It uses the $_SESSION[‘employer’] variable to change the employer’s job_category to either ‘Employer Prime’ or ‘Employer Gold’ </w:t>
-      </w:r>
+        <w:t xml:space="preserve">his will only function for an employer. It uses the $_SESSION[‘employer’] variable to change the employer’s job_category to either ‘Employer Prime’ or ‘Employer Gold’ simply by clicking one of the relevant buttons. </w:t>
+      </w:r>
+      <w:r>
+        <w:rPr>
+          <w:rFonts w:ascii="Daytona Light" w:hAnsi="Daytona Light" w:cs="Times New Roman"/>
+        </w:rPr>
+        <w:t>For each action, a</w:t>
+      </w:r>
+      <w:r>
+        <w:rPr>
+          <w:rFonts w:ascii="Daytona Light" w:hAnsi="Daytona Light" w:cs="Times New Roman"/>
+        </w:rPr>
+        <w:t xml:space="preserve">n alert() function is </w:t>
+      </w:r>
+      <w:r>
+        <w:rPr>
+          <w:rFonts w:ascii="Daytona Light" w:hAnsi="Daytona Light" w:cs="Times New Roman"/>
+        </w:rPr>
+        <w:t>called,</w:t>
+      </w:r>
+      <w:r>
+        <w:rPr>
+          <w:rFonts w:ascii="Daytona Light" w:hAnsi="Daytona Light" w:cs="Times New Roman"/>
+        </w:rPr>
+        <w:t xml:space="preserve"> and</w:t>
+      </w:r>
+      <w:r>
+        <w:rPr>
+          <w:rFonts w:ascii="Daytona Light" w:hAnsi="Daytona Light" w:cs="Times New Roman"/>
+        </w:rPr>
+        <w:t xml:space="preserve"> then</w:t>
+      </w:r>
+      <w:r>
+        <w:rPr>
+          <w:rFonts w:ascii="Daytona Light" w:hAnsi="Daytona Light" w:cs="Times New Roman"/>
+        </w:rPr>
+        <w:t xml:space="preserve"> a message is displayed to the end user.</w:t>
+      </w:r>
+    </w:p>
+    <w:p>
+      <w:pPr>
+        <w:rPr>
+          <w:rFonts w:ascii="Daytona Light" w:hAnsi="Daytona Light" w:cs="Times New Roman"/>
+        </w:rPr>
+      </w:pPr>
+    </w:p>
+    <w:p>
+      <w:pPr>
+        <w:rPr>
+          <w:rFonts w:ascii="Daytona Light" w:hAnsi="Daytona Light" w:cs="Times New Roman"/>
+          <w:i/>
+          <w:iCs/>
+          <w:u w:val="single"/>
+        </w:rPr>
+      </w:pPr>
+      <w:r>
+        <w:rPr>
+          <w:rFonts w:ascii="Daytona Light" w:hAnsi="Daytona Light" w:cs="Times New Roman"/>
+          <w:i/>
+          <w:iCs/>
+          <w:u w:val="single"/>
+        </w:rPr>
+        <w:t>Post Job</w:t>
+      </w:r>
+    </w:p>
+    <w:p>
+      <w:pPr>
+        <w:rPr>
+          <w:rFonts w:ascii="Daytona Light" w:hAnsi="Daytona Light" w:cs="Times New Roman"/>
+          <w:i/>
+          <w:iCs/>
+        </w:rPr>
+      </w:pPr>
+    </w:p>
+    <w:p>
+      <w:pPr>
+        <w:rPr>
+          <w:rFonts w:ascii="Daytona Light" w:hAnsi="Daytona Light" w:cs="Times New Roman"/>
+        </w:rPr>
+      </w:pPr>
+      <w:r>
+        <w:rPr>
+          <w:rFonts w:ascii="Daytona Light" w:hAnsi="Daytona Light" w:cs="Times New Roman"/>
+        </w:rPr>
+        <w:t>Clearly one of the more important pieces of functionality, this is where an employer can post a job. It will only successfully post a job if all of the fields are filled in</w:t>
+      </w:r>
+      <w:r>
+        <w:rPr>
+          <w:rFonts w:ascii="Daytona Light" w:hAnsi="Daytona Light" w:cs="Times New Roman"/>
+        </w:rPr>
+        <w:t xml:space="preserve"> and the ‘Post Job’ button is clicked.</w:t>
+      </w:r>
+    </w:p>
+    <w:p>
+      <w:pPr>
+        <w:rPr>
+          <w:rFonts w:ascii="Daytona Light" w:hAnsi="Daytona Light" w:cs="Times New Roman"/>
+        </w:rPr>
+      </w:pPr>
+    </w:p>
+    <w:p>
+      <w:pPr>
+        <w:rPr>
+          <w:rFonts w:ascii="Daytona Light" w:hAnsi="Daytona Light" w:cs="Times New Roman"/>
+        </w:rPr>
+      </w:pPr>
+      <w:r>
+        <w:rPr>
+          <w:rFonts w:ascii="Daytona Light" w:hAnsi="Daytona Light" w:cs="Times New Roman"/>
+        </w:rPr>
+        <w:t>A primary key (job_ID) will automatically be created when a job is created. However, the employer must manually enter their employer_ID. This should be changed.</w:t>
+      </w:r>
+    </w:p>
+    <w:p>
+      <w:pPr>
+        <w:rPr>
+          <w:rFonts w:ascii="Daytona Light" w:hAnsi="Daytona Light" w:cs="Times New Roman"/>
+        </w:rPr>
+      </w:pPr>
+    </w:p>
+    <w:p>
+      <w:pPr>
+        <w:rPr>
+          <w:rFonts w:ascii="Daytona Light" w:hAnsi="Daytona Light" w:cs="Times New Roman"/>
+          <w:color w:val="FF0000"/>
+        </w:rPr>
+      </w:pPr>
+      <w:r>
+        <w:rPr>
+          <w:rFonts w:ascii="Daytona Light" w:hAnsi="Daytona Light" w:cs="Times New Roman"/>
+          <w:b/>
+          <w:bCs/>
+          <w:color w:val="FF0000"/>
+        </w:rPr>
+        <w:t>TODO: Make employer_ID insertion automatic for creating a job</w:t>
+      </w:r>
+      <w:r>
+        <w:rPr>
+          <w:rFonts w:ascii="Daytona Light" w:hAnsi="Daytona Light" w:cs="Times New Roman"/>
+          <w:color w:val="FF0000"/>
+        </w:rPr>
+        <w:t>.</w:t>
+      </w:r>
+    </w:p>
+    <w:p>
+      <w:pPr>
+        <w:rPr>
+          <w:rFonts w:ascii="Daytona Light" w:hAnsi="Daytona Light" w:cs="Times New Roman"/>
+        </w:rPr>
+      </w:pPr>
+    </w:p>
+    <w:p>
+      <w:pPr>
+        <w:rPr>
+          <w:rFonts w:ascii="Daytona Light" w:hAnsi="Daytona Light" w:cs="Times New Roman"/>
+          <w:i/>
+          <w:iCs/>
+          <w:u w:val="single"/>
+        </w:rPr>
+      </w:pPr>
+      <w:r>
+        <w:rPr>
+          <w:rFonts w:ascii="Daytona Light" w:hAnsi="Daytona Light" w:cs="Times New Roman"/>
+          <w:i/>
+          <w:iCs/>
+          <w:u w:val="single"/>
+        </w:rPr>
+        <w:t>Current Application Summary</w:t>
+      </w:r>
+    </w:p>
+    <w:p>
+      <w:pPr>
+        <w:rPr>
+          <w:rFonts w:ascii="Daytona Light" w:hAnsi="Daytona Light" w:cs="Times New Roman"/>
+          <w:i/>
+          <w:iCs/>
+        </w:rPr>
+      </w:pPr>
+    </w:p>
+    <w:p>
+      <w:pPr>
+        <w:rPr>
+          <w:rFonts w:ascii="Daytona Light" w:hAnsi="Daytona Light" w:cs="Times New Roman"/>
+        </w:rPr>
+      </w:pPr>
+      <w:r>
+        <w:rPr>
+          <w:rFonts w:ascii="Daytona Light" w:hAnsi="Daytona Light" w:cs="Times New Roman"/>
+        </w:rPr>
+        <w:t>The functionality of this section goes beyond the requirements, I believe.</w:t>
+      </w:r>
+    </w:p>
+    <w:p>
+      <w:pPr>
+        <w:rPr>
+          <w:rFonts w:ascii="Daytona Light" w:hAnsi="Daytona Light" w:cs="Times New Roman"/>
+        </w:rPr>
+      </w:pPr>
+    </w:p>
+    <w:p>
+      <w:pPr>
+        <w:rPr>
+          <w:rFonts w:ascii="Daytona Light" w:hAnsi="Daytona Light" w:cs="Times New Roman"/>
+        </w:rPr>
+      </w:pPr>
+      <w:r>
+        <w:rPr>
+          <w:rFonts w:ascii="Daytona Light" w:hAnsi="Daytona Light" w:cs="Times New Roman"/>
+        </w:rPr>
+        <w:t xml:space="preserve">If a user is signed in as an administrator (admin), then the panel will automatically—at a glance—display the most recently posted job out of </w:t>
+      </w:r>
+      <w:r>
+        <w:rPr>
+          <w:rFonts w:ascii="Daytona Light" w:hAnsi="Daytona Light" w:cs="Times New Roman"/>
+          <w:i/>
+          <w:iCs/>
+        </w:rPr>
+        <w:t xml:space="preserve">all </w:t>
+      </w:r>
+      <w:r>
+        <w:rPr>
+          <w:rFonts w:ascii="Daytona Light" w:hAnsi="Daytona Light" w:cs="Times New Roman"/>
+        </w:rPr>
+        <w:t>jobs that have been posted (by any employer).</w:t>
+      </w:r>
+    </w:p>
+    <w:p>
+      <w:pPr>
+        <w:rPr>
+          <w:rFonts w:ascii="Daytona Light" w:hAnsi="Daytona Light" w:cs="Times New Roman"/>
+        </w:rPr>
+      </w:pPr>
+    </w:p>
+    <w:p>
+      <w:pPr>
+        <w:rPr>
+          <w:rFonts w:ascii="Daytona Light" w:hAnsi="Daytona Light" w:cs="Times New Roman"/>
+        </w:rPr>
+      </w:pPr>
+      <w:r>
+        <w:rPr>
+          <w:rFonts w:ascii="Daytona Light" w:hAnsi="Daytona Light" w:cs="Times New Roman"/>
+        </w:rPr>
+        <w:t xml:space="preserve">If, however, an employer is signed in, then the panel will display </w:t>
+      </w:r>
+      <w:r>
+        <w:rPr>
+          <w:rFonts w:ascii="Daytona Light" w:hAnsi="Daytona Light" w:cs="Times New Roman"/>
+          <w:i/>
+          <w:iCs/>
+        </w:rPr>
+        <w:t xml:space="preserve">specifically </w:t>
+      </w:r>
+      <w:r>
+        <w:rPr>
+          <w:rFonts w:ascii="Daytona Light" w:hAnsi="Daytona Light" w:cs="Times New Roman"/>
+        </w:rPr>
+        <w:t xml:space="preserve">the most recently posted job </w:t>
+      </w:r>
+      <w:r>
+        <w:rPr>
+          <w:rFonts w:ascii="Daytona Light" w:hAnsi="Daytona Light" w:cs="Times New Roman"/>
+          <w:i/>
+          <w:iCs/>
+        </w:rPr>
+        <w:t>for that given employer</w:t>
+      </w:r>
+      <w:r>
+        <w:rPr>
+          <w:rFonts w:ascii="Daytona Light" w:hAnsi="Daytona Light" w:cs="Times New Roman"/>
+        </w:rPr>
+        <w:t>.</w:t>
+      </w:r>
+    </w:p>
+    <w:p>
+      <w:pPr>
+        <w:rPr>
+          <w:rFonts w:ascii="Daytona Light" w:hAnsi="Daytona Light" w:cs="Times New Roman"/>
+        </w:rPr>
+      </w:pPr>
+    </w:p>
+    <w:p>
+      <w:pPr>
+        <w:rPr>
+          <w:rFonts w:ascii="Daytona Light" w:hAnsi="Daytona Light" w:cs="Times New Roman"/>
+        </w:rPr>
+      </w:pPr>
+      <w:r>
+        <w:rPr>
+          <w:rFonts w:ascii="Daytona Light" w:hAnsi="Daytona Light" w:cs="Times New Roman"/>
+        </w:rPr>
+        <w:t>As such, the view for this functionality is properly restrictive.</w:t>
+      </w:r>
+    </w:p>
+    <w:p>
+      <w:pPr>
+        <w:rPr>
+          <w:rFonts w:ascii="Daytona Light" w:hAnsi="Daytona Light" w:cs="Times New Roman"/>
+        </w:rPr>
+      </w:pPr>
+    </w:p>
+    <w:p>
+      <w:pPr>
+        <w:rPr>
+          <w:rFonts w:ascii="Daytona Light" w:hAnsi="Daytona Light" w:cs="Times New Roman"/>
+          <w:i/>
+          <w:iCs/>
+          <w:u w:val="single"/>
+        </w:rPr>
+      </w:pPr>
+      <w:r>
+        <w:rPr>
+          <w:rFonts w:ascii="Daytona Light" w:hAnsi="Daytona Light" w:cs="Times New Roman"/>
+          <w:i/>
+          <w:iCs/>
+          <w:u w:val="single"/>
+        </w:rPr>
+        <w:t>Help and Contac</w:t>
+      </w:r>
+      <w:r>
+        <w:rPr>
+          <w:rFonts w:ascii="Daytona Light" w:hAnsi="Daytona Light" w:cs="Times New Roman"/>
+          <w:i/>
+          <w:iCs/>
+          <w:u w:val="single"/>
+        </w:rPr>
+        <w:t>t</w:t>
+      </w:r>
+    </w:p>
+    <w:p>
+      <w:pPr>
+        <w:rPr>
+          <w:rFonts w:ascii="Daytona Light" w:hAnsi="Daytona Light" w:cs="Times New Roman"/>
+          <w:i/>
+          <w:iCs/>
+        </w:rPr>
+      </w:pPr>
+    </w:p>
+    <w:p>
+      <w:pPr>
+        <w:rPr>
+          <w:rFonts w:ascii="Daytona Light" w:hAnsi="Daytona Light" w:cs="Times New Roman"/>
+        </w:rPr>
+      </w:pPr>
+      <w:r>
+        <w:rPr>
+          <w:rFonts w:ascii="Daytona Light" w:hAnsi="Daytona Light" w:cs="Times New Roman"/>
+        </w:rPr>
+        <w:t>This section provides a brief overview of the functionality for the employer dashboard view, in addition to providing two administrator e-mail addresses in case the end user has any questions or concerns.</w:t>
+      </w:r>
+    </w:p>
+    <w:p>
+      <w:pPr>
+        <w:rPr>
+          <w:rFonts w:ascii="Daytona Light" w:hAnsi="Daytona Light" w:cs="Times New Roman"/>
+        </w:rPr>
+      </w:pPr>
+    </w:p>
+    <w:p>
+      <w:pPr>
+        <w:rPr>
+          <w:rFonts w:ascii="Daytona Light" w:hAnsi="Daytona Light" w:cs="Times New Roman"/>
+          <w:i/>
+          <w:iCs/>
+          <w:u w:val="single"/>
+        </w:rPr>
+      </w:pPr>
+      <w:r>
+        <w:rPr>
+          <w:rFonts w:ascii="Daytona Light" w:hAnsi="Daytona Light" w:cs="Times New Roman"/>
+          <w:i/>
+          <w:iCs/>
+          <w:u w:val="single"/>
+        </w:rPr>
+        <w:t>Update Job</w:t>
+      </w:r>
+    </w:p>
+    <w:p>
+      <w:pPr>
+        <w:rPr>
+          <w:rFonts w:ascii="Daytona Light" w:hAnsi="Daytona Light" w:cs="Times New Roman"/>
+          <w:i/>
+          <w:iCs/>
+        </w:rPr>
+      </w:pPr>
+    </w:p>
+    <w:p>
+      <w:pPr>
+        <w:rPr>
+          <w:rFonts w:ascii="Daytona Light" w:hAnsi="Daytona Light" w:cs="Times New Roman"/>
+        </w:rPr>
+      </w:pPr>
       <w:r>
         <w:rPr>
           <w:rFonts w:ascii="Daytona Light" w:hAnsi="Daytona Light" w:cs="Times New Roman"/>
         </w:rPr>
         <w:lastRenderedPageBreak/>
-        <w:t xml:space="preserve">simply by clicking one of the relevant buttons. </w:t>
-      </w:r>
-      <w:r>
-        <w:rPr>
-          <w:rFonts w:ascii="Daytona Light" w:hAnsi="Daytona Light" w:cs="Times New Roman"/>
-        </w:rPr>
-        <w:t>For each action, a</w:t>
-      </w:r>
-      <w:r>
-        <w:rPr>
-          <w:rFonts w:ascii="Daytona Light" w:hAnsi="Daytona Light" w:cs="Times New Roman"/>
-        </w:rPr>
-        <w:t xml:space="preserve">n alert() function is </w:t>
-      </w:r>
-      <w:r>
-        <w:rPr>
-          <w:rFonts w:ascii="Daytona Light" w:hAnsi="Daytona Light" w:cs="Times New Roman"/>
-        </w:rPr>
-        <w:t>called,</w:t>
-      </w:r>
-      <w:r>
-        <w:rPr>
-          <w:rFonts w:ascii="Daytona Light" w:hAnsi="Daytona Light" w:cs="Times New Roman"/>
-        </w:rPr>
-        <w:t xml:space="preserve"> and</w:t>
-      </w:r>
-      <w:r>
-        <w:rPr>
-          <w:rFonts w:ascii="Daytona Light" w:hAnsi="Daytona Light" w:cs="Times New Roman"/>
-        </w:rPr>
-        <w:t xml:space="preserve"> then</w:t>
-      </w:r>
-      <w:r>
-        <w:rPr>
-          <w:rFonts w:ascii="Daytona Light" w:hAnsi="Daytona Light" w:cs="Times New Roman"/>
-        </w:rPr>
-        <w:t xml:space="preserve"> a message is displayed to the end user.</w:t>
-      </w:r>
-    </w:p>
-    <w:p>
-      <w:pPr>
-        <w:rPr>
-          <w:rFonts w:ascii="Daytona Light" w:hAnsi="Daytona Light" w:cs="Times New Roman"/>
-        </w:rPr>
-      </w:pPr>
-    </w:p>
-    <w:p>
-      <w:pPr>
-        <w:rPr>
-          <w:rFonts w:ascii="Daytona Light" w:hAnsi="Daytona Light" w:cs="Times New Roman"/>
-          <w:i/>
-          <w:iCs/>
-          <w:u w:val="single"/>
-        </w:rPr>
-      </w:pPr>
-      <w:r>
-        <w:rPr>
-          <w:rFonts w:ascii="Daytona Light" w:hAnsi="Daytona Light" w:cs="Times New Roman"/>
-          <w:i/>
-          <w:iCs/>
-          <w:u w:val="single"/>
-        </w:rPr>
-        <w:t>Post Job</w:t>
-      </w:r>
-    </w:p>
-    <w:p>
-      <w:pPr>
-        <w:rPr>
-          <w:rFonts w:ascii="Daytona Light" w:hAnsi="Daytona Light" w:cs="Times New Roman"/>
-          <w:i/>
-          <w:iCs/>
-        </w:rPr>
-      </w:pPr>
-    </w:p>
-    <w:p>
-      <w:pPr>
-        <w:rPr>
-          <w:rFonts w:ascii="Daytona Light" w:hAnsi="Daytona Light" w:cs="Times New Roman"/>
-        </w:rPr>
-      </w:pPr>
-      <w:r>
-        <w:rPr>
-          <w:rFonts w:ascii="Daytona Light" w:hAnsi="Daytona Light" w:cs="Times New Roman"/>
-        </w:rPr>
-        <w:t>Clearly one of the more important pieces of functionality, this is where an employer can post a job. It will only successfully post a job if all of the fields are filled in</w:t>
-      </w:r>
-      <w:r>
-        <w:rPr>
-          <w:rFonts w:ascii="Daytona Light" w:hAnsi="Daytona Light" w:cs="Times New Roman"/>
-        </w:rPr>
-        <w:t xml:space="preserve"> and the ‘Post Job’ button is clicked.</w:t>
-      </w:r>
-    </w:p>
-    <w:p>
-      <w:pPr>
-        <w:rPr>
-          <w:rFonts w:ascii="Daytona Light" w:hAnsi="Daytona Light" w:cs="Times New Roman"/>
-        </w:rPr>
-      </w:pPr>
-    </w:p>
-    <w:p>
-      <w:pPr>
-        <w:rPr>
-          <w:rFonts w:ascii="Daytona Light" w:hAnsi="Daytona Light" w:cs="Times New Roman"/>
-        </w:rPr>
-      </w:pPr>
-      <w:r>
-        <w:rPr>
-          <w:rFonts w:ascii="Daytona Light" w:hAnsi="Daytona Light" w:cs="Times New Roman"/>
-        </w:rPr>
-        <w:t>A primary key (job_ID) will automatically be created when a job is created. However, the employer must manually enter their employer_ID. This should be changed.</w:t>
-      </w:r>
-    </w:p>
-    <w:p>
-      <w:pPr>
-        <w:rPr>
-          <w:rFonts w:ascii="Daytona Light" w:hAnsi="Daytona Light" w:cs="Times New Roman"/>
-        </w:rPr>
-      </w:pPr>
-    </w:p>
-    <w:p>
-      <w:pPr>
-        <w:rPr>
-          <w:rFonts w:ascii="Daytona Light" w:hAnsi="Daytona Light" w:cs="Times New Roman"/>
+        <w:t xml:space="preserve">In this case, having the job_ID is necessary, as an existing job is being updated. In any case, </w:t>
+      </w:r>
+      <w:r>
+        <w:rPr>
+          <w:rFonts w:ascii="Daytona Light" w:hAnsi="Daytona Light" w:cs="Times New Roman"/>
+        </w:rPr>
+        <w:t>a user can update any number of attributes of a given job provided that the job_ID is entered</w:t>
+      </w:r>
+      <w:r>
+        <w:rPr>
+          <w:rFonts w:ascii="Daytona Light" w:hAnsi="Daytona Light" w:cs="Times New Roman"/>
+        </w:rPr>
+        <w:t xml:space="preserve"> and the ‘Update Job’ button is clicked.</w:t>
+      </w:r>
+    </w:p>
+    <w:p>
+      <w:pPr>
+        <w:rPr>
+          <w:rFonts w:ascii="Daytona Light" w:hAnsi="Daytona Light" w:cs="Times New Roman"/>
+        </w:rPr>
+      </w:pPr>
+    </w:p>
+    <w:p>
+      <w:pPr>
+        <w:rPr>
+          <w:rFonts w:ascii="Daytona Light" w:hAnsi="Daytona Light" w:cs="Times New Roman"/>
+          <w:b/>
+          <w:bCs/>
           <w:color w:val="FF0000"/>
         </w:rPr>
       </w:pPr>
@@ -997,607 +1336,468 @@
           <w:bCs/>
           <w:color w:val="FF0000"/>
         </w:rPr>
-        <w:t>TODO: Make employer_ID insertion automatic for creating a job</w:t>
-      </w:r>
-      <w:r>
-        <w:rPr>
-          <w:rFonts w:ascii="Daytona Light" w:hAnsi="Daytona Light" w:cs="Times New Roman"/>
+        <w:t>TODO: Restrict the functionality of this feature to the employer signed in.</w:t>
+      </w:r>
+    </w:p>
+    <w:p>
+      <w:pPr>
+        <w:rPr>
+          <w:rFonts w:ascii="Daytona Light" w:hAnsi="Daytona Light" w:cs="Times New Roman"/>
+          <w:b/>
+          <w:bCs/>
+        </w:rPr>
+      </w:pPr>
+    </w:p>
+    <w:p>
+      <w:pPr>
+        <w:rPr>
+          <w:rFonts w:ascii="Daytona Light" w:hAnsi="Daytona Light" w:cs="Times New Roman"/>
+          <w:i/>
+          <w:iCs/>
+          <w:u w:val="single"/>
+        </w:rPr>
+      </w:pPr>
+      <w:r>
+        <w:rPr>
+          <w:rFonts w:ascii="Daytona Light" w:hAnsi="Daytona Light" w:cs="Times New Roman"/>
+          <w:i/>
+          <w:iCs/>
+          <w:u w:val="single"/>
+        </w:rPr>
+        <w:t>Update Application</w:t>
+      </w:r>
+    </w:p>
+    <w:p>
+      <w:pPr>
+        <w:rPr>
+          <w:rFonts w:ascii="Daytona Light" w:hAnsi="Daytona Light" w:cs="Times New Roman"/>
+        </w:rPr>
+      </w:pPr>
+    </w:p>
+    <w:p>
+      <w:pPr>
+        <w:rPr>
+          <w:rFonts w:ascii="Daytona Light" w:hAnsi="Daytona Light" w:cs="Times New Roman"/>
+        </w:rPr>
+      </w:pPr>
+      <w:r>
+        <w:rPr>
+          <w:rFonts w:ascii="Daytona Light" w:hAnsi="Daytona Light" w:cs="Times New Roman"/>
+        </w:rPr>
+        <w:t>This feature is to update an application that has already been provided by a user (jobseeker) to an employer. It allows the employer to change the application status (e.g. ‘accepted’, ‘rejected’) and to provide a message for the applicant</w:t>
+      </w:r>
+      <w:r>
+        <w:rPr>
+          <w:rFonts w:ascii="Daytona Light" w:hAnsi="Daytona Light" w:cs="Times New Roman"/>
+        </w:rPr>
+        <w:t>. All fields must be entered and the ‘Update Application’ button must be clicked.</w:t>
+      </w:r>
+    </w:p>
+    <w:p>
+      <w:pPr>
+        <w:rPr>
+          <w:rFonts w:ascii="Daytona Light" w:hAnsi="Daytona Light" w:cs="Times New Roman"/>
+        </w:rPr>
+      </w:pPr>
+    </w:p>
+    <w:p>
+      <w:pPr>
+        <w:rPr>
+          <w:rFonts w:ascii="Daytona Light" w:hAnsi="Daytona Light" w:cs="Times New Roman"/>
+        </w:rPr>
+      </w:pPr>
+      <w:r>
+        <w:rPr>
+          <w:rFonts w:ascii="Daytona Light" w:hAnsi="Daytona Light" w:cs="Times New Roman"/>
+        </w:rPr>
+        <w:t xml:space="preserve">Currently it is too permissive, just like </w:t>
+      </w:r>
+      <w:r>
+        <w:rPr>
+          <w:rFonts w:ascii="Daytona Light" w:hAnsi="Daytona Light" w:cs="Times New Roman"/>
+          <w:i/>
+          <w:iCs/>
+        </w:rPr>
+        <w:t>Update Job</w:t>
+      </w:r>
+      <w:r>
+        <w:rPr>
+          <w:rFonts w:ascii="Daytona Light" w:hAnsi="Daytona Light" w:cs="Times New Roman"/>
+        </w:rPr>
+        <w:t>.</w:t>
+      </w:r>
+    </w:p>
+    <w:p>
+      <w:pPr>
+        <w:rPr>
+          <w:rFonts w:ascii="Daytona Light" w:hAnsi="Daytona Light" w:cs="Times New Roman"/>
+        </w:rPr>
+      </w:pPr>
+    </w:p>
+    <w:p>
+      <w:pPr>
+        <w:rPr>
+          <w:rFonts w:ascii="Daytona Light" w:hAnsi="Daytona Light" w:cs="Times New Roman"/>
+          <w:b/>
+          <w:bCs/>
           <w:color w:val="FF0000"/>
         </w:rPr>
-        <w:t>.</w:t>
-      </w:r>
-    </w:p>
-    <w:p>
-      <w:pPr>
-        <w:rPr>
-          <w:rFonts w:ascii="Daytona Light" w:hAnsi="Daytona Light" w:cs="Times New Roman"/>
-        </w:rPr>
-      </w:pPr>
-    </w:p>
-    <w:p>
-      <w:pPr>
-        <w:rPr>
-          <w:rFonts w:ascii="Daytona Light" w:hAnsi="Daytona Light" w:cs="Times New Roman"/>
-          <w:i/>
-          <w:iCs/>
-          <w:u w:val="single"/>
-        </w:rPr>
-      </w:pPr>
-      <w:r>
-        <w:rPr>
-          <w:rFonts w:ascii="Daytona Light" w:hAnsi="Daytona Light" w:cs="Times New Roman"/>
-          <w:i/>
-          <w:iCs/>
-          <w:u w:val="single"/>
-        </w:rPr>
-        <w:t>Current Application Summary</w:t>
-      </w:r>
-    </w:p>
-    <w:p>
-      <w:pPr>
-        <w:rPr>
-          <w:rFonts w:ascii="Daytona Light" w:hAnsi="Daytona Light" w:cs="Times New Roman"/>
-          <w:i/>
-          <w:iCs/>
-        </w:rPr>
-      </w:pPr>
-    </w:p>
-    <w:p>
-      <w:pPr>
-        <w:rPr>
-          <w:rFonts w:ascii="Daytona Light" w:hAnsi="Daytona Light" w:cs="Times New Roman"/>
-        </w:rPr>
-      </w:pPr>
-      <w:r>
-        <w:rPr>
-          <w:rFonts w:ascii="Daytona Light" w:hAnsi="Daytona Light" w:cs="Times New Roman"/>
-        </w:rPr>
-        <w:t>The functionality of this section goes beyond the requirements, I believe.</w:t>
-      </w:r>
-    </w:p>
-    <w:p>
-      <w:pPr>
-        <w:rPr>
-          <w:rFonts w:ascii="Daytona Light" w:hAnsi="Daytona Light" w:cs="Times New Roman"/>
-        </w:rPr>
-      </w:pPr>
-    </w:p>
-    <w:p>
-      <w:pPr>
-        <w:rPr>
-          <w:rFonts w:ascii="Daytona Light" w:hAnsi="Daytona Light" w:cs="Times New Roman"/>
-        </w:rPr>
-      </w:pPr>
-      <w:r>
-        <w:rPr>
-          <w:rFonts w:ascii="Daytona Light" w:hAnsi="Daytona Light" w:cs="Times New Roman"/>
-        </w:rPr>
-        <w:t xml:space="preserve">If a user is signed in as an administrator (admin), then the panel will automatically—at a glance—display the most recently posted job out of </w:t>
-      </w:r>
-      <w:r>
-        <w:rPr>
-          <w:rFonts w:ascii="Daytona Light" w:hAnsi="Daytona Light" w:cs="Times New Roman"/>
-          <w:i/>
-          <w:iCs/>
-        </w:rPr>
-        <w:t xml:space="preserve">all </w:t>
-      </w:r>
-      <w:r>
-        <w:rPr>
-          <w:rFonts w:ascii="Daytona Light" w:hAnsi="Daytona Light" w:cs="Times New Roman"/>
-        </w:rPr>
-        <w:t>jobs that have been posted (by any employer).</w:t>
-      </w:r>
-    </w:p>
-    <w:p>
-      <w:pPr>
-        <w:rPr>
-          <w:rFonts w:ascii="Daytona Light" w:hAnsi="Daytona Light" w:cs="Times New Roman"/>
-        </w:rPr>
-      </w:pPr>
-    </w:p>
-    <w:p>
-      <w:pPr>
-        <w:rPr>
-          <w:rFonts w:ascii="Daytona Light" w:hAnsi="Daytona Light" w:cs="Times New Roman"/>
-        </w:rPr>
-      </w:pPr>
-      <w:r>
-        <w:rPr>
-          <w:rFonts w:ascii="Daytona Light" w:hAnsi="Daytona Light" w:cs="Times New Roman"/>
-        </w:rPr>
-        <w:t xml:space="preserve">If, however, an employer is signed in, then the panel will display </w:t>
-      </w:r>
-      <w:r>
-        <w:rPr>
-          <w:rFonts w:ascii="Daytona Light" w:hAnsi="Daytona Light" w:cs="Times New Roman"/>
-          <w:i/>
-          <w:iCs/>
-        </w:rPr>
-        <w:t xml:space="preserve">specifically </w:t>
-      </w:r>
-      <w:r>
-        <w:rPr>
-          <w:rFonts w:ascii="Daytona Light" w:hAnsi="Daytona Light" w:cs="Times New Roman"/>
-        </w:rPr>
-        <w:t xml:space="preserve">the most recently posted job </w:t>
-      </w:r>
-      <w:r>
-        <w:rPr>
-          <w:rFonts w:ascii="Daytona Light" w:hAnsi="Daytona Light" w:cs="Times New Roman"/>
-          <w:i/>
-          <w:iCs/>
-        </w:rPr>
-        <w:t>for that given employer</w:t>
-      </w:r>
-      <w:r>
-        <w:rPr>
-          <w:rFonts w:ascii="Daytona Light" w:hAnsi="Daytona Light" w:cs="Times New Roman"/>
-        </w:rPr>
-        <w:t>.</w:t>
-      </w:r>
-    </w:p>
-    <w:p>
-      <w:pPr>
-        <w:rPr>
-          <w:rFonts w:ascii="Daytona Light" w:hAnsi="Daytona Light" w:cs="Times New Roman"/>
-        </w:rPr>
-      </w:pPr>
-    </w:p>
-    <w:p>
-      <w:pPr>
-        <w:rPr>
-          <w:rFonts w:ascii="Daytona Light" w:hAnsi="Daytona Light" w:cs="Times New Roman"/>
-        </w:rPr>
-      </w:pPr>
-      <w:r>
-        <w:rPr>
-          <w:rFonts w:ascii="Daytona Light" w:hAnsi="Daytona Light" w:cs="Times New Roman"/>
-        </w:rPr>
-        <w:t>As such, the view for this functionality is properly restrictive.</w:t>
-      </w:r>
-    </w:p>
-    <w:p>
-      <w:pPr>
-        <w:rPr>
-          <w:rFonts w:ascii="Daytona Light" w:hAnsi="Daytona Light" w:cs="Times New Roman"/>
-        </w:rPr>
-      </w:pPr>
-    </w:p>
-    <w:p>
-      <w:pPr>
-        <w:rPr>
-          <w:rFonts w:ascii="Daytona Light" w:hAnsi="Daytona Light" w:cs="Times New Roman"/>
-          <w:i/>
-          <w:iCs/>
-          <w:u w:val="single"/>
-        </w:rPr>
-      </w:pPr>
-      <w:r>
-        <w:rPr>
-          <w:rFonts w:ascii="Daytona Light" w:hAnsi="Daytona Light" w:cs="Times New Roman"/>
-          <w:i/>
-          <w:iCs/>
-          <w:u w:val="single"/>
-        </w:rPr>
-        <w:t>Help and Contac</w:t>
-      </w:r>
-      <w:r>
-        <w:rPr>
-          <w:rFonts w:ascii="Daytona Light" w:hAnsi="Daytona Light" w:cs="Times New Roman"/>
-          <w:i/>
-          <w:iCs/>
-          <w:u w:val="single"/>
-        </w:rPr>
-        <w:t>t</w:t>
-      </w:r>
-    </w:p>
-    <w:p>
-      <w:pPr>
-        <w:rPr>
-          <w:rFonts w:ascii="Daytona Light" w:hAnsi="Daytona Light" w:cs="Times New Roman"/>
-          <w:i/>
-          <w:iCs/>
-        </w:rPr>
-      </w:pPr>
-    </w:p>
-    <w:p>
-      <w:pPr>
-        <w:rPr>
-          <w:rFonts w:ascii="Daytona Light" w:hAnsi="Daytona Light" w:cs="Times New Roman"/>
-        </w:rPr>
-      </w:pPr>
-      <w:r>
-        <w:rPr>
-          <w:rFonts w:ascii="Daytona Light" w:hAnsi="Daytona Light" w:cs="Times New Roman"/>
-        </w:rPr>
-        <w:t>This section provides a brief overview of the functionality for the employer dashboard view, in addition to providing two administrator e-mail addresses in case the end user has any questions or concerns.</w:t>
-      </w:r>
-    </w:p>
-    <w:p>
-      <w:pPr>
-        <w:rPr>
-          <w:rFonts w:ascii="Daytona Light" w:hAnsi="Daytona Light" w:cs="Times New Roman"/>
-        </w:rPr>
-      </w:pPr>
-    </w:p>
-    <w:p>
-      <w:pPr>
-        <w:rPr>
-          <w:rFonts w:ascii="Daytona Light" w:hAnsi="Daytona Light" w:cs="Times New Roman"/>
-          <w:i/>
-          <w:iCs/>
-          <w:u w:val="single"/>
-        </w:rPr>
-      </w:pPr>
-      <w:r>
-        <w:rPr>
-          <w:rFonts w:ascii="Daytona Light" w:hAnsi="Daytona Light" w:cs="Times New Roman"/>
-          <w:i/>
-          <w:iCs/>
-          <w:u w:val="single"/>
-        </w:rPr>
-        <w:t>Update Job</w:t>
-      </w:r>
-    </w:p>
-    <w:p>
-      <w:pPr>
-        <w:rPr>
-          <w:rFonts w:ascii="Daytona Light" w:hAnsi="Daytona Light" w:cs="Times New Roman"/>
-          <w:i/>
-          <w:iCs/>
-        </w:rPr>
-      </w:pPr>
-    </w:p>
-    <w:p>
-      <w:pPr>
-        <w:rPr>
-          <w:rFonts w:ascii="Daytona Light" w:hAnsi="Daytona Light" w:cs="Times New Roman"/>
-        </w:rPr>
-      </w:pPr>
-      <w:r>
-        <w:rPr>
-          <w:rFonts w:ascii="Daytona Light" w:hAnsi="Daytona Light" w:cs="Times New Roman"/>
-        </w:rPr>
-        <w:t xml:space="preserve">In this case, having the job_ID is necessary, as an existing job is being updated. In any case, </w:t>
-      </w:r>
-      <w:r>
-        <w:rPr>
-          <w:rFonts w:ascii="Daytona Light" w:hAnsi="Daytona Light" w:cs="Times New Roman"/>
-        </w:rPr>
-        <w:t xml:space="preserve">a user can update any number of attributes of a given job provided that the job_ID is </w:t>
-      </w:r>
-      <w:proofErr w:type="gramStart"/>
-      <w:r>
-        <w:rPr>
-          <w:rFonts w:ascii="Daytona Light" w:hAnsi="Daytona Light" w:cs="Times New Roman"/>
-        </w:rPr>
-        <w:t>entered</w:t>
-      </w:r>
-      <w:proofErr w:type="gramEnd"/>
-      <w:r>
-        <w:rPr>
-          <w:rFonts w:ascii="Daytona Light" w:hAnsi="Daytona Light" w:cs="Times New Roman"/>
-        </w:rPr>
-        <w:t xml:space="preserve"> and the ‘Update Job’ button is clicked.</w:t>
-      </w:r>
-    </w:p>
-    <w:p>
-      <w:pPr>
-        <w:rPr>
-          <w:rFonts w:ascii="Daytona Light" w:hAnsi="Daytona Light" w:cs="Times New Roman"/>
-        </w:rPr>
-      </w:pPr>
-    </w:p>
-    <w:p>
-      <w:pPr>
+      </w:pPr>
+      <w:r>
         <w:rPr>
           <w:rFonts w:ascii="Daytona Light" w:hAnsi="Daytona Light" w:cs="Times New Roman"/>
           <w:b/>
           <w:bCs/>
           <w:color w:val="FF0000"/>
         </w:rPr>
-      </w:pPr>
-      <w:r>
+        <w:t>TODO: Restrict the functionality of this feature to the employer signed in.</w:t>
+      </w:r>
+    </w:p>
+    <w:p>
+      <w:pPr>
+        <w:rPr>
+          <w:rFonts w:ascii="Daytona Light" w:hAnsi="Daytona Light" w:cs="Times New Roman"/>
+          <w:b/>
+          <w:bCs/>
+        </w:rPr>
+      </w:pPr>
+    </w:p>
+    <w:p>
+      <w:pPr>
+        <w:rPr>
+          <w:rFonts w:ascii="Daytona Light" w:hAnsi="Daytona Light" w:cs="Times New Roman"/>
+          <w:i/>
+          <w:iCs/>
+          <w:u w:val="single"/>
+        </w:rPr>
+      </w:pPr>
+      <w:r>
+        <w:rPr>
+          <w:rFonts w:ascii="Daytona Light" w:hAnsi="Daytona Light" w:cs="Times New Roman"/>
+          <w:i/>
+          <w:iCs/>
+          <w:u w:val="single"/>
+        </w:rPr>
+        <w:t>Return to Home</w:t>
+      </w:r>
+    </w:p>
+    <w:p>
+      <w:pPr>
+        <w:rPr>
+          <w:rFonts w:ascii="Daytona Light" w:hAnsi="Daytona Light" w:cs="Times New Roman"/>
+          <w:i/>
+          <w:iCs/>
+          <w:u w:val="single"/>
+        </w:rPr>
+      </w:pPr>
+    </w:p>
+    <w:p>
+      <w:pPr>
+        <w:rPr>
+          <w:rFonts w:ascii="Daytona Light" w:hAnsi="Daytona Light" w:cs="Times New Roman"/>
+        </w:rPr>
+      </w:pPr>
+      <w:r>
+        <w:rPr>
+          <w:rFonts w:ascii="Daytona Light" w:hAnsi="Daytona Light" w:cs="Times New Roman"/>
+        </w:rPr>
+        <w:t xml:space="preserve">Upon redirecting </w:t>
+      </w:r>
+      <w:r>
+        <w:rPr>
+          <w:rFonts w:ascii="Daytona Light" w:hAnsi="Daytona Light" w:cs="Times New Roman"/>
+        </w:rPr>
+        <w:t xml:space="preserve">back </w:t>
+      </w:r>
+      <w:r>
+        <w:rPr>
+          <w:rFonts w:ascii="Daytona Light" w:hAnsi="Daytona Light" w:cs="Times New Roman"/>
+        </w:rPr>
+        <w:t>to the login page, several $_SESSION variables will be unset.</w:t>
+      </w:r>
+    </w:p>
+    <w:p>
+      <w:pPr>
+        <w:rPr>
+          <w:rFonts w:ascii="Daytona Light" w:hAnsi="Daytona Light" w:cs="Times New Roman"/>
+        </w:rPr>
+      </w:pPr>
+    </w:p>
+    <w:p>
+      <w:pPr>
+        <w:rPr>
+          <w:rFonts w:ascii="Daytona Light" w:hAnsi="Daytona Light" w:cs="Times New Roman"/>
+        </w:rPr>
+      </w:pPr>
+    </w:p>
+    <w:p>
+      <w:pPr>
+        <w:jc w:val="center"/>
+        <w:rPr>
+          <w:rFonts w:ascii="Daytona Light" w:hAnsi="Daytona Light" w:cs="Times New Roman"/>
+          <w:b/>
+          <w:bCs/>
+          <w:u w:val="single"/>
+        </w:rPr>
+      </w:pPr>
+      <w:r>
+        <w:rPr>
+          <w:rFonts w:ascii="Daytona Light" w:hAnsi="Daytona Light" w:cs="Times New Roman"/>
+          <w:b/>
+          <w:bCs/>
+          <w:u w:val="single"/>
+        </w:rPr>
+        <w:t>User</w:t>
+      </w:r>
+    </w:p>
+    <w:p>
+      <w:pPr>
+        <w:jc w:val="center"/>
+        <w:rPr>
+          <w:rFonts w:ascii="Daytona Light" w:hAnsi="Daytona Light" w:cs="Times New Roman"/>
+        </w:rPr>
+      </w:pPr>
+    </w:p>
+    <w:p>
+      <w:pPr>
+        <w:rPr>
+          <w:rFonts w:ascii="Daytona Light" w:hAnsi="Daytona Light" w:cs="Times New Roman"/>
+        </w:rPr>
+      </w:pPr>
+      <w:r>
+        <w:rPr>
+          <w:rFonts w:ascii="Daytona Light" w:hAnsi="Daytona Light" w:cs="Times New Roman"/>
+        </w:rPr>
+        <w:t xml:space="preserve">Within the login screen for </w:t>
+      </w:r>
+      <w:r>
+        <w:rPr>
+          <w:rFonts w:ascii="Daytona Light" w:hAnsi="Daytona Light" w:cs="Times New Roman"/>
+          <w:b/>
+          <w:bCs/>
+        </w:rPr>
+        <w:t>User</w:t>
+      </w:r>
+      <w:r>
+        <w:rPr>
+          <w:rFonts w:ascii="Daytona Light" w:hAnsi="Daytona Light" w:cs="Times New Roman"/>
+        </w:rPr>
+        <w:t>, we can either login if we are of one of two user categor</w:t>
+      </w:r>
+      <w:r>
+        <w:rPr>
+          <w:rFonts w:ascii="Daytona Light" w:hAnsi="Daytona Light" w:cs="Times New Roman"/>
+        </w:rPr>
+        <w:t>ies</w:t>
+      </w:r>
+      <w:r>
+        <w:rPr>
+          <w:rFonts w:ascii="Daytona Light" w:hAnsi="Daytona Light" w:cs="Times New Roman"/>
+        </w:rPr>
+        <w:t xml:space="preserve">: </w:t>
+      </w:r>
+      <w:r>
+        <w:rPr>
+          <w:rFonts w:ascii="Daytona Light" w:hAnsi="Daytona Light" w:cs="Times New Roman"/>
+          <w:b/>
+          <w:bCs/>
+        </w:rPr>
+        <w:t xml:space="preserve">admin </w:t>
+      </w:r>
+      <w:r>
+        <w:rPr>
+          <w:rFonts w:ascii="Daytona Light" w:hAnsi="Daytona Light" w:cs="Times New Roman"/>
+        </w:rPr>
+        <w:t xml:space="preserve">or </w:t>
+      </w:r>
+      <w:r>
+        <w:rPr>
+          <w:rFonts w:ascii="Daytona Light" w:hAnsi="Daytona Light" w:cs="Times New Roman"/>
+          <w:b/>
+          <w:bCs/>
+        </w:rPr>
+        <w:t>user</w:t>
+      </w:r>
+      <w:r>
+        <w:rPr>
+          <w:rFonts w:ascii="Daytona Light" w:hAnsi="Daytona Light" w:cs="Times New Roman"/>
+        </w:rPr>
+        <w:t xml:space="preserve">. Any given correct combination of an admin username and password will successfully redirect, as will any given combination of </w:t>
+      </w:r>
+      <w:r>
+        <w:rPr>
+          <w:rFonts w:ascii="Daytona Light" w:hAnsi="Daytona Light" w:cs="Times New Roman"/>
+        </w:rPr>
+        <w:t>user</w:t>
+      </w:r>
+      <w:r>
+        <w:rPr>
+          <w:rFonts w:ascii="Daytona Light" w:hAnsi="Daytona Light" w:cs="Times New Roman"/>
+        </w:rPr>
+        <w:t xml:space="preserve"> username and password. A correct combination of a</w:t>
+      </w:r>
+      <w:r>
+        <w:rPr>
+          <w:rFonts w:ascii="Daytona Light" w:hAnsi="Daytona Light" w:cs="Times New Roman"/>
+        </w:rPr>
+        <w:t>n employer</w:t>
+      </w:r>
+      <w:r>
+        <w:rPr>
+          <w:rFonts w:ascii="Daytona Light" w:hAnsi="Daytona Light" w:cs="Times New Roman"/>
+        </w:rPr>
+        <w:t xml:space="preserve"> username and password will not successfully redirect.</w:t>
+      </w:r>
+    </w:p>
+    <w:p>
+      <w:pPr>
+        <w:rPr>
+          <w:rFonts w:ascii="Daytona Light" w:hAnsi="Daytona Light" w:cs="Times New Roman"/>
+        </w:rPr>
+      </w:pPr>
+    </w:p>
+    <w:p>
+      <w:pPr>
+        <w:rPr>
+          <w:rFonts w:ascii="Daytona Light" w:hAnsi="Daytona Light" w:cs="Times New Roman"/>
+          <w:b/>
+          <w:bCs/>
+          <w:u w:val="single"/>
+        </w:rPr>
+      </w:pPr>
+      <w:r>
+        <w:rPr>
+          <w:rFonts w:ascii="Daytona Light" w:hAnsi="Daytona Light" w:cs="Times New Roman"/>
+          <w:b/>
+          <w:bCs/>
+          <w:u w:val="single"/>
+        </w:rPr>
+        <w:t>Create New Account</w:t>
+      </w:r>
+    </w:p>
+    <w:p>
+      <w:pPr>
+        <w:rPr>
+          <w:rFonts w:ascii="Daytona Light" w:hAnsi="Daytona Light" w:cs="Times New Roman"/>
+          <w:b/>
+          <w:bCs/>
+        </w:rPr>
+      </w:pPr>
+    </w:p>
+    <w:p>
+      <w:pPr>
+        <w:rPr>
+          <w:rFonts w:ascii="Daytona Light" w:hAnsi="Daytona Light" w:cs="Times New Roman"/>
+        </w:rPr>
+      </w:pPr>
+      <w:r>
+        <w:rPr>
+          <w:rFonts w:ascii="Daytona Light" w:hAnsi="Daytona Light" w:cs="Times New Roman"/>
+        </w:rPr>
+        <w:t>This screen provides the option to create a new account. The user can enter all of the relevant information and simply create an account, after which the user will be redirected to the login screen.</w:t>
+      </w:r>
+    </w:p>
+    <w:p>
+      <w:pPr>
+        <w:rPr>
+          <w:rFonts w:ascii="Daytona Light" w:hAnsi="Daytona Light" w:cs="Times New Roman"/>
+        </w:rPr>
+      </w:pPr>
+    </w:p>
+    <w:p>
+      <w:pPr>
         <w:rPr>
           <w:rFonts w:ascii="Daytona Light" w:hAnsi="Daytona Light" w:cs="Times New Roman"/>
           <w:b/>
           <w:bCs/>
           <w:color w:val="FF0000"/>
         </w:rPr>
-        <w:t>TODO: Restrict the functionality of this feature to the employer signed in.</w:t>
-      </w:r>
-    </w:p>
-    <w:p>
-      <w:pPr>
-        <w:rPr>
-          <w:rFonts w:ascii="Daytona Light" w:hAnsi="Daytona Light" w:cs="Times New Roman"/>
-          <w:b/>
-          <w:bCs/>
-        </w:rPr>
-      </w:pPr>
-    </w:p>
-    <w:p>
-      <w:pPr>
-        <w:rPr>
-          <w:rFonts w:ascii="Daytona Light" w:hAnsi="Daytona Light" w:cs="Times New Roman"/>
-          <w:i/>
-          <w:iCs/>
-          <w:u w:val="single"/>
-        </w:rPr>
-      </w:pPr>
-      <w:r>
-        <w:rPr>
-          <w:rFonts w:ascii="Daytona Light" w:hAnsi="Daytona Light" w:cs="Times New Roman"/>
-          <w:i/>
-          <w:iCs/>
-          <w:u w:val="single"/>
-        </w:rPr>
-        <w:t>Update Application</w:t>
-      </w:r>
-    </w:p>
-    <w:p>
-      <w:pPr>
-        <w:rPr>
-          <w:rFonts w:ascii="Daytona Light" w:hAnsi="Daytona Light" w:cs="Times New Roman"/>
-        </w:rPr>
-      </w:pPr>
-    </w:p>
-    <w:p>
-      <w:pPr>
-        <w:rPr>
-          <w:rFonts w:ascii="Daytona Light" w:hAnsi="Daytona Light" w:cs="Times New Roman"/>
-        </w:rPr>
-      </w:pPr>
-      <w:r>
-        <w:rPr>
-          <w:rFonts w:ascii="Daytona Light" w:hAnsi="Daytona Light" w:cs="Times New Roman"/>
-        </w:rPr>
-        <w:t>This feature is to update an application that has already been provided by a user (jobseeker) to an employer. It allows the employer to change the application status (e.g. ‘accepted’, ‘rejected’) and to provide a message for the applicant</w:t>
-      </w:r>
-      <w:r>
-        <w:rPr>
-          <w:rFonts w:ascii="Daytona Light" w:hAnsi="Daytona Light" w:cs="Times New Roman"/>
-        </w:rPr>
-        <w:t xml:space="preserve">. All fields must be </w:t>
-      </w:r>
-      <w:proofErr w:type="gramStart"/>
-      <w:r>
-        <w:rPr>
-          <w:rFonts w:ascii="Daytona Light" w:hAnsi="Daytona Light" w:cs="Times New Roman"/>
-        </w:rPr>
-        <w:t>entered</w:t>
-      </w:r>
-      <w:proofErr w:type="gramEnd"/>
-      <w:r>
-        <w:rPr>
-          <w:rFonts w:ascii="Daytona Light" w:hAnsi="Daytona Light" w:cs="Times New Roman"/>
-        </w:rPr>
-        <w:t xml:space="preserve"> and the ‘Update Application’ button must be clicked.</w:t>
-      </w:r>
-    </w:p>
-    <w:p>
-      <w:pPr>
-        <w:rPr>
-          <w:rFonts w:ascii="Daytona Light" w:hAnsi="Daytona Light" w:cs="Times New Roman"/>
-        </w:rPr>
-      </w:pPr>
-    </w:p>
-    <w:p>
-      <w:pPr>
-        <w:rPr>
-          <w:rFonts w:ascii="Daytona Light" w:hAnsi="Daytona Light" w:cs="Times New Roman"/>
-        </w:rPr>
-      </w:pPr>
-      <w:r>
-        <w:rPr>
-          <w:rFonts w:ascii="Daytona Light" w:hAnsi="Daytona Light" w:cs="Times New Roman"/>
-        </w:rPr>
-        <w:t xml:space="preserve">Currently it is too permissive, just like </w:t>
-      </w:r>
-      <w:r>
-        <w:rPr>
-          <w:rFonts w:ascii="Daytona Light" w:hAnsi="Daytona Light" w:cs="Times New Roman"/>
-          <w:i/>
-          <w:iCs/>
-        </w:rPr>
-        <w:t>Update Job</w:t>
-      </w:r>
-      <w:r>
-        <w:rPr>
-          <w:rFonts w:ascii="Daytona Light" w:hAnsi="Daytona Light" w:cs="Times New Roman"/>
-        </w:rPr>
-        <w:t>.</w:t>
-      </w:r>
-    </w:p>
-    <w:p>
-      <w:pPr>
-        <w:rPr>
-          <w:rFonts w:ascii="Daytona Light" w:hAnsi="Daytona Light" w:cs="Times New Roman"/>
-        </w:rPr>
-      </w:pPr>
-    </w:p>
-    <w:p>
-      <w:pPr>
+      </w:pPr>
+      <w:r>
         <w:rPr>
           <w:rFonts w:ascii="Daytona Light" w:hAnsi="Daytona Light" w:cs="Times New Roman"/>
           <w:b/>
           <w:bCs/>
           <w:color w:val="FF0000"/>
         </w:rPr>
-      </w:pPr>
-      <w:r>
-        <w:rPr>
-          <w:rFonts w:ascii="Daytona Light" w:hAnsi="Daytona Light" w:cs="Times New Roman"/>
-          <w:b/>
-          <w:bCs/>
-          <w:color w:val="FF0000"/>
-        </w:rPr>
-        <w:t>TODO: Restrict the functionality of this feature to the employer signed in.</w:t>
-      </w:r>
-    </w:p>
-    <w:p>
-      <w:pPr>
-        <w:rPr>
-          <w:rFonts w:ascii="Daytona Light" w:hAnsi="Daytona Light" w:cs="Times New Roman"/>
-          <w:b/>
-          <w:bCs/>
-        </w:rPr>
-      </w:pPr>
-    </w:p>
-    <w:p>
-      <w:pPr>
-        <w:rPr>
-          <w:rFonts w:ascii="Daytona Light" w:hAnsi="Daytona Light" w:cs="Times New Roman"/>
-          <w:i/>
-          <w:iCs/>
-          <w:u w:val="single"/>
-        </w:rPr>
-      </w:pPr>
-      <w:r>
-        <w:rPr>
-          <w:rFonts w:ascii="Daytona Light" w:hAnsi="Daytona Light" w:cs="Times New Roman"/>
-          <w:i/>
-          <w:iCs/>
-          <w:u w:val="single"/>
-        </w:rPr>
-        <w:t>Return to Home</w:t>
-      </w:r>
-    </w:p>
-    <w:p>
-      <w:pPr>
-        <w:rPr>
-          <w:rFonts w:ascii="Daytona Light" w:hAnsi="Daytona Light" w:cs="Times New Roman"/>
-          <w:i/>
-          <w:iCs/>
-          <w:u w:val="single"/>
-        </w:rPr>
-      </w:pPr>
-    </w:p>
-    <w:p>
-      <w:pPr>
-        <w:rPr>
-          <w:rFonts w:ascii="Daytona Light" w:hAnsi="Daytona Light" w:cs="Times New Roman"/>
-        </w:rPr>
-      </w:pPr>
-      <w:r>
-        <w:rPr>
-          <w:rFonts w:ascii="Daytona Light" w:hAnsi="Daytona Light" w:cs="Times New Roman"/>
-        </w:rPr>
-        <w:t xml:space="preserve">Upon redirecting </w:t>
-      </w:r>
-      <w:r>
-        <w:rPr>
-          <w:rFonts w:ascii="Daytona Light" w:hAnsi="Daytona Light" w:cs="Times New Roman"/>
-        </w:rPr>
-        <w:t xml:space="preserve">back </w:t>
-      </w:r>
-      <w:r>
-        <w:rPr>
-          <w:rFonts w:ascii="Daytona Light" w:hAnsi="Daytona Light" w:cs="Times New Roman"/>
-        </w:rPr>
-        <w:t>to the login page, several $_SESSION variables will be unset.</w:t>
-      </w:r>
-    </w:p>
-    <w:p>
-      <w:pPr>
-        <w:rPr>
-          <w:rFonts w:ascii="Daytona Light" w:hAnsi="Daytona Light" w:cs="Times New Roman"/>
-        </w:rPr>
-      </w:pPr>
-    </w:p>
-    <w:p>
-      <w:pPr>
-        <w:rPr>
-          <w:rFonts w:ascii="Daytona Light" w:hAnsi="Daytona Light" w:cs="Times New Roman"/>
-        </w:rPr>
-      </w:pPr>
-    </w:p>
-    <w:p>
-      <w:pPr>
-        <w:jc w:val="center"/>
-        <w:rPr>
-          <w:rFonts w:ascii="Daytona Light" w:hAnsi="Daytona Light" w:cs="Times New Roman"/>
-          <w:b/>
-          <w:bCs/>
-          <w:u w:val="single"/>
-        </w:rPr>
-      </w:pPr>
-      <w:r>
-        <w:rPr>
-          <w:rFonts w:ascii="Daytona Light" w:hAnsi="Daytona Light" w:cs="Times New Roman"/>
-          <w:b/>
-          <w:bCs/>
-          <w:u w:val="single"/>
-        </w:rPr>
-        <w:t>User</w:t>
-      </w:r>
-    </w:p>
-    <w:p>
-      <w:pPr>
-        <w:jc w:val="center"/>
-        <w:rPr>
-          <w:rFonts w:ascii="Daytona Light" w:hAnsi="Daytona Light" w:cs="Times New Roman"/>
-        </w:rPr>
-      </w:pPr>
-    </w:p>
-    <w:p>
-      <w:pPr>
-        <w:rPr>
-          <w:rFonts w:ascii="Daytona Light" w:hAnsi="Daytona Light" w:cs="Times New Roman"/>
-        </w:rPr>
-      </w:pPr>
-      <w:r>
-        <w:rPr>
-          <w:rFonts w:ascii="Daytona Light" w:hAnsi="Daytona Light" w:cs="Times New Roman"/>
-        </w:rPr>
-        <w:t xml:space="preserve">Within the login screen for </w:t>
-      </w:r>
-      <w:r>
-        <w:rPr>
-          <w:rFonts w:ascii="Daytona Light" w:hAnsi="Daytona Light" w:cs="Times New Roman"/>
-          <w:b/>
-          <w:bCs/>
-        </w:rPr>
-        <w:t>User</w:t>
-      </w:r>
-      <w:r>
-        <w:rPr>
-          <w:rFonts w:ascii="Daytona Light" w:hAnsi="Daytona Light" w:cs="Times New Roman"/>
-        </w:rPr>
-        <w:t>, we can either login if we are of one of two user categor</w:t>
-      </w:r>
-      <w:r>
-        <w:rPr>
-          <w:rFonts w:ascii="Daytona Light" w:hAnsi="Daytona Light" w:cs="Times New Roman"/>
-        </w:rPr>
-        <w:t>ies</w:t>
-      </w:r>
-      <w:r>
-        <w:rPr>
-          <w:rFonts w:ascii="Daytona Light" w:hAnsi="Daytona Light" w:cs="Times New Roman"/>
-        </w:rPr>
-        <w:t xml:space="preserve">: </w:t>
-      </w:r>
-      <w:r>
-        <w:rPr>
-          <w:rFonts w:ascii="Daytona Light" w:hAnsi="Daytona Light" w:cs="Times New Roman"/>
-          <w:b/>
-          <w:bCs/>
-        </w:rPr>
-        <w:t xml:space="preserve">admin </w:t>
-      </w:r>
-      <w:r>
-        <w:rPr>
-          <w:rFonts w:ascii="Daytona Light" w:hAnsi="Daytona Light" w:cs="Times New Roman"/>
-        </w:rPr>
-        <w:t xml:space="preserve">or </w:t>
-      </w:r>
-      <w:r>
-        <w:rPr>
-          <w:rFonts w:ascii="Daytona Light" w:hAnsi="Daytona Light" w:cs="Times New Roman"/>
-          <w:b/>
-          <w:bCs/>
+        <w:t>TODO: Make a (nearly identical) ‘Create New Account’ screen for ‘Employer’.</w:t>
+      </w:r>
+    </w:p>
+    <w:p>
+      <w:pPr>
+        <w:rPr>
+          <w:rFonts w:ascii="Daytona Light" w:hAnsi="Daytona Light" w:cs="Times New Roman"/>
+        </w:rPr>
+      </w:pPr>
+    </w:p>
+    <w:p>
+      <w:pPr>
+        <w:rPr>
+          <w:rFonts w:ascii="Daytona Light" w:hAnsi="Daytona Light" w:cs="Times New Roman"/>
+          <w:b/>
+          <w:bCs/>
+        </w:rPr>
+      </w:pPr>
+      <w:r>
+        <w:rPr>
+          <w:rFonts w:ascii="Daytona Light" w:hAnsi="Daytona Light" w:cs="Times New Roman"/>
+          <w:b/>
+          <w:bCs/>
+        </w:rPr>
+        <w:t>Retrieve Your Password</w:t>
+      </w:r>
+    </w:p>
+    <w:p>
+      <w:pPr>
+        <w:rPr>
+          <w:rFonts w:ascii="Daytona Light" w:hAnsi="Daytona Light" w:cs="Times New Roman"/>
+          <w:b/>
+          <w:bCs/>
+        </w:rPr>
+      </w:pPr>
+    </w:p>
+    <w:p>
+      <w:pPr>
+        <w:rPr>
+          <w:rFonts w:ascii="Daytona Light" w:hAnsi="Daytona Light" w:cs="Times New Roman"/>
+        </w:rPr>
+      </w:pPr>
+      <w:r>
+        <w:rPr>
+          <w:rFonts w:ascii="Daytona Light" w:hAnsi="Daytona Light" w:cs="Times New Roman"/>
+        </w:rPr>
+        <w:lastRenderedPageBreak/>
+        <w:t xml:space="preserve">From the </w:t>
+      </w:r>
+      <w:r>
+        <w:rPr>
+          <w:rFonts w:ascii="Daytona Light" w:hAnsi="Daytona Light" w:cs="Times New Roman"/>
+          <w:b/>
+          <w:bCs/>
+        </w:rPr>
+        <w:t xml:space="preserve">User </w:t>
+      </w:r>
+      <w:r>
+        <w:rPr>
+          <w:rFonts w:ascii="Daytona Light" w:hAnsi="Daytona Light" w:cs="Times New Roman"/>
+        </w:rPr>
+        <w:t>login screen, there is a link to retrieve one’s password. As with the login screen, this will only work if the user is either admin or</w:t>
+      </w:r>
+      <w:r>
+        <w:rPr>
+          <w:rFonts w:ascii="Daytona Light" w:hAnsi="Daytona Light" w:cs="Times New Roman"/>
+        </w:rPr>
+        <w:t xml:space="preserve"> user</w:t>
+      </w:r>
+      <w:r>
+        <w:rPr>
+          <w:rFonts w:ascii="Daytona Light" w:hAnsi="Daytona Light" w:cs="Times New Roman"/>
+        </w:rPr>
+        <w:t xml:space="preserve">. A correct combination of a </w:t>
+      </w:r>
+      <w:r>
+        <w:rPr>
+          <w:rFonts w:ascii="Daytona Light" w:hAnsi="Daytona Light" w:cs="Times New Roman"/>
         </w:rPr>
         <w:t>user</w:t>
       </w:r>
@@ -1605,188 +1805,6 @@
         <w:rPr>
           <w:rFonts w:ascii="Daytona Light" w:hAnsi="Daytona Light" w:cs="Times New Roman"/>
         </w:rPr>
-        <w:t xml:space="preserve">. Any given correct combination of an admin username and password will successfully redirect, as will any given combination of </w:t>
-      </w:r>
-      <w:r>
-        <w:rPr>
-          <w:rFonts w:ascii="Daytona Light" w:hAnsi="Daytona Light" w:cs="Times New Roman"/>
-        </w:rPr>
-        <w:t>user</w:t>
-      </w:r>
-      <w:r>
-        <w:rPr>
-          <w:rFonts w:ascii="Daytona Light" w:hAnsi="Daytona Light" w:cs="Times New Roman"/>
-        </w:rPr>
-        <w:t xml:space="preserve"> username and password. A correct combination of a</w:t>
-      </w:r>
-      <w:r>
-        <w:rPr>
-          <w:rFonts w:ascii="Daytona Light" w:hAnsi="Daytona Light" w:cs="Times New Roman"/>
-        </w:rPr>
-        <w:t>n employer</w:t>
-      </w:r>
-      <w:r>
-        <w:rPr>
-          <w:rFonts w:ascii="Daytona Light" w:hAnsi="Daytona Light" w:cs="Times New Roman"/>
-        </w:rPr>
-        <w:t xml:space="preserve"> username and password will not successfully redirect.</w:t>
-      </w:r>
-    </w:p>
-    <w:p>
-      <w:pPr>
-        <w:rPr>
-          <w:rFonts w:ascii="Daytona Light" w:hAnsi="Daytona Light" w:cs="Times New Roman"/>
-        </w:rPr>
-      </w:pPr>
-    </w:p>
-    <w:p>
-      <w:pPr>
-        <w:rPr>
-          <w:rFonts w:ascii="Daytona Light" w:hAnsi="Daytona Light" w:cs="Times New Roman"/>
-          <w:b/>
-          <w:bCs/>
-          <w:u w:val="single"/>
-        </w:rPr>
-      </w:pPr>
-      <w:r>
-        <w:rPr>
-          <w:rFonts w:ascii="Daytona Light" w:hAnsi="Daytona Light" w:cs="Times New Roman"/>
-          <w:b/>
-          <w:bCs/>
-          <w:u w:val="single"/>
-        </w:rPr>
-        <w:t>Create New Account</w:t>
-      </w:r>
-    </w:p>
-    <w:p>
-      <w:pPr>
-        <w:rPr>
-          <w:rFonts w:ascii="Daytona Light" w:hAnsi="Daytona Light" w:cs="Times New Roman"/>
-          <w:b/>
-          <w:bCs/>
-        </w:rPr>
-      </w:pPr>
-    </w:p>
-    <w:p>
-      <w:pPr>
-        <w:rPr>
-          <w:rFonts w:ascii="Daytona Light" w:hAnsi="Daytona Light" w:cs="Times New Roman"/>
-        </w:rPr>
-      </w:pPr>
-      <w:r>
-        <w:rPr>
-          <w:rFonts w:ascii="Daytona Light" w:hAnsi="Daytona Light" w:cs="Times New Roman"/>
-        </w:rPr>
-        <w:t>This screen provides the option to create a new account. The user can enter all of the relevant information and simply create an account, after which the user will be redirected to the login screen.</w:t>
-      </w:r>
-    </w:p>
-    <w:p>
-      <w:pPr>
-        <w:rPr>
-          <w:rFonts w:ascii="Daytona Light" w:hAnsi="Daytona Light" w:cs="Times New Roman"/>
-        </w:rPr>
-      </w:pPr>
-    </w:p>
-    <w:p>
-      <w:pPr>
-        <w:rPr>
-          <w:rFonts w:ascii="Daytona Light" w:hAnsi="Daytona Light" w:cs="Times New Roman"/>
-          <w:b/>
-          <w:bCs/>
-          <w:color w:val="FF0000"/>
-        </w:rPr>
-      </w:pPr>
-      <w:r>
-        <w:rPr>
-          <w:rFonts w:ascii="Daytona Light" w:hAnsi="Daytona Light" w:cs="Times New Roman"/>
-          <w:b/>
-          <w:bCs/>
-          <w:color w:val="FF0000"/>
-        </w:rPr>
-        <w:t>TODO: Make a (nearly identical) ‘Create New Account’ screen for ‘Employer’.</w:t>
-      </w:r>
-    </w:p>
-    <w:p>
-      <w:pPr>
-        <w:rPr>
-          <w:rFonts w:ascii="Daytona Light" w:hAnsi="Daytona Light" w:cs="Times New Roman"/>
-        </w:rPr>
-      </w:pPr>
-    </w:p>
-    <w:p>
-      <w:pPr>
-        <w:rPr>
-          <w:rFonts w:ascii="Daytona Light" w:hAnsi="Daytona Light" w:cs="Times New Roman"/>
-          <w:b/>
-          <w:bCs/>
-        </w:rPr>
-      </w:pPr>
-      <w:r>
-        <w:rPr>
-          <w:rFonts w:ascii="Daytona Light" w:hAnsi="Daytona Light" w:cs="Times New Roman"/>
-          <w:b/>
-          <w:bCs/>
-        </w:rPr>
-        <w:t>Retrieve Your Password</w:t>
-      </w:r>
-    </w:p>
-    <w:p>
-      <w:pPr>
-        <w:rPr>
-          <w:rFonts w:ascii="Daytona Light" w:hAnsi="Daytona Light" w:cs="Times New Roman"/>
-          <w:b/>
-          <w:bCs/>
-        </w:rPr>
-      </w:pPr>
-    </w:p>
-    <w:p>
-      <w:pPr>
-        <w:rPr>
-          <w:rFonts w:ascii="Daytona Light" w:hAnsi="Daytona Light" w:cs="Times New Roman"/>
-        </w:rPr>
-      </w:pPr>
-      <w:r>
-        <w:rPr>
-          <w:rFonts w:ascii="Daytona Light" w:hAnsi="Daytona Light" w:cs="Times New Roman"/>
-        </w:rPr>
-        <w:t xml:space="preserve">From the </w:t>
-      </w:r>
-      <w:r>
-        <w:rPr>
-          <w:rFonts w:ascii="Daytona Light" w:hAnsi="Daytona Light" w:cs="Times New Roman"/>
-          <w:b/>
-          <w:bCs/>
-        </w:rPr>
-        <w:t xml:space="preserve">User </w:t>
-      </w:r>
-      <w:r>
-        <w:rPr>
-          <w:rFonts w:ascii="Daytona Light" w:hAnsi="Daytona Light" w:cs="Times New Roman"/>
-        </w:rPr>
-        <w:t>login screen, there is a link to retrieve one’s password. As with the login screen, this will only work if the user is either admin or</w:t>
-      </w:r>
-      <w:r>
-        <w:rPr>
-          <w:rFonts w:ascii="Daytona Light" w:hAnsi="Daytona Light" w:cs="Times New Roman"/>
-        </w:rPr>
-        <w:t xml:space="preserve"> user</w:t>
-      </w:r>
-      <w:r>
-        <w:rPr>
-          <w:rFonts w:ascii="Daytona Light" w:hAnsi="Daytona Light" w:cs="Times New Roman"/>
-        </w:rPr>
-        <w:t xml:space="preserve">. A correct combination of a </w:t>
-      </w:r>
-      <w:r>
-        <w:rPr>
-          <w:rFonts w:ascii="Daytona Light" w:hAnsi="Daytona Light" w:cs="Times New Roman"/>
-        </w:rPr>
-        <w:t>user</w:t>
-      </w:r>
-      <w:r>
-        <w:rPr>
-          <w:rFonts w:ascii="Daytona Light" w:hAnsi="Daytona Light" w:cs="Times New Roman"/>
-        </w:rPr>
         <w:t xml:space="preserve"> or admin username and security answer will retrieve the password—very insecurely—in plain text on the screen.</w:t>
       </w:r>
     </w:p>
@@ -1811,7 +1829,6 @@
           <w:b/>
           <w:bCs/>
         </w:rPr>
-        <w:lastRenderedPageBreak/>
         <w:t>User Dashboard</w:t>
       </w:r>
     </w:p>
@@ -2153,6 +2170,7 @@
           <w:iCs/>
           <w:u w:val="single"/>
         </w:rPr>
+        <w:lastRenderedPageBreak/>
         <w:t>Apply for a Job</w:t>
       </w:r>
     </w:p>
@@ -2176,14 +2194,7 @@
         <w:rPr>
           <w:rFonts w:ascii="Daytona Light" w:hAnsi="Daytona Light" w:cs="Times New Roman"/>
         </w:rPr>
-        <w:t xml:space="preserve">This piece of functionality allows the end user to apply for a job posted by any employer. A job_ID is required, as is the submission text for the application itself. </w:t>
-      </w:r>
-      <w:r>
-        <w:rPr>
-          <w:rFonts w:ascii="Daytona Light" w:hAnsi="Daytona Light" w:cs="Times New Roman"/>
-        </w:rPr>
-        <w:lastRenderedPageBreak/>
-        <w:t xml:space="preserve">Everything is else is done by the </w:t>
+        <w:t xml:space="preserve">This piece of functionality allows the end user to apply for a job posted by any employer. A job_ID is required, as is the submission text for the application itself. Everything is else is done by the </w:t>
       </w:r>
       <w:r>
         <w:rPr>
@@ -2609,7 +2620,14 @@
         <w:rPr>
           <w:rFonts w:ascii="Daytona Light" w:hAnsi="Daytona Light" w:cs="Times New Roman"/>
         </w:rPr>
-        <w:t xml:space="preserve">Gold’ simply by clicking one of the relevant buttons. </w:t>
+        <w:t xml:space="preserve">Gold’ simply by </w:t>
+      </w:r>
+      <w:r>
+        <w:rPr>
+          <w:rFonts w:ascii="Daytona Light" w:hAnsi="Daytona Light" w:cs="Times New Roman"/>
+        </w:rPr>
+        <w:lastRenderedPageBreak/>
+        <w:t xml:space="preserve">clicking one of the relevant buttons. </w:t>
       </w:r>
       <w:r>
         <w:rPr>

</xml_diff>

<commit_message>
small changes to project overview, styling headings
</commit_message>
<xml_diff>
--- a/docs/zic55311_project_overview.docx
+++ b/docs/zic55311_project_overview.docx
@@ -72,13 +72,15 @@
           <w:rFonts w:ascii="Daytona Light" w:hAnsi="Daytona Light" w:cs="Times New Roman"/>
           <w:b/>
           <w:bCs/>
-        </w:rPr>
-      </w:pPr>
-      <w:r>
-        <w:rPr>
-          <w:rFonts w:ascii="Daytona Light" w:hAnsi="Daytona Light" w:cs="Times New Roman"/>
-          <w:b/>
-          <w:bCs/>
+          <w:u w:val="single"/>
+        </w:rPr>
+      </w:pPr>
+      <w:r>
+        <w:rPr>
+          <w:rFonts w:ascii="Daytona Light" w:hAnsi="Daytona Light" w:cs="Times New Roman"/>
+          <w:b/>
+          <w:bCs/>
+          <w:u w:val="single"/>
         </w:rPr>
         <w:t>Reasonable Assumptions</w:t>
       </w:r>
@@ -378,13 +380,15 @@
           <w:rFonts w:ascii="Daytona Light" w:hAnsi="Daytona Light" w:cs="Times New Roman"/>
           <w:b/>
           <w:bCs/>
-        </w:rPr>
-      </w:pPr>
-      <w:r>
-        <w:rPr>
-          <w:rFonts w:ascii="Daytona Light" w:hAnsi="Daytona Light" w:cs="Times New Roman"/>
-          <w:b/>
-          <w:bCs/>
+          <w:u w:val="single"/>
+        </w:rPr>
+      </w:pPr>
+      <w:r>
+        <w:rPr>
+          <w:rFonts w:ascii="Daytona Light" w:hAnsi="Daytona Light" w:cs="Times New Roman"/>
+          <w:b/>
+          <w:bCs/>
+          <w:u w:val="single"/>
         </w:rPr>
         <w:t>Overview of the Project and Functionality</w:t>
       </w:r>
@@ -670,13 +674,15 @@
           <w:rFonts w:ascii="Daytona Light" w:hAnsi="Daytona Light" w:cs="Times New Roman"/>
           <w:b/>
           <w:bCs/>
-        </w:rPr>
-      </w:pPr>
-      <w:r>
-        <w:rPr>
-          <w:rFonts w:ascii="Daytona Light" w:hAnsi="Daytona Light" w:cs="Times New Roman"/>
-          <w:b/>
-          <w:bCs/>
+          <w:u w:val="single"/>
+        </w:rPr>
+      </w:pPr>
+      <w:r>
+        <w:rPr>
+          <w:rFonts w:ascii="Daytona Light" w:hAnsi="Daytona Light" w:cs="Times New Roman"/>
+          <w:b/>
+          <w:bCs/>
+          <w:u w:val="single"/>
         </w:rPr>
         <w:t>Retrieve Your Password</w:t>
       </w:r>
@@ -728,22 +734,17 @@
       <w:pPr>
         <w:rPr>
           <w:rFonts w:ascii="Daytona Light" w:hAnsi="Daytona Light" w:cs="Times New Roman"/>
-        </w:rPr>
-      </w:pPr>
-    </w:p>
-    <w:p>
-      <w:pPr>
-        <w:rPr>
-          <w:rFonts w:ascii="Daytona Light" w:hAnsi="Daytona Light" w:cs="Times New Roman"/>
-          <w:b/>
-          <w:bCs/>
-        </w:rPr>
-      </w:pPr>
-      <w:r>
-        <w:rPr>
-          <w:rFonts w:ascii="Daytona Light" w:hAnsi="Daytona Light" w:cs="Times New Roman"/>
-          <w:b/>
-          <w:bCs/>
+          <w:b/>
+          <w:bCs/>
+          <w:u w:val="single"/>
+        </w:rPr>
+      </w:pPr>
+      <w:r>
+        <w:rPr>
+          <w:rFonts w:ascii="Daytona Light" w:hAnsi="Daytona Light" w:cs="Times New Roman"/>
+          <w:b/>
+          <w:bCs/>
+          <w:u w:val="single"/>
         </w:rPr>
         <w:t>Employer Dashboard</w:t>
       </w:r>
@@ -1606,13 +1607,15 @@
           <w:rFonts w:ascii="Daytona Light" w:hAnsi="Daytona Light" w:cs="Times New Roman"/>
           <w:b/>
           <w:bCs/>
-        </w:rPr>
-      </w:pPr>
-      <w:r>
-        <w:rPr>
-          <w:rFonts w:ascii="Daytona Light" w:hAnsi="Daytona Light" w:cs="Times New Roman"/>
-          <w:b/>
-          <w:bCs/>
+          <w:u w:val="single"/>
+        </w:rPr>
+      </w:pPr>
+      <w:r>
+        <w:rPr>
+          <w:rFonts w:ascii="Daytona Light" w:hAnsi="Daytona Light" w:cs="Times New Roman"/>
+          <w:b/>
+          <w:bCs/>
+          <w:u w:val="single"/>
         </w:rPr>
         <w:t>Payments</w:t>
       </w:r>
@@ -1927,13 +1930,15 @@
           <w:rFonts w:ascii="Daytona Light" w:hAnsi="Daytona Light" w:cs="Times New Roman"/>
           <w:b/>
           <w:bCs/>
-        </w:rPr>
-      </w:pPr>
-      <w:r>
-        <w:rPr>
-          <w:rFonts w:ascii="Daytona Light" w:hAnsi="Daytona Light" w:cs="Times New Roman"/>
-          <w:b/>
-          <w:bCs/>
+          <w:u w:val="single"/>
+        </w:rPr>
+      </w:pPr>
+      <w:r>
+        <w:rPr>
+          <w:rFonts w:ascii="Daytona Light" w:hAnsi="Daytona Light" w:cs="Times New Roman"/>
+          <w:b/>
+          <w:bCs/>
+          <w:u w:val="single"/>
         </w:rPr>
         <w:t>Retrieve Your Password</w:t>
       </w:r>
@@ -2011,13 +2016,15 @@
           <w:rFonts w:ascii="Daytona Light" w:hAnsi="Daytona Light" w:cs="Times New Roman"/>
           <w:b/>
           <w:bCs/>
-        </w:rPr>
-      </w:pPr>
-      <w:r>
-        <w:rPr>
-          <w:rFonts w:ascii="Daytona Light" w:hAnsi="Daytona Light" w:cs="Times New Roman"/>
-          <w:b/>
-          <w:bCs/>
+          <w:u w:val="single"/>
+        </w:rPr>
+      </w:pPr>
+      <w:r>
+        <w:rPr>
+          <w:rFonts w:ascii="Daytona Light" w:hAnsi="Daytona Light" w:cs="Times New Roman"/>
+          <w:b/>
+          <w:bCs/>
+          <w:u w:val="single"/>
         </w:rPr>
         <w:t>User Dashboard</w:t>
       </w:r>
@@ -3051,13 +3058,15 @@
           <w:rFonts w:ascii="Daytona Light" w:hAnsi="Daytona Light" w:cs="Times New Roman"/>
           <w:b/>
           <w:bCs/>
-        </w:rPr>
-      </w:pPr>
-      <w:r>
-        <w:rPr>
-          <w:rFonts w:ascii="Daytona Light" w:hAnsi="Daytona Light" w:cs="Times New Roman"/>
-          <w:b/>
-          <w:bCs/>
+          <w:u w:val="single"/>
+        </w:rPr>
+      </w:pPr>
+      <w:r>
+        <w:rPr>
+          <w:rFonts w:ascii="Daytona Light" w:hAnsi="Daytona Light" w:cs="Times New Roman"/>
+          <w:b/>
+          <w:bCs/>
+          <w:u w:val="single"/>
         </w:rPr>
         <w:t>Payments</w:t>
       </w:r>
@@ -3081,51 +3090,27 @@
         <w:rPr>
           <w:rFonts w:ascii="Daytona Light" w:hAnsi="Daytona Light" w:cs="Times New Roman"/>
         </w:rPr>
-        <w:t xml:space="preserve">In the top-right-hand corner of the second </w:t>
-      </w:r>
-      <w:r>
-        <w:rPr>
-          <w:rFonts w:ascii="Daytona Light" w:hAnsi="Daytona Light" w:cs="Times New Roman"/>
-        </w:rPr>
-        <w:t>user</w:t>
-      </w:r>
-      <w:r>
-        <w:rPr>
-          <w:rFonts w:ascii="Daytona Light" w:hAnsi="Daytona Light" w:cs="Times New Roman"/>
-        </w:rPr>
-        <w:t xml:space="preserve"> dashboard panel, there is a button that can be clicked to navigate to the payments page.</w:t>
-      </w:r>
-    </w:p>
-    <w:p>
-      <w:pPr>
-        <w:rPr>
-          <w:rFonts w:ascii="Daytona Light" w:hAnsi="Daytona Light" w:cs="Times New Roman"/>
-        </w:rPr>
-      </w:pPr>
-    </w:p>
-    <w:p>
-      <w:pPr>
-        <w:rPr>
-          <w:rFonts w:ascii="Daytona Light" w:hAnsi="Daytona Light" w:cs="Times New Roman"/>
-        </w:rPr>
-      </w:pPr>
-      <w:r>
-        <w:rPr>
-          <w:rFonts w:ascii="Daytona Light" w:hAnsi="Daytona Light" w:cs="Times New Roman"/>
-        </w:rPr>
-        <w:t>Within this page, a</w:t>
-      </w:r>
-      <w:r>
-        <w:rPr>
-          <w:rFonts w:ascii="Daytona Light" w:hAnsi="Daytona Light" w:cs="Times New Roman"/>
-        </w:rPr>
-        <w:t xml:space="preserve"> user</w:t>
-      </w:r>
-      <w:r>
-        <w:rPr>
-          <w:rFonts w:ascii="Daytona Light" w:hAnsi="Daytona Light" w:cs="Times New Roman"/>
-        </w:rPr>
-        <w:t xml:space="preserve"> can add a new payment option, edit a currently existing payment option, or remove a payment option.</w:t>
+        <w:t>In the top-right-hand corner of the second user dashboard panel, there is a button that can be clicked to navigate to the payments page.</w:t>
+      </w:r>
+    </w:p>
+    <w:p>
+      <w:pPr>
+        <w:rPr>
+          <w:rFonts w:ascii="Daytona Light" w:hAnsi="Daytona Light" w:cs="Times New Roman"/>
+        </w:rPr>
+      </w:pPr>
+    </w:p>
+    <w:p>
+      <w:pPr>
+        <w:rPr>
+          <w:rFonts w:ascii="Daytona Light" w:hAnsi="Daytona Light" w:cs="Times New Roman"/>
+        </w:rPr>
+      </w:pPr>
+      <w:r>
+        <w:rPr>
+          <w:rFonts w:ascii="Daytona Light" w:hAnsi="Daytona Light" w:cs="Times New Roman"/>
+        </w:rPr>
+        <w:t>Within this page, a user can add a new payment option, edit a currently existing payment option, or remove a payment option.</w:t>
       </w:r>
     </w:p>
     <w:p>
@@ -3643,7 +3628,19 @@
         <w:rPr>
           <w:rFonts w:ascii="Daytona Light" w:hAnsi="Daytona Light" w:cs="Times New Roman"/>
         </w:rPr>
-        <w:t xml:space="preserve">    PRIMARY KEY (employer_ID)</w:t>
+        <w:t xml:space="preserve">    </w:t>
+      </w:r>
+      <w:r>
+        <w:rPr>
+          <w:rFonts w:ascii="Daytona Light" w:hAnsi="Daytona Light" w:cs="Times New Roman"/>
+        </w:rPr>
+        <w:t xml:space="preserve"> </w:t>
+      </w:r>
+      <w:r>
+        <w:rPr>
+          <w:rFonts w:ascii="Daytona Light" w:hAnsi="Daytona Light" w:cs="Times New Roman"/>
+        </w:rPr>
+        <w:t>PRIMARY KEY (employer_ID)</w:t>
       </w:r>
     </w:p>
     <w:p>
@@ -3721,7 +3718,19 @@
         <w:rPr>
           <w:rFonts w:ascii="Daytona Light" w:hAnsi="Daytona Light" w:cs="Times New Roman"/>
         </w:rPr>
-        <w:t xml:space="preserve">    PRIMARY KEY (user_category)</w:t>
+        <w:t xml:space="preserve">    </w:t>
+      </w:r>
+      <w:r>
+        <w:rPr>
+          <w:rFonts w:ascii="Daytona Light" w:hAnsi="Daytona Light" w:cs="Times New Roman"/>
+        </w:rPr>
+        <w:t xml:space="preserve"> </w:t>
+      </w:r>
+      <w:r>
+        <w:rPr>
+          <w:rFonts w:ascii="Daytona Light" w:hAnsi="Daytona Light" w:cs="Times New Roman"/>
+        </w:rPr>
+        <w:t>PRIMARY KEY (user_category)</w:t>
       </w:r>
     </w:p>
     <w:p>
@@ -3918,33 +3927,69 @@
         <w:rPr>
           <w:rFonts w:ascii="Daytona Light" w:hAnsi="Daytona Light" w:cs="Times New Roman"/>
         </w:rPr>
-        <w:t xml:space="preserve">    PRIMARY KEY (username),</w:t>
-      </w:r>
-    </w:p>
-    <w:p>
-      <w:pPr>
-        <w:rPr>
-          <w:rFonts w:ascii="Daytona Light" w:hAnsi="Daytona Light" w:cs="Times New Roman"/>
-        </w:rPr>
-      </w:pPr>
-      <w:r>
-        <w:rPr>
-          <w:rFonts w:ascii="Daytona Light" w:hAnsi="Daytona Light" w:cs="Times New Roman"/>
-        </w:rPr>
-        <w:t xml:space="preserve">    FOREIGN KEY (employer_ID) REFERENCES employer (employer_ID),</w:t>
-      </w:r>
-    </w:p>
-    <w:p>
-      <w:pPr>
-        <w:rPr>
-          <w:rFonts w:ascii="Daytona Light" w:hAnsi="Daytona Light" w:cs="Times New Roman"/>
-        </w:rPr>
-      </w:pPr>
-      <w:r>
-        <w:rPr>
-          <w:rFonts w:ascii="Daytona Light" w:hAnsi="Daytona Light" w:cs="Times New Roman"/>
-        </w:rPr>
-        <w:t xml:space="preserve">    FOREIGN KEY (user_category) REFERENCES user_category (user_category)</w:t>
+        <w:t xml:space="preserve">    </w:t>
+      </w:r>
+      <w:r>
+        <w:rPr>
+          <w:rFonts w:ascii="Daytona Light" w:hAnsi="Daytona Light" w:cs="Times New Roman"/>
+        </w:rPr>
+        <w:t xml:space="preserve"> </w:t>
+      </w:r>
+      <w:r>
+        <w:rPr>
+          <w:rFonts w:ascii="Daytona Light" w:hAnsi="Daytona Light" w:cs="Times New Roman"/>
+        </w:rPr>
+        <w:t>PRIMARY KEY (username),</w:t>
+      </w:r>
+    </w:p>
+    <w:p>
+      <w:pPr>
+        <w:rPr>
+          <w:rFonts w:ascii="Daytona Light" w:hAnsi="Daytona Light" w:cs="Times New Roman"/>
+        </w:rPr>
+      </w:pPr>
+      <w:r>
+        <w:rPr>
+          <w:rFonts w:ascii="Daytona Light" w:hAnsi="Daytona Light" w:cs="Times New Roman"/>
+        </w:rPr>
+        <w:t xml:space="preserve">    </w:t>
+      </w:r>
+      <w:r>
+        <w:rPr>
+          <w:rFonts w:ascii="Daytona Light" w:hAnsi="Daytona Light" w:cs="Times New Roman"/>
+        </w:rPr>
+        <w:t xml:space="preserve"> </w:t>
+      </w:r>
+      <w:r>
+        <w:rPr>
+          <w:rFonts w:ascii="Daytona Light" w:hAnsi="Daytona Light" w:cs="Times New Roman"/>
+        </w:rPr>
+        <w:t>FOREIGN KEY (employer_ID) REFERENCES employer (employer_ID),</w:t>
+      </w:r>
+    </w:p>
+    <w:p>
+      <w:pPr>
+        <w:rPr>
+          <w:rFonts w:ascii="Daytona Light" w:hAnsi="Daytona Light" w:cs="Times New Roman"/>
+        </w:rPr>
+      </w:pPr>
+      <w:r>
+        <w:rPr>
+          <w:rFonts w:ascii="Daytona Light" w:hAnsi="Daytona Light" w:cs="Times New Roman"/>
+        </w:rPr>
+        <w:t xml:space="preserve">    </w:t>
+      </w:r>
+      <w:r>
+        <w:rPr>
+          <w:rFonts w:ascii="Daytona Light" w:hAnsi="Daytona Light" w:cs="Times New Roman"/>
+        </w:rPr>
+        <w:t xml:space="preserve"> </w:t>
+      </w:r>
+      <w:r>
+        <w:rPr>
+          <w:rFonts w:ascii="Daytona Light" w:hAnsi="Daytona Light" w:cs="Times New Roman"/>
+        </w:rPr>
+        <w:t>FOREIGN KEY (user_category) REFERENCES user_category (user_category)</w:t>
       </w:r>
     </w:p>
     <w:p>
@@ -4011,7 +4056,19 @@
         <w:rPr>
           <w:rFonts w:ascii="Daytona Light" w:hAnsi="Daytona Light" w:cs="Times New Roman"/>
         </w:rPr>
-        <w:t xml:space="preserve">    PRIMARY KEY (payment_method)</w:t>
+        <w:t xml:space="preserve">    </w:t>
+      </w:r>
+      <w:r>
+        <w:rPr>
+          <w:rFonts w:ascii="Daytona Light" w:hAnsi="Daytona Light" w:cs="Times New Roman"/>
+        </w:rPr>
+        <w:t xml:space="preserve"> </w:t>
+      </w:r>
+      <w:r>
+        <w:rPr>
+          <w:rFonts w:ascii="Daytona Light" w:hAnsi="Daytona Light" w:cs="Times New Roman"/>
+        </w:rPr>
+        <w:t>PRIMARY KEY (payment_method)</w:t>
       </w:r>
     </w:p>
     <w:p>
@@ -4188,29 +4245,8 @@
         <w:rPr>
           <w:rFonts w:ascii="Daytona Light" w:hAnsi="Daytona Light" w:cs="Times New Roman"/>
         </w:rPr>
-        <w:t xml:space="preserve">    PRIMARY KEY (payment_account_ID),</w:t>
-      </w:r>
-    </w:p>
-    <w:p>
-      <w:pPr>
-        <w:rPr>
-          <w:rFonts w:ascii="Daytona Light" w:hAnsi="Daytona Light" w:cs="Times New Roman"/>
-        </w:rPr>
-      </w:pPr>
-      <w:r>
-        <w:rPr>
-          <w:rFonts w:ascii="Daytona Light" w:hAnsi="Daytona Light" w:cs="Times New Roman"/>
-        </w:rPr>
-        <w:t xml:space="preserve">    FOREIGN KEY (username) REFERENCES user (username),</w:t>
-      </w:r>
-    </w:p>
-    <w:p>
-      <w:pPr>
-        <w:ind w:left="270"/>
-        <w:rPr>
-          <w:rFonts w:ascii="Daytona Light" w:hAnsi="Daytona Light" w:cs="Times New Roman"/>
-        </w:rPr>
-      </w:pPr>
+        <w:t xml:space="preserve">    </w:t>
+      </w:r>
       <w:r>
         <w:rPr>
           <w:rFonts w:ascii="Daytona Light" w:hAnsi="Daytona Light" w:cs="Times New Roman"/>
@@ -4221,7 +4257,76 @@
         <w:rPr>
           <w:rFonts w:ascii="Daytona Light" w:hAnsi="Daytona Light" w:cs="Times New Roman"/>
         </w:rPr>
-        <w:t>FOREIGN KEY (payment_method) REFERENCES payment_method (payment_method)</w:t>
+        <w:t>PRIMARY KEY (payment_account_ID),</w:t>
+      </w:r>
+    </w:p>
+    <w:p>
+      <w:pPr>
+        <w:rPr>
+          <w:rFonts w:ascii="Daytona Light" w:hAnsi="Daytona Light" w:cs="Times New Roman"/>
+        </w:rPr>
+      </w:pPr>
+      <w:r>
+        <w:rPr>
+          <w:rFonts w:ascii="Daytona Light" w:hAnsi="Daytona Light" w:cs="Times New Roman"/>
+        </w:rPr>
+        <w:t xml:space="preserve">    </w:t>
+      </w:r>
+      <w:r>
+        <w:rPr>
+          <w:rFonts w:ascii="Daytona Light" w:hAnsi="Daytona Light" w:cs="Times New Roman"/>
+        </w:rPr>
+        <w:t xml:space="preserve"> </w:t>
+      </w:r>
+      <w:r>
+        <w:rPr>
+          <w:rFonts w:ascii="Daytona Light" w:hAnsi="Daytona Light" w:cs="Times New Roman"/>
+        </w:rPr>
+        <w:t>FOREIGN KEY (username) REFERENCES user (username),</w:t>
+      </w:r>
+    </w:p>
+    <w:p>
+      <w:pPr>
+        <w:rPr>
+          <w:rFonts w:ascii="Daytona Light" w:hAnsi="Daytona Light" w:cs="Times New Roman"/>
+        </w:rPr>
+      </w:pPr>
+      <w:r>
+        <w:rPr>
+          <w:rFonts w:ascii="Daytona Light" w:hAnsi="Daytona Light" w:cs="Times New Roman"/>
+        </w:rPr>
+        <w:t xml:space="preserve"> </w:t>
+      </w:r>
+      <w:r>
+        <w:rPr>
+          <w:rFonts w:ascii="Daytona Light" w:hAnsi="Daytona Light" w:cs="Times New Roman"/>
+        </w:rPr>
+        <w:t xml:space="preserve">    </w:t>
+      </w:r>
+      <w:r>
+        <w:rPr>
+          <w:rFonts w:ascii="Daytona Light" w:hAnsi="Daytona Light" w:cs="Times New Roman"/>
+        </w:rPr>
+        <w:t xml:space="preserve">FOREIGN KEY (payment_method) REFERENCES payment_method </w:t>
+      </w:r>
+      <w:r>
+        <w:rPr>
+          <w:rFonts w:ascii="Daytona Light" w:hAnsi="Daytona Light" w:cs="Times New Roman"/>
+        </w:rPr>
+        <w:t xml:space="preserve">  </w:t>
+      </w:r>
+      <w:r>
+        <w:rPr>
+          <w:rFonts w:ascii="Daytona Light" w:hAnsi="Daytona Light" w:cs="Times New Roman"/>
+        </w:rPr>
+        <w:br/>
+        <w:t xml:space="preserve">     </w:t>
+      </w:r>
+      <w:r>
+        <w:rPr>
+          <w:rFonts w:ascii="Daytona Light" w:hAnsi="Daytona Light" w:cs="Times New Roman"/>
+        </w:rPr>
+        <w:t>(payment_method)</w:t>
       </w:r>
     </w:p>
     <w:p>
@@ -4325,7 +4430,19 @@
         <w:rPr>
           <w:rFonts w:ascii="Daytona Light" w:hAnsi="Daytona Light" w:cs="Times New Roman"/>
         </w:rPr>
-        <w:t xml:space="preserve">    PRIMARY KEY (payment_ID),</w:t>
+        <w:t xml:space="preserve">    </w:t>
+      </w:r>
+      <w:r>
+        <w:rPr>
+          <w:rFonts w:ascii="Daytona Light" w:hAnsi="Daytona Light" w:cs="Times New Roman"/>
+        </w:rPr>
+        <w:t xml:space="preserve"> </w:t>
+      </w:r>
+      <w:r>
+        <w:rPr>
+          <w:rFonts w:ascii="Daytona Light" w:hAnsi="Daytona Light" w:cs="Times New Roman"/>
+        </w:rPr>
+        <w:t>PRIMARY KEY (payment_ID),</w:t>
       </w:r>
     </w:p>
     <w:p>
@@ -4339,7 +4456,19 @@
         <w:rPr>
           <w:rFonts w:ascii="Daytona Light" w:hAnsi="Daytona Light" w:cs="Times New Roman"/>
         </w:rPr>
-        <w:t xml:space="preserve">    FOREIGN KEY (payment_account_ID) REFERENCES payment_account </w:t>
+        <w:t xml:space="preserve">    </w:t>
+      </w:r>
+      <w:r>
+        <w:rPr>
+          <w:rFonts w:ascii="Daytona Light" w:hAnsi="Daytona Light" w:cs="Times New Roman"/>
+        </w:rPr>
+        <w:t xml:space="preserve"> </w:t>
+      </w:r>
+      <w:r>
+        <w:rPr>
+          <w:rFonts w:ascii="Daytona Light" w:hAnsi="Daytona Light" w:cs="Times New Roman"/>
+        </w:rPr>
+        <w:t xml:space="preserve">FOREIGN KEY (payment_account_ID) REFERENCES payment_account </w:t>
       </w:r>
       <w:r>
         <w:rPr>
@@ -4351,6 +4480,18 @@
         <w:rPr>
           <w:rFonts w:ascii="Daytona Light" w:hAnsi="Daytona Light" w:cs="Times New Roman"/>
         </w:rPr>
+        <w:t xml:space="preserve"> </w:t>
+      </w:r>
+      <w:r>
+        <w:rPr>
+          <w:rFonts w:ascii="Daytona Light" w:hAnsi="Daytona Light" w:cs="Times New Roman"/>
+        </w:rPr>
+        <w:br/>
+      </w:r>
+      <w:r>
+        <w:rPr>
+          <w:rFonts w:ascii="Daytona Light" w:hAnsi="Daytona Light" w:cs="Times New Roman"/>
+        </w:rPr>
         <w:t>(payment_account_ID),</w:t>
       </w:r>
     </w:p>
@@ -4364,7 +4505,19 @@
         <w:rPr>
           <w:rFonts w:ascii="Daytona Light" w:hAnsi="Daytona Light" w:cs="Times New Roman"/>
         </w:rPr>
-        <w:t xml:space="preserve">    FOREIGN KEY (user_category) REFERENCES user_category (user_category)</w:t>
+        <w:t xml:space="preserve">   </w:t>
+      </w:r>
+      <w:r>
+        <w:rPr>
+          <w:rFonts w:ascii="Daytona Light" w:hAnsi="Daytona Light" w:cs="Times New Roman"/>
+        </w:rPr>
+        <w:t xml:space="preserve"> </w:t>
+      </w:r>
+      <w:r>
+        <w:rPr>
+          <w:rFonts w:ascii="Daytona Light" w:hAnsi="Daytona Light" w:cs="Times New Roman"/>
+        </w:rPr>
+        <w:t xml:space="preserve"> FOREIGN KEY (user_category) REFERENCES user_category (user_category)</w:t>
       </w:r>
     </w:p>
     <w:p>
@@ -4507,20 +4660,44 @@
         <w:rPr>
           <w:rFonts w:ascii="Daytona Light" w:hAnsi="Daytona Light" w:cs="Times New Roman"/>
         </w:rPr>
-        <w:t xml:space="preserve">    PRIMARY KEY (job_ID),</w:t>
-      </w:r>
-    </w:p>
-    <w:p>
-      <w:pPr>
-        <w:rPr>
-          <w:rFonts w:ascii="Daytona Light" w:hAnsi="Daytona Light" w:cs="Times New Roman"/>
-        </w:rPr>
-      </w:pPr>
-      <w:r>
-        <w:rPr>
-          <w:rFonts w:ascii="Daytona Light" w:hAnsi="Daytona Light" w:cs="Times New Roman"/>
-        </w:rPr>
-        <w:t xml:space="preserve">    FOREIGN KEY (employer_ID) REFERENCES employer (employer_ID)</w:t>
+        <w:t xml:space="preserve">    </w:t>
+      </w:r>
+      <w:r>
+        <w:rPr>
+          <w:rFonts w:ascii="Daytona Light" w:hAnsi="Daytona Light" w:cs="Times New Roman"/>
+        </w:rPr>
+        <w:t xml:space="preserve"> </w:t>
+      </w:r>
+      <w:r>
+        <w:rPr>
+          <w:rFonts w:ascii="Daytona Light" w:hAnsi="Daytona Light" w:cs="Times New Roman"/>
+        </w:rPr>
+        <w:t>PRIMARY KEY (job_ID),</w:t>
+      </w:r>
+    </w:p>
+    <w:p>
+      <w:pPr>
+        <w:rPr>
+          <w:rFonts w:ascii="Daytona Light" w:hAnsi="Daytona Light" w:cs="Times New Roman"/>
+        </w:rPr>
+      </w:pPr>
+      <w:r>
+        <w:rPr>
+          <w:rFonts w:ascii="Daytona Light" w:hAnsi="Daytona Light" w:cs="Times New Roman"/>
+        </w:rPr>
+        <w:t xml:space="preserve">    </w:t>
+      </w:r>
+      <w:r>
+        <w:rPr>
+          <w:rFonts w:ascii="Daytona Light" w:hAnsi="Daytona Light" w:cs="Times New Roman"/>
+        </w:rPr>
+        <w:t xml:space="preserve"> </w:t>
+      </w:r>
+      <w:r>
+        <w:rPr>
+          <w:rFonts w:ascii="Daytona Light" w:hAnsi="Daytona Light" w:cs="Times New Roman"/>
+        </w:rPr>
+        <w:t>FOREIGN KEY (employer_ID) REFERENCES employer (employer_ID)</w:t>
       </w:r>
     </w:p>
     <w:p>
@@ -4703,46 +4880,94 @@
         <w:rPr>
           <w:rFonts w:ascii="Daytona Light" w:hAnsi="Daytona Light" w:cs="Times New Roman"/>
         </w:rPr>
-        <w:t xml:space="preserve">    PRIMARY KEY (job_application_ID),</w:t>
-      </w:r>
-    </w:p>
-    <w:p>
-      <w:pPr>
-        <w:rPr>
-          <w:rFonts w:ascii="Daytona Light" w:hAnsi="Daytona Light" w:cs="Times New Roman"/>
-        </w:rPr>
-      </w:pPr>
-      <w:r>
-        <w:rPr>
-          <w:rFonts w:ascii="Daytona Light" w:hAnsi="Daytona Light" w:cs="Times New Roman"/>
-        </w:rPr>
-        <w:t xml:space="preserve">    FOREIGN KEY (username) REFERENCES user (username),</w:t>
-      </w:r>
-    </w:p>
-    <w:p>
-      <w:pPr>
-        <w:rPr>
-          <w:rFonts w:ascii="Daytona Light" w:hAnsi="Daytona Light" w:cs="Times New Roman"/>
-        </w:rPr>
-      </w:pPr>
-      <w:r>
-        <w:rPr>
-          <w:rFonts w:ascii="Daytona Light" w:hAnsi="Daytona Light" w:cs="Times New Roman"/>
-        </w:rPr>
-        <w:t xml:space="preserve">    FOREIGN KEY (job_ID) REFERENCES job (job_ID),</w:t>
-      </w:r>
-    </w:p>
-    <w:p>
-      <w:pPr>
-        <w:rPr>
-          <w:rFonts w:ascii="Daytona Light" w:hAnsi="Daytona Light" w:cs="Times New Roman"/>
-        </w:rPr>
-      </w:pPr>
-      <w:r>
-        <w:rPr>
-          <w:rFonts w:ascii="Daytona Light" w:hAnsi="Daytona Light" w:cs="Times New Roman"/>
-        </w:rPr>
-        <w:t xml:space="preserve">    FOREIGN KEY (employer_ID) REFERENCES employer (employer_ID)</w:t>
+        <w:t xml:space="preserve">    </w:t>
+      </w:r>
+      <w:r>
+        <w:rPr>
+          <w:rFonts w:ascii="Daytona Light" w:hAnsi="Daytona Light" w:cs="Times New Roman"/>
+        </w:rPr>
+        <w:t xml:space="preserve"> </w:t>
+      </w:r>
+      <w:r>
+        <w:rPr>
+          <w:rFonts w:ascii="Daytona Light" w:hAnsi="Daytona Light" w:cs="Times New Roman"/>
+        </w:rPr>
+        <w:t>PRIMARY KEY (job_application_ID),</w:t>
+      </w:r>
+    </w:p>
+    <w:p>
+      <w:pPr>
+        <w:rPr>
+          <w:rFonts w:ascii="Daytona Light" w:hAnsi="Daytona Light" w:cs="Times New Roman"/>
+        </w:rPr>
+      </w:pPr>
+      <w:r>
+        <w:rPr>
+          <w:rFonts w:ascii="Daytona Light" w:hAnsi="Daytona Light" w:cs="Times New Roman"/>
+        </w:rPr>
+        <w:t xml:space="preserve">    </w:t>
+      </w:r>
+      <w:r>
+        <w:rPr>
+          <w:rFonts w:ascii="Daytona Light" w:hAnsi="Daytona Light" w:cs="Times New Roman"/>
+        </w:rPr>
+        <w:t xml:space="preserve"> </w:t>
+      </w:r>
+      <w:r>
+        <w:rPr>
+          <w:rFonts w:ascii="Daytona Light" w:hAnsi="Daytona Light" w:cs="Times New Roman"/>
+        </w:rPr>
+        <w:t>FOREIGN KEY (username) REFERENCES user (username),</w:t>
+      </w:r>
+    </w:p>
+    <w:p>
+      <w:pPr>
+        <w:rPr>
+          <w:rFonts w:ascii="Daytona Light" w:hAnsi="Daytona Light" w:cs="Times New Roman"/>
+        </w:rPr>
+      </w:pPr>
+      <w:r>
+        <w:rPr>
+          <w:rFonts w:ascii="Daytona Light" w:hAnsi="Daytona Light" w:cs="Times New Roman"/>
+        </w:rPr>
+        <w:t xml:space="preserve">    </w:t>
+      </w:r>
+      <w:r>
+        <w:rPr>
+          <w:rFonts w:ascii="Daytona Light" w:hAnsi="Daytona Light" w:cs="Times New Roman"/>
+        </w:rPr>
+        <w:t xml:space="preserve"> </w:t>
+      </w:r>
+      <w:r>
+        <w:rPr>
+          <w:rFonts w:ascii="Daytona Light" w:hAnsi="Daytona Light" w:cs="Times New Roman"/>
+        </w:rPr>
+        <w:t>FOREIGN KEY (job_ID) REFERENCES job (job_ID),</w:t>
+      </w:r>
+    </w:p>
+    <w:p>
+      <w:pPr>
+        <w:rPr>
+          <w:rFonts w:ascii="Daytona Light" w:hAnsi="Daytona Light" w:cs="Times New Roman"/>
+        </w:rPr>
+      </w:pPr>
+      <w:r>
+        <w:rPr>
+          <w:rFonts w:ascii="Daytona Light" w:hAnsi="Daytona Light" w:cs="Times New Roman"/>
+        </w:rPr>
+        <w:t xml:space="preserve">    </w:t>
+      </w:r>
+      <w:r>
+        <w:rPr>
+          <w:rFonts w:ascii="Daytona Light" w:hAnsi="Daytona Light" w:cs="Times New Roman"/>
+        </w:rPr>
+        <w:t xml:space="preserve"> </w:t>
+      </w:r>
+      <w:r>
+        <w:rPr>
+          <w:rFonts w:ascii="Daytona Light" w:hAnsi="Daytona Light" w:cs="Times New Roman"/>
+        </w:rPr>
+        <w:t>FOREIGN KEY (employer_ID) REFERENCES employer (employer_ID)</w:t>
       </w:r>
     </w:p>
     <w:sectPr>

</xml_diff>

<commit_message>
user can now view all sent/accepted/rejected applications
</commit_message>
<xml_diff>
--- a/docs/zic55311_project_overview.docx
+++ b/docs/zic55311_project_overview.docx
@@ -342,21 +342,7 @@
         <w:rPr>
           <w:rFonts w:ascii="Daytona Light" w:hAnsi="Daytona Light" w:cs="Times New Roman"/>
         </w:rPr>
-        <w:t xml:space="preserve">this helped to simplify certain aspects of querying the database and thus made certain aspects of the </w:t>
-      </w:r>
-      <w:proofErr w:type="gramStart"/>
-      <w:r>
-        <w:rPr>
-          <w:rFonts w:ascii="Daytona Light" w:hAnsi="Daytona Light" w:cs="Times New Roman"/>
-        </w:rPr>
-        <w:t>back end</w:t>
-      </w:r>
-      <w:proofErr w:type="gramEnd"/>
-      <w:r>
-        <w:rPr>
-          <w:rFonts w:ascii="Daytona Light" w:hAnsi="Daytona Light" w:cs="Times New Roman"/>
-        </w:rPr>
-        <w:t xml:space="preserve"> code simpler, more readable, and easier to refactor.</w:t>
+        <w:t>this helped to simplify certain aspects of querying the database and thus made certain aspects of the back end code simpler, more readable, and easier to refactor.</w:t>
       </w:r>
     </w:p>
     <w:p>
@@ -1360,16 +1346,8 @@
         <w:rPr>
           <w:rFonts w:ascii="Daytona Light" w:hAnsi="Daytona Light" w:cs="Times New Roman"/>
         </w:rPr>
-        <w:t xml:space="preserve">a user can update any number of attributes of a given job provided that the job_ID is </w:t>
-      </w:r>
-      <w:proofErr w:type="gramStart"/>
-      <w:r>
-        <w:rPr>
-          <w:rFonts w:ascii="Daytona Light" w:hAnsi="Daytona Light" w:cs="Times New Roman"/>
-        </w:rPr>
-        <w:t>entered</w:t>
-      </w:r>
-      <w:proofErr w:type="gramEnd"/>
+        <w:t>a user can update any number of attributes of a given job provided that the job_ID is entered</w:t>
+      </w:r>
       <w:r>
         <w:rPr>
           <w:rFonts w:ascii="Daytona Light" w:hAnsi="Daytona Light" w:cs="Times New Roman"/>
@@ -1454,21 +1432,7 @@
         <w:rPr>
           <w:rFonts w:ascii="Daytona Light" w:hAnsi="Daytona Light" w:cs="Times New Roman"/>
         </w:rPr>
-        <w:t xml:space="preserve">. All fields must be </w:t>
-      </w:r>
-      <w:proofErr w:type="gramStart"/>
-      <w:r>
-        <w:rPr>
-          <w:rFonts w:ascii="Daytona Light" w:hAnsi="Daytona Light" w:cs="Times New Roman"/>
-        </w:rPr>
-        <w:t>entered</w:t>
-      </w:r>
-      <w:proofErr w:type="gramEnd"/>
-      <w:r>
-        <w:rPr>
-          <w:rFonts w:ascii="Daytona Light" w:hAnsi="Daytona Light" w:cs="Times New Roman"/>
-        </w:rPr>
-        <w:t xml:space="preserve"> and the ‘Update Application’ button must be clicked.</w:t>
+        <w:t>. All fields must be entered and the ‘Update Application’ button must be clicked.</w:t>
       </w:r>
     </w:p>
     <w:p>
@@ -1556,6 +1520,153 @@
           <w:iCs/>
           <w:u w:val="single"/>
         </w:rPr>
+        <w:t>Jobs Posted By Employer</w:t>
+      </w:r>
+    </w:p>
+    <w:p>
+      <w:pPr>
+        <w:rPr>
+          <w:rFonts w:ascii="Daytona Light" w:hAnsi="Daytona Light" w:cs="Times New Roman"/>
+          <w:u w:val="single"/>
+        </w:rPr>
+      </w:pPr>
+    </w:p>
+    <w:p>
+      <w:pPr>
+        <w:rPr>
+          <w:rFonts w:ascii="Daytona Light" w:hAnsi="Daytona Light" w:cs="Times New Roman"/>
+        </w:rPr>
+      </w:pPr>
+      <w:r>
+        <w:rPr>
+          <w:rFonts w:ascii="Daytona Light" w:hAnsi="Daytona Light" w:cs="Times New Roman"/>
+        </w:rPr>
+        <w:t>This panel will output all of the jobs that have been posted by the employer currently in session.</w:t>
+      </w:r>
+    </w:p>
+    <w:p>
+      <w:pPr>
+        <w:rPr>
+          <w:rFonts w:ascii="Daytona Light" w:hAnsi="Daytona Light" w:cs="Times New Roman"/>
+        </w:rPr>
+      </w:pPr>
+    </w:p>
+    <w:p>
+      <w:pPr>
+        <w:rPr>
+          <w:rFonts w:ascii="Daytona Light" w:hAnsi="Daytona Light" w:cs="Times New Roman"/>
+          <w:b/>
+          <w:bCs/>
+          <w:i/>
+          <w:iCs/>
+        </w:rPr>
+      </w:pPr>
+      <w:r>
+        <w:rPr>
+          <w:rFonts w:ascii="Daytona Light" w:hAnsi="Daytona Light" w:cs="Times New Roman"/>
+          <w:i/>
+          <w:iCs/>
+          <w:u w:val="single"/>
+        </w:rPr>
+        <w:t>Applications Received By Employer</w:t>
+      </w:r>
+    </w:p>
+    <w:p>
+      <w:pPr>
+        <w:rPr>
+          <w:rFonts w:ascii="Daytona Light" w:hAnsi="Daytona Light" w:cs="Times New Roman"/>
+          <w:b/>
+          <w:bCs/>
+          <w:i/>
+          <w:iCs/>
+        </w:rPr>
+      </w:pPr>
+    </w:p>
+    <w:p>
+      <w:pPr>
+        <w:rPr>
+          <w:rFonts w:ascii="Daytona Light" w:hAnsi="Daytona Light" w:cs="Times New Roman"/>
+        </w:rPr>
+      </w:pPr>
+      <w:r>
+        <w:rPr>
+          <w:rFonts w:ascii="Daytona Light" w:hAnsi="Daytona Light" w:cs="Times New Roman"/>
+        </w:rPr>
+        <w:t>This panel will output all of the applications that have been received by the employer currently in session.</w:t>
+      </w:r>
+    </w:p>
+    <w:p>
+      <w:pPr>
+        <w:rPr>
+          <w:rFonts w:ascii="Daytona Light" w:hAnsi="Daytona Light" w:cs="Times New Roman"/>
+        </w:rPr>
+      </w:pPr>
+    </w:p>
+    <w:p>
+      <w:pPr>
+        <w:rPr>
+          <w:rFonts w:ascii="Daytona Light" w:hAnsi="Daytona Light" w:cs="Times New Roman"/>
+          <w:i/>
+          <w:iCs/>
+          <w:u w:val="single"/>
+        </w:rPr>
+      </w:pPr>
+      <w:r>
+        <w:rPr>
+          <w:rFonts w:ascii="Daytona Light" w:hAnsi="Daytona Light" w:cs="Times New Roman"/>
+          <w:i/>
+          <w:iCs/>
+          <w:u w:val="single"/>
+        </w:rPr>
+        <w:t>Applications Accepted By Employer</w:t>
+      </w:r>
+    </w:p>
+    <w:p>
+      <w:pPr>
+        <w:rPr>
+          <w:rFonts w:ascii="Daytona Light" w:hAnsi="Daytona Light" w:cs="Times New Roman"/>
+          <w:i/>
+          <w:iCs/>
+          <w:u w:val="single"/>
+        </w:rPr>
+      </w:pPr>
+    </w:p>
+    <w:p>
+      <w:pPr>
+        <w:rPr>
+          <w:rFonts w:ascii="Daytona Light" w:hAnsi="Daytona Light" w:cs="Times New Roman"/>
+        </w:rPr>
+      </w:pPr>
+      <w:r>
+        <w:rPr>
+          <w:rFonts w:ascii="Daytona Light" w:hAnsi="Daytona Light" w:cs="Times New Roman"/>
+        </w:rPr>
+        <w:t>This panel will output all of the applications that have been accepted by the employer.</w:t>
+      </w:r>
+    </w:p>
+    <w:p>
+      <w:pPr>
+        <w:rPr>
+          <w:rFonts w:ascii="Daytona Light" w:hAnsi="Daytona Light" w:cs="Times New Roman"/>
+        </w:rPr>
+      </w:pPr>
+    </w:p>
+    <w:p>
+      <w:pPr>
+        <w:rPr>
+          <w:rFonts w:ascii="Daytona Light" w:hAnsi="Daytona Light" w:cs="Times New Roman"/>
+          <w:i/>
+          <w:iCs/>
+          <w:u w:val="single"/>
+        </w:rPr>
+      </w:pPr>
+      <w:r>
+        <w:rPr>
+          <w:rFonts w:ascii="Daytona Light" w:hAnsi="Daytona Light" w:cs="Times New Roman"/>
+          <w:i/>
+          <w:iCs/>
+          <w:u w:val="single"/>
+        </w:rPr>
         <w:t>Return to Home</w:t>
       </w:r>
     </w:p>
@@ -1639,6 +1750,7 @@
         <w:rPr>
           <w:rFonts w:ascii="Daytona Light" w:hAnsi="Daytona Light" w:cs="Times New Roman"/>
         </w:rPr>
+        <w:lastRenderedPageBreak/>
         <w:t>In the top-right-hand corner of the second employer dashboard panel, there is a button that can be clicked to navigate to the payments page.</w:t>
       </w:r>
     </w:p>
@@ -1740,7 +1852,6 @@
           <w:bCs/>
           <w:u w:val="single"/>
         </w:rPr>
-        <w:lastRenderedPageBreak/>
         <w:t>User</w:t>
       </w:r>
     </w:p>
@@ -2214,7 +2325,6 @@
         <w:rPr>
           <w:rFonts w:ascii="Daytona Light" w:hAnsi="Daytona Light" w:cs="Times New Roman"/>
         </w:rPr>
-        <w:lastRenderedPageBreak/>
         <w:t>Upon entering an existing job category (e.g. IT, Engineering, Food Preparation) and clicking the ‘Search’ button</w:t>
       </w:r>
       <w:r>
@@ -2429,6 +2539,7 @@
           <w:bCs/>
           <w:color w:val="FF0000"/>
         </w:rPr>
+        <w:lastRenderedPageBreak/>
         <w:t>TODO: Add further validation in case fields are empty</w:t>
       </w:r>
       <w:r>
@@ -2589,7 +2700,6 @@
         <w:rPr>
           <w:rFonts w:ascii="Daytona Light" w:hAnsi="Daytona Light" w:cs="Times New Roman"/>
         </w:rPr>
-        <w:lastRenderedPageBreak/>
         <w:t>This feature allows a currently signed-in user to withdraw an application that they have submitted.</w:t>
       </w:r>
       <w:r>
@@ -2891,7 +3001,14 @@
         <w:rPr>
           <w:rFonts w:ascii="Daytona Light" w:hAnsi="Daytona Light" w:cs="Times New Roman"/>
         </w:rPr>
-        <w:t>In this feature, a signed-in user can modify any number of attributes in their current profile/account. It uses the $_SESSION[‘user’] variable and as such will only make modifications for the user currently signed in. The end user must lcick the ‘Update Profile’ button to complete the action.</w:t>
+        <w:t xml:space="preserve">In this feature, a signed-in user can modify any number of attributes in their current profile/account. It uses the $_SESSION[‘user’] variable and as such will only </w:t>
+      </w:r>
+      <w:r>
+        <w:rPr>
+          <w:rFonts w:ascii="Daytona Light" w:hAnsi="Daytona Light" w:cs="Times New Roman"/>
+        </w:rPr>
+        <w:lastRenderedPageBreak/>
+        <w:t>make modifications for the user currently signed in. The end user must lcick the ‘Update Profile’ button to complete the action.</w:t>
       </w:r>
     </w:p>
     <w:p>
@@ -2980,136 +3097,322 @@
         <w:rPr>
           <w:rFonts w:ascii="Daytona Light" w:hAnsi="Daytona Light" w:cs="Times New Roman"/>
         </w:rPr>
+        <w:t>Note that this option does not actually delete the user account tuple, but rather it nullifies all relevant information… except for the username, which must remain for other reasons.</w:t>
+      </w:r>
+    </w:p>
+    <w:p>
+      <w:pPr>
+        <w:rPr>
+          <w:rFonts w:ascii="Daytona Light" w:hAnsi="Daytona Light" w:cs="Times New Roman"/>
+        </w:rPr>
+      </w:pPr>
+    </w:p>
+    <w:p>
+      <w:pPr>
+        <w:rPr>
+          <w:rFonts w:ascii="Daytona Light" w:hAnsi="Daytona Light" w:cs="Times New Roman"/>
+          <w:i/>
+          <w:iCs/>
+          <w:u w:val="single"/>
+        </w:rPr>
+      </w:pPr>
+      <w:r>
+        <w:rPr>
+          <w:rFonts w:ascii="Daytona Light" w:hAnsi="Daytona Light" w:cs="Times New Roman"/>
+          <w:i/>
+          <w:iCs/>
+          <w:u w:val="single"/>
+        </w:rPr>
+        <w:t>Applications Sent By User</w:t>
+      </w:r>
+    </w:p>
+    <w:p>
+      <w:pPr>
+        <w:rPr>
+          <w:rFonts w:ascii="Daytona Light" w:hAnsi="Daytona Light" w:cs="Times New Roman"/>
+          <w:i/>
+          <w:iCs/>
+          <w:u w:val="single"/>
+        </w:rPr>
+      </w:pPr>
+    </w:p>
+    <w:p>
+      <w:pPr>
+        <w:rPr>
+          <w:rFonts w:ascii="Daytona Light" w:hAnsi="Daytona Light" w:cs="Times New Roman"/>
+        </w:rPr>
+      </w:pPr>
+      <w:r>
+        <w:rPr>
+          <w:rFonts w:ascii="Daytona Light" w:hAnsi="Daytona Light" w:cs="Times New Roman"/>
+        </w:rPr>
+        <w:t>This panel will display all of the job applications that have been sent by the user currently in session.</w:t>
+      </w:r>
+    </w:p>
+    <w:p>
+      <w:pPr>
+        <w:rPr>
+          <w:rFonts w:ascii="Daytona Light" w:hAnsi="Daytona Light" w:cs="Times New Roman"/>
+        </w:rPr>
+      </w:pPr>
+    </w:p>
+    <w:p>
+      <w:pPr>
+        <w:rPr>
+          <w:rFonts w:ascii="Daytona Light" w:hAnsi="Daytona Light" w:cs="Times New Roman"/>
+          <w:i/>
+          <w:iCs/>
+          <w:u w:val="single"/>
+        </w:rPr>
+      </w:pPr>
+      <w:r>
+        <w:rPr>
+          <w:rFonts w:ascii="Daytona Light" w:hAnsi="Daytona Light" w:cs="Times New Roman"/>
+          <w:i/>
+          <w:iCs/>
+          <w:u w:val="single"/>
+        </w:rPr>
+        <w:t>Applications Accepted</w:t>
+      </w:r>
+    </w:p>
+    <w:p>
+      <w:pPr>
+        <w:rPr>
+          <w:rFonts w:ascii="Daytona Light" w:hAnsi="Daytona Light" w:cs="Times New Roman"/>
+          <w:i/>
+          <w:iCs/>
+          <w:u w:val="single"/>
+        </w:rPr>
+      </w:pPr>
+    </w:p>
+    <w:p>
+      <w:pPr>
+        <w:rPr>
+          <w:rFonts w:ascii="Daytona Light" w:hAnsi="Daytona Light" w:cs="Times New Roman"/>
+        </w:rPr>
+      </w:pPr>
+      <w:r>
+        <w:rPr>
+          <w:rFonts w:ascii="Daytona Light" w:hAnsi="Daytona Light" w:cs="Times New Roman"/>
+        </w:rPr>
+        <w:t>This panel will display all of the</w:t>
+      </w:r>
+      <w:r>
+        <w:rPr>
+          <w:rFonts w:ascii="Daytona Light" w:hAnsi="Daytona Light" w:cs="Times New Roman"/>
+          <w:b/>
+          <w:bCs/>
+        </w:rPr>
+        <w:t xml:space="preserve"> </w:t>
+      </w:r>
+      <w:r>
+        <w:rPr>
+          <w:rFonts w:ascii="Daytona Light" w:hAnsi="Daytona Light" w:cs="Times New Roman"/>
+        </w:rPr>
+        <w:t xml:space="preserve">current user’s job applications that were </w:t>
+      </w:r>
+      <w:r>
+        <w:rPr>
+          <w:rFonts w:ascii="Daytona Light" w:hAnsi="Daytona Light" w:cs="Times New Roman"/>
+          <w:b/>
+          <w:bCs/>
+        </w:rPr>
+        <w:t xml:space="preserve">accepted </w:t>
+      </w:r>
+      <w:r>
+        <w:rPr>
+          <w:rFonts w:ascii="Daytona Light" w:hAnsi="Daytona Light" w:cs="Times New Roman"/>
+        </w:rPr>
+        <w:t>by the employer. (In other words, they got the job… or several!)</w:t>
+      </w:r>
+    </w:p>
+    <w:p>
+      <w:pPr>
+        <w:rPr>
+          <w:rFonts w:ascii="Daytona Light" w:hAnsi="Daytona Light" w:cs="Times New Roman"/>
+        </w:rPr>
+      </w:pPr>
+    </w:p>
+    <w:p>
+      <w:pPr>
+        <w:rPr>
+          <w:rFonts w:ascii="Daytona Light" w:hAnsi="Daytona Light" w:cs="Times New Roman"/>
+          <w:i/>
+          <w:iCs/>
+          <w:u w:val="single"/>
+        </w:rPr>
+      </w:pPr>
+      <w:r>
+        <w:rPr>
+          <w:rFonts w:ascii="Daytona Light" w:hAnsi="Daytona Light" w:cs="Times New Roman"/>
+          <w:i/>
+          <w:iCs/>
+          <w:u w:val="single"/>
+        </w:rPr>
+        <w:t>Applications Rejected</w:t>
+      </w:r>
+    </w:p>
+    <w:p>
+      <w:pPr>
+        <w:rPr>
+          <w:rFonts w:ascii="Daytona Light" w:hAnsi="Daytona Light" w:cs="Times New Roman"/>
+        </w:rPr>
+      </w:pPr>
+    </w:p>
+    <w:p>
+      <w:pPr>
+        <w:rPr>
+          <w:rFonts w:ascii="Daytona Light" w:hAnsi="Daytona Light" w:cs="Times New Roman"/>
+        </w:rPr>
+      </w:pPr>
+      <w:r>
+        <w:rPr>
+          <w:rFonts w:ascii="Daytona Light" w:hAnsi="Daytona Light" w:cs="Times New Roman"/>
+        </w:rPr>
+        <w:t xml:space="preserve">This panel will display all of the current user’s job applications that were </w:t>
+      </w:r>
+      <w:r>
+        <w:rPr>
+          <w:rFonts w:ascii="Daytona Light" w:hAnsi="Daytona Light" w:cs="Times New Roman"/>
+          <w:b/>
+          <w:bCs/>
+        </w:rPr>
+        <w:t xml:space="preserve">rejected </w:t>
+      </w:r>
+      <w:r>
+        <w:rPr>
+          <w:rFonts w:ascii="Daytona Light" w:hAnsi="Daytona Light" w:cs="Times New Roman"/>
+        </w:rPr>
+        <w:t>by the employer.</w:t>
+      </w:r>
+    </w:p>
+    <w:p>
+      <w:pPr>
+        <w:rPr>
+          <w:rFonts w:ascii="Daytona Light" w:hAnsi="Daytona Light" w:cs="Times New Roman"/>
+        </w:rPr>
+      </w:pPr>
+    </w:p>
+    <w:p>
+      <w:pPr>
+        <w:rPr>
+          <w:rFonts w:ascii="Daytona Light" w:hAnsi="Daytona Light" w:cs="Times New Roman"/>
+          <w:i/>
+          <w:iCs/>
+          <w:u w:val="single"/>
+        </w:rPr>
+      </w:pPr>
+      <w:r>
+        <w:rPr>
+          <w:rFonts w:ascii="Daytona Light" w:hAnsi="Daytona Light" w:cs="Times New Roman"/>
+          <w:i/>
+          <w:iCs/>
+          <w:u w:val="single"/>
+        </w:rPr>
+        <w:t>Return to User Login</w:t>
+      </w:r>
+    </w:p>
+    <w:p>
+      <w:pPr>
+        <w:rPr>
+          <w:rFonts w:ascii="Daytona Light" w:hAnsi="Daytona Light" w:cs="Times New Roman"/>
+          <w:i/>
+          <w:iCs/>
+          <w:u w:val="single"/>
+        </w:rPr>
+      </w:pPr>
+    </w:p>
+    <w:p>
+      <w:pPr>
+        <w:rPr>
+          <w:rFonts w:ascii="Daytona Light" w:hAnsi="Daytona Light" w:cs="Times New Roman"/>
+        </w:rPr>
+      </w:pPr>
+      <w:r>
+        <w:rPr>
+          <w:rFonts w:ascii="Daytona Light" w:hAnsi="Daytona Light" w:cs="Times New Roman"/>
+        </w:rPr>
+        <w:t xml:space="preserve">Upon redirecting </w:t>
+      </w:r>
+      <w:r>
+        <w:rPr>
+          <w:rFonts w:ascii="Daytona Light" w:hAnsi="Daytona Light" w:cs="Times New Roman"/>
+        </w:rPr>
+        <w:t xml:space="preserve">back </w:t>
+      </w:r>
+      <w:r>
+        <w:rPr>
+          <w:rFonts w:ascii="Daytona Light" w:hAnsi="Daytona Light" w:cs="Times New Roman"/>
+        </w:rPr>
+        <w:t>to the login page, several $_SESSION variables will be unset.</w:t>
+      </w:r>
+    </w:p>
+    <w:p>
+      <w:pPr>
+        <w:rPr>
+          <w:rFonts w:ascii="Daytona Light" w:hAnsi="Daytona Light" w:cs="Times New Roman"/>
+        </w:rPr>
+      </w:pPr>
+    </w:p>
+    <w:p>
+      <w:pPr>
+        <w:rPr>
+          <w:rFonts w:ascii="Daytona Light" w:hAnsi="Daytona Light" w:cs="Times New Roman"/>
+          <w:b/>
+          <w:bCs/>
+          <w:u w:val="single"/>
+        </w:rPr>
+      </w:pPr>
+      <w:r>
+        <w:rPr>
+          <w:rFonts w:ascii="Daytona Light" w:hAnsi="Daytona Light" w:cs="Times New Roman"/>
+          <w:b/>
+          <w:bCs/>
+          <w:u w:val="single"/>
+        </w:rPr>
+        <w:t>Payments</w:t>
+      </w:r>
+    </w:p>
+    <w:p>
+      <w:pPr>
+        <w:rPr>
+          <w:rFonts w:ascii="Daytona Light" w:hAnsi="Daytona Light" w:cs="Times New Roman"/>
+          <w:b/>
+          <w:bCs/>
+        </w:rPr>
+      </w:pPr>
+    </w:p>
+    <w:p>
+      <w:pPr>
+        <w:rPr>
+          <w:rFonts w:ascii="Daytona Light" w:hAnsi="Daytona Light" w:cs="Times New Roman"/>
+        </w:rPr>
+      </w:pPr>
+      <w:r>
+        <w:rPr>
+          <w:rFonts w:ascii="Daytona Light" w:hAnsi="Daytona Light" w:cs="Times New Roman"/>
+        </w:rPr>
+        <w:t>In the top-right-hand corner of the second user dashboard panel, there is a button that can be clicked to navigate to the payments page.</w:t>
+      </w:r>
+    </w:p>
+    <w:p>
+      <w:pPr>
+        <w:rPr>
+          <w:rFonts w:ascii="Daytona Light" w:hAnsi="Daytona Light" w:cs="Times New Roman"/>
+        </w:rPr>
+      </w:pPr>
+    </w:p>
+    <w:p>
+      <w:pPr>
+        <w:rPr>
+          <w:rFonts w:ascii="Daytona Light" w:hAnsi="Daytona Light" w:cs="Times New Roman"/>
+        </w:rPr>
+      </w:pPr>
+      <w:r>
+        <w:rPr>
+          <w:rFonts w:ascii="Daytona Light" w:hAnsi="Daytona Light" w:cs="Times New Roman"/>
+        </w:rPr>
         <w:lastRenderedPageBreak/>
-        <w:t>Note that this option does not actually delete the user account tuple, but rather it nullifies all relevant information… except for the username, which must remain for other reasons.</w:t>
-      </w:r>
-    </w:p>
-    <w:p>
-      <w:pPr>
-        <w:rPr>
-          <w:rFonts w:ascii="Daytona Light" w:hAnsi="Daytona Light" w:cs="Times New Roman"/>
-        </w:rPr>
-      </w:pPr>
-    </w:p>
-    <w:p>
-      <w:pPr>
-        <w:rPr>
-          <w:rFonts w:ascii="Daytona Light" w:hAnsi="Daytona Light" w:cs="Times New Roman"/>
-          <w:i/>
-          <w:iCs/>
-          <w:u w:val="single"/>
-        </w:rPr>
-      </w:pPr>
-      <w:r>
-        <w:rPr>
-          <w:rFonts w:ascii="Daytona Light" w:hAnsi="Daytona Light" w:cs="Times New Roman"/>
-          <w:i/>
-          <w:iCs/>
-          <w:u w:val="single"/>
-        </w:rPr>
-        <w:t>Return to User Login</w:t>
-      </w:r>
-    </w:p>
-    <w:p>
-      <w:pPr>
-        <w:rPr>
-          <w:rFonts w:ascii="Daytona Light" w:hAnsi="Daytona Light" w:cs="Times New Roman"/>
-          <w:i/>
-          <w:iCs/>
-          <w:u w:val="single"/>
-        </w:rPr>
-      </w:pPr>
-    </w:p>
-    <w:p>
-      <w:pPr>
-        <w:rPr>
-          <w:rFonts w:ascii="Daytona Light" w:hAnsi="Daytona Light" w:cs="Times New Roman"/>
-        </w:rPr>
-      </w:pPr>
-      <w:r>
-        <w:rPr>
-          <w:rFonts w:ascii="Daytona Light" w:hAnsi="Daytona Light" w:cs="Times New Roman"/>
-        </w:rPr>
-        <w:t xml:space="preserve">Upon redirecting </w:t>
-      </w:r>
-      <w:r>
-        <w:rPr>
-          <w:rFonts w:ascii="Daytona Light" w:hAnsi="Daytona Light" w:cs="Times New Roman"/>
-        </w:rPr>
-        <w:t xml:space="preserve">back </w:t>
-      </w:r>
-      <w:r>
-        <w:rPr>
-          <w:rFonts w:ascii="Daytona Light" w:hAnsi="Daytona Light" w:cs="Times New Roman"/>
-        </w:rPr>
-        <w:t>to the login page, several $_SESSION variables will be unset.</w:t>
-      </w:r>
-    </w:p>
-    <w:p>
-      <w:pPr>
-        <w:rPr>
-          <w:rFonts w:ascii="Daytona Light" w:hAnsi="Daytona Light" w:cs="Times New Roman"/>
-        </w:rPr>
-      </w:pPr>
-    </w:p>
-    <w:p>
-      <w:pPr>
-        <w:rPr>
-          <w:rFonts w:ascii="Daytona Light" w:hAnsi="Daytona Light" w:cs="Times New Roman"/>
-          <w:b/>
-          <w:bCs/>
-          <w:u w:val="single"/>
-        </w:rPr>
-      </w:pPr>
-      <w:r>
-        <w:rPr>
-          <w:rFonts w:ascii="Daytona Light" w:hAnsi="Daytona Light" w:cs="Times New Roman"/>
-          <w:b/>
-          <w:bCs/>
-          <w:u w:val="single"/>
-        </w:rPr>
-        <w:t>Payments</w:t>
-      </w:r>
-    </w:p>
-    <w:p>
-      <w:pPr>
-        <w:rPr>
-          <w:rFonts w:ascii="Daytona Light" w:hAnsi="Daytona Light" w:cs="Times New Roman"/>
-          <w:b/>
-          <w:bCs/>
-        </w:rPr>
-      </w:pPr>
-    </w:p>
-    <w:p>
-      <w:pPr>
-        <w:rPr>
-          <w:rFonts w:ascii="Daytona Light" w:hAnsi="Daytona Light" w:cs="Times New Roman"/>
-        </w:rPr>
-      </w:pPr>
-      <w:r>
-        <w:rPr>
-          <w:rFonts w:ascii="Daytona Light" w:hAnsi="Daytona Light" w:cs="Times New Roman"/>
-        </w:rPr>
-        <w:t>In the top-right-hand corner of the second user dashboard panel, there is a button that can be clicked to navigate to the payments page.</w:t>
-      </w:r>
-    </w:p>
-    <w:p>
-      <w:pPr>
-        <w:rPr>
-          <w:rFonts w:ascii="Daytona Light" w:hAnsi="Daytona Light" w:cs="Times New Roman"/>
-        </w:rPr>
-      </w:pPr>
-    </w:p>
-    <w:p>
-      <w:pPr>
-        <w:rPr>
-          <w:rFonts w:ascii="Daytona Light" w:hAnsi="Daytona Light" w:cs="Times New Roman"/>
-        </w:rPr>
-      </w:pPr>
-      <w:r>
-        <w:rPr>
-          <w:rFonts w:ascii="Daytona Light" w:hAnsi="Daytona Light" w:cs="Times New Roman"/>
-        </w:rPr>
         <w:t>Within this page, a user can add a new payment option, edit a currently existing payment option, or remove a payment option.</w:t>
       </w:r>
     </w:p>

</xml_diff>

<commit_message>
added alerts for successful/failed insertions
</commit_message>
<xml_diff>
--- a/docs/zic55311_project_overview.docx
+++ b/docs/zic55311_project_overview.docx
@@ -342,7 +342,21 @@
         <w:rPr>
           <w:rFonts w:ascii="Daytona Light" w:hAnsi="Daytona Light" w:cs="Times New Roman"/>
         </w:rPr>
-        <w:t>this helped to simplify certain aspects of querying the database and thus made certain aspects of the back end code simpler, more readable, and easier to refactor.</w:t>
+        <w:t xml:space="preserve">this helped to simplify certain aspects of querying the database and thus made certain aspects of the </w:t>
+      </w:r>
+      <w:proofErr w:type="gramStart"/>
+      <w:r>
+        <w:rPr>
+          <w:rFonts w:ascii="Daytona Light" w:hAnsi="Daytona Light" w:cs="Times New Roman"/>
+        </w:rPr>
+        <w:t>back end</w:t>
+      </w:r>
+      <w:proofErr w:type="gramEnd"/>
+      <w:r>
+        <w:rPr>
+          <w:rFonts w:ascii="Daytona Light" w:hAnsi="Daytona Light" w:cs="Times New Roman"/>
+        </w:rPr>
+        <w:t xml:space="preserve"> code simpler, more readable, and easier to refactor.</w:t>
       </w:r>
     </w:p>
     <w:p>
@@ -1067,22 +1081,22 @@
       <w:pPr>
         <w:rPr>
           <w:rFonts w:ascii="Daytona Light" w:hAnsi="Daytona Light" w:cs="Times New Roman"/>
-          <w:color w:val="FF0000"/>
-        </w:rPr>
-      </w:pPr>
-      <w:r>
-        <w:rPr>
-          <w:rFonts w:ascii="Daytona Light" w:hAnsi="Daytona Light" w:cs="Times New Roman"/>
-          <w:b/>
-          <w:bCs/>
-          <w:color w:val="FF0000"/>
+          <w:color w:val="0070C0"/>
+        </w:rPr>
+      </w:pPr>
+      <w:r>
+        <w:rPr>
+          <w:rFonts w:ascii="Daytona Light" w:hAnsi="Daytona Light" w:cs="Times New Roman"/>
+          <w:b/>
+          <w:bCs/>
+          <w:color w:val="0070C0"/>
         </w:rPr>
         <w:t>TODO: Make employer_ID insertion automatic for creating a job</w:t>
       </w:r>
       <w:r>
         <w:rPr>
           <w:rFonts w:ascii="Daytona Light" w:hAnsi="Daytona Light" w:cs="Times New Roman"/>
-          <w:color w:val="FF0000"/>
+          <w:color w:val="0070C0"/>
         </w:rPr>
         <w:t>.</w:t>
       </w:r>
@@ -1346,8 +1360,16 @@
         <w:rPr>
           <w:rFonts w:ascii="Daytona Light" w:hAnsi="Daytona Light" w:cs="Times New Roman"/>
         </w:rPr>
-        <w:t>a user can update any number of attributes of a given job provided that the job_ID is entered</w:t>
-      </w:r>
+        <w:t xml:space="preserve">a user can update any number of attributes of a given job provided that the job_ID is </w:t>
+      </w:r>
+      <w:proofErr w:type="gramStart"/>
+      <w:r>
+        <w:rPr>
+          <w:rFonts w:ascii="Daytona Light" w:hAnsi="Daytona Light" w:cs="Times New Roman"/>
+        </w:rPr>
+        <w:t>entered</w:t>
+      </w:r>
+      <w:proofErr w:type="gramEnd"/>
       <w:r>
         <w:rPr>
           <w:rFonts w:ascii="Daytona Light" w:hAnsi="Daytona Light" w:cs="Times New Roman"/>
@@ -1359,6 +1381,108 @@
       <w:pPr>
         <w:rPr>
           <w:rFonts w:ascii="Daytona Light" w:hAnsi="Daytona Light" w:cs="Times New Roman"/>
+          <w:b/>
+          <w:bCs/>
+        </w:rPr>
+      </w:pPr>
+    </w:p>
+    <w:p>
+      <w:pPr>
+        <w:rPr>
+          <w:rFonts w:ascii="Daytona Light" w:hAnsi="Daytona Light" w:cs="Times New Roman"/>
+          <w:i/>
+          <w:iCs/>
+          <w:u w:val="single"/>
+        </w:rPr>
+      </w:pPr>
+      <w:r>
+        <w:rPr>
+          <w:rFonts w:ascii="Daytona Light" w:hAnsi="Daytona Light" w:cs="Times New Roman"/>
+          <w:i/>
+          <w:iCs/>
+          <w:u w:val="single"/>
+        </w:rPr>
+        <w:t>Update Application</w:t>
+      </w:r>
+    </w:p>
+    <w:p>
+      <w:pPr>
+        <w:rPr>
+          <w:rFonts w:ascii="Daytona Light" w:hAnsi="Daytona Light" w:cs="Times New Roman"/>
+        </w:rPr>
+      </w:pPr>
+    </w:p>
+    <w:p>
+      <w:pPr>
+        <w:rPr>
+          <w:rFonts w:ascii="Daytona Light" w:hAnsi="Daytona Light" w:cs="Times New Roman"/>
+        </w:rPr>
+      </w:pPr>
+      <w:r>
+        <w:rPr>
+          <w:rFonts w:ascii="Daytona Light" w:hAnsi="Daytona Light" w:cs="Times New Roman"/>
+        </w:rPr>
+        <w:t>This feature is to update an application that has already been provided by a user (jobseeker) to an employer. It allows the employer to change the application status (e.g. ‘accepted’, ‘rejected’) and to provide a message for the applicant</w:t>
+      </w:r>
+      <w:r>
+        <w:rPr>
+          <w:rFonts w:ascii="Daytona Light" w:hAnsi="Daytona Light" w:cs="Times New Roman"/>
+        </w:rPr>
+        <w:t xml:space="preserve">. All fields must be </w:t>
+      </w:r>
+      <w:proofErr w:type="gramStart"/>
+      <w:r>
+        <w:rPr>
+          <w:rFonts w:ascii="Daytona Light" w:hAnsi="Daytona Light" w:cs="Times New Roman"/>
+        </w:rPr>
+        <w:t>entered</w:t>
+      </w:r>
+      <w:proofErr w:type="gramEnd"/>
+      <w:r>
+        <w:rPr>
+          <w:rFonts w:ascii="Daytona Light" w:hAnsi="Daytona Light" w:cs="Times New Roman"/>
+        </w:rPr>
+        <w:t xml:space="preserve"> and the ‘Update Application’ button must be clicked.</w:t>
+      </w:r>
+    </w:p>
+    <w:p>
+      <w:pPr>
+        <w:rPr>
+          <w:rFonts w:ascii="Daytona Light" w:hAnsi="Daytona Light" w:cs="Times New Roman"/>
+        </w:rPr>
+      </w:pPr>
+    </w:p>
+    <w:p>
+      <w:pPr>
+        <w:rPr>
+          <w:rFonts w:ascii="Daytona Light" w:hAnsi="Daytona Light" w:cs="Times New Roman"/>
+        </w:rPr>
+      </w:pPr>
+      <w:r>
+        <w:rPr>
+          <w:rFonts w:ascii="Daytona Light" w:hAnsi="Daytona Light" w:cs="Times New Roman"/>
+        </w:rPr>
+        <w:t xml:space="preserve">Currently it is too permissive, just like </w:t>
+      </w:r>
+      <w:r>
+        <w:rPr>
+          <w:rFonts w:ascii="Daytona Light" w:hAnsi="Daytona Light" w:cs="Times New Roman"/>
+          <w:i/>
+          <w:iCs/>
+        </w:rPr>
+        <w:t>Update Job</w:t>
+      </w:r>
+      <w:r>
+        <w:rPr>
+          <w:rFonts w:ascii="Daytona Light" w:hAnsi="Daytona Light" w:cs="Times New Roman"/>
+        </w:rPr>
+        <w:t>.</w:t>
+      </w:r>
+    </w:p>
+    <w:p>
+      <w:pPr>
+        <w:rPr>
+          <w:rFonts w:ascii="Daytona Light" w:hAnsi="Daytona Light" w:cs="Times New Roman"/>
         </w:rPr>
       </w:pPr>
     </w:p>
@@ -1406,121 +1530,27 @@
           <w:iCs/>
           <w:u w:val="single"/>
         </w:rPr>
-        <w:t>Update Application</w:t>
-      </w:r>
-    </w:p>
-    <w:p>
-      <w:pPr>
-        <w:rPr>
-          <w:rFonts w:ascii="Daytona Light" w:hAnsi="Daytona Light" w:cs="Times New Roman"/>
-        </w:rPr>
-      </w:pPr>
-    </w:p>
-    <w:p>
-      <w:pPr>
-        <w:rPr>
-          <w:rFonts w:ascii="Daytona Light" w:hAnsi="Daytona Light" w:cs="Times New Roman"/>
-        </w:rPr>
-      </w:pPr>
-      <w:r>
-        <w:rPr>
-          <w:rFonts w:ascii="Daytona Light" w:hAnsi="Daytona Light" w:cs="Times New Roman"/>
-        </w:rPr>
-        <w:t>This feature is to update an application that has already been provided by a user (jobseeker) to an employer. It allows the employer to change the application status (e.g. ‘accepted’, ‘rejected’) and to provide a message for the applicant</w:t>
-      </w:r>
-      <w:r>
-        <w:rPr>
-          <w:rFonts w:ascii="Daytona Light" w:hAnsi="Daytona Light" w:cs="Times New Roman"/>
-        </w:rPr>
-        <w:t>. All fields must be entered and the ‘Update Application’ button must be clicked.</w:t>
-      </w:r>
-    </w:p>
-    <w:p>
-      <w:pPr>
-        <w:rPr>
-          <w:rFonts w:ascii="Daytona Light" w:hAnsi="Daytona Light" w:cs="Times New Roman"/>
-        </w:rPr>
-      </w:pPr>
-    </w:p>
-    <w:p>
-      <w:pPr>
-        <w:rPr>
-          <w:rFonts w:ascii="Daytona Light" w:hAnsi="Daytona Light" w:cs="Times New Roman"/>
-        </w:rPr>
-      </w:pPr>
-      <w:r>
-        <w:rPr>
-          <w:rFonts w:ascii="Daytona Light" w:hAnsi="Daytona Light" w:cs="Times New Roman"/>
-        </w:rPr>
-        <w:t xml:space="preserve">Currently it is too permissive, just like </w:t>
-      </w:r>
-      <w:r>
-        <w:rPr>
-          <w:rFonts w:ascii="Daytona Light" w:hAnsi="Daytona Light" w:cs="Times New Roman"/>
-          <w:i/>
-          <w:iCs/>
-        </w:rPr>
-        <w:t>Update Job</w:t>
-      </w:r>
-      <w:r>
-        <w:rPr>
-          <w:rFonts w:ascii="Daytona Light" w:hAnsi="Daytona Light" w:cs="Times New Roman"/>
-        </w:rPr>
-        <w:t>.</w:t>
-      </w:r>
-    </w:p>
-    <w:p>
-      <w:pPr>
-        <w:rPr>
-          <w:rFonts w:ascii="Daytona Light" w:hAnsi="Daytona Light" w:cs="Times New Roman"/>
-        </w:rPr>
-      </w:pPr>
-    </w:p>
-    <w:p>
-      <w:pPr>
-        <w:rPr>
-          <w:rFonts w:ascii="Daytona Light" w:hAnsi="Daytona Light" w:cs="Times New Roman"/>
-          <w:b/>
-          <w:bCs/>
-          <w:color w:val="FF0000"/>
-        </w:rPr>
-      </w:pPr>
-      <w:r>
-        <w:rPr>
-          <w:rFonts w:ascii="Daytona Light" w:hAnsi="Daytona Light" w:cs="Times New Roman"/>
-          <w:b/>
-          <w:bCs/>
-          <w:color w:val="FF0000"/>
-        </w:rPr>
-        <w:t>TODO: Restrict the functionality of this feature to the employer signed in.</w:t>
-      </w:r>
-    </w:p>
-    <w:p>
-      <w:pPr>
-        <w:rPr>
-          <w:rFonts w:ascii="Daytona Light" w:hAnsi="Daytona Light" w:cs="Times New Roman"/>
-          <w:b/>
-          <w:bCs/>
-        </w:rPr>
-      </w:pPr>
-    </w:p>
-    <w:p>
-      <w:pPr>
-        <w:rPr>
-          <w:rFonts w:ascii="Daytona Light" w:hAnsi="Daytona Light" w:cs="Times New Roman"/>
-          <w:i/>
-          <w:iCs/>
-          <w:u w:val="single"/>
-        </w:rPr>
-      </w:pPr>
-      <w:r>
-        <w:rPr>
-          <w:rFonts w:ascii="Daytona Light" w:hAnsi="Daytona Light" w:cs="Times New Roman"/>
-          <w:i/>
-          <w:iCs/>
-          <w:u w:val="single"/>
-        </w:rPr>
-        <w:t>Jobs Posted By Employer</w:t>
+        <w:t xml:space="preserve">Jobs Posted </w:t>
+      </w:r>
+      <w:proofErr w:type="gramStart"/>
+      <w:r>
+        <w:rPr>
+          <w:rFonts w:ascii="Daytona Light" w:hAnsi="Daytona Light" w:cs="Times New Roman"/>
+          <w:i/>
+          <w:iCs/>
+          <w:u w:val="single"/>
+        </w:rPr>
+        <w:t>By</w:t>
+      </w:r>
+      <w:proofErr w:type="gramEnd"/>
+      <w:r>
+        <w:rPr>
+          <w:rFonts w:ascii="Daytona Light" w:hAnsi="Daytona Light" w:cs="Times New Roman"/>
+          <w:i/>
+          <w:iCs/>
+          <w:u w:val="single"/>
+        </w:rPr>
+        <w:t xml:space="preserve"> Employer</w:t>
       </w:r>
     </w:p>
     <w:p>
@@ -1568,7 +1598,27 @@
           <w:iCs/>
           <w:u w:val="single"/>
         </w:rPr>
-        <w:t>Applications Received By Employer</w:t>
+        <w:t xml:space="preserve">Applications Received </w:t>
+      </w:r>
+      <w:proofErr w:type="gramStart"/>
+      <w:r>
+        <w:rPr>
+          <w:rFonts w:ascii="Daytona Light" w:hAnsi="Daytona Light" w:cs="Times New Roman"/>
+          <w:i/>
+          <w:iCs/>
+          <w:u w:val="single"/>
+        </w:rPr>
+        <w:t>By</w:t>
+      </w:r>
+      <w:proofErr w:type="gramEnd"/>
+      <w:r>
+        <w:rPr>
+          <w:rFonts w:ascii="Daytona Light" w:hAnsi="Daytona Light" w:cs="Times New Roman"/>
+          <w:i/>
+          <w:iCs/>
+          <w:u w:val="single"/>
+        </w:rPr>
+        <w:t xml:space="preserve"> Employer</w:t>
       </w:r>
     </w:p>
     <w:p>
@@ -1618,7 +1668,27 @@
           <w:iCs/>
           <w:u w:val="single"/>
         </w:rPr>
-        <w:t>Applications Accepted By Employer</w:t>
+        <w:t xml:space="preserve">Applications Accepted </w:t>
+      </w:r>
+      <w:proofErr w:type="gramStart"/>
+      <w:r>
+        <w:rPr>
+          <w:rFonts w:ascii="Daytona Light" w:hAnsi="Daytona Light" w:cs="Times New Roman"/>
+          <w:i/>
+          <w:iCs/>
+          <w:u w:val="single"/>
+        </w:rPr>
+        <w:t>By</w:t>
+      </w:r>
+      <w:proofErr w:type="gramEnd"/>
+      <w:r>
+        <w:rPr>
+          <w:rFonts w:ascii="Daytona Light" w:hAnsi="Daytona Light" w:cs="Times New Roman"/>
+          <w:i/>
+          <w:iCs/>
+          <w:u w:val="single"/>
+        </w:rPr>
+        <w:t xml:space="preserve"> Employer</w:t>
       </w:r>
     </w:p>
     <w:p>
@@ -1750,7 +1820,6 @@
         <w:rPr>
           <w:rFonts w:ascii="Daytona Light" w:hAnsi="Daytona Light" w:cs="Times New Roman"/>
         </w:rPr>
-        <w:lastRenderedPageBreak/>
         <w:t>In the top-right-hand corner of the second employer dashboard panel, there is a button that can be clicked to navigate to the payments page.</w:t>
       </w:r>
     </w:p>
@@ -2539,51 +2608,51 @@
           <w:bCs/>
           <w:color w:val="FF0000"/>
         </w:rPr>
+        <w:t>TODO: Add further validation in case fields are empty</w:t>
+      </w:r>
+      <w:r>
+        <w:rPr>
+          <w:rFonts w:ascii="Daytona Light" w:hAnsi="Daytona Light" w:cs="Times New Roman"/>
+          <w:b/>
+          <w:bCs/>
+          <w:color w:val="FF0000"/>
+        </w:rPr>
+        <w:t xml:space="preserve"> </w:t>
+      </w:r>
+      <w:r>
+        <w:rPr>
+          <w:rFonts w:ascii="Daytona Light" w:hAnsi="Daytona Light" w:cs="Times New Roman"/>
+          <w:b/>
+          <w:bCs/>
+          <w:color w:val="FF0000"/>
+        </w:rPr>
+        <w:t>and disallow administrators from applying for jobs.</w:t>
+      </w:r>
+    </w:p>
+    <w:p>
+      <w:pPr>
+        <w:rPr>
+          <w:rFonts w:ascii="Daytona Light" w:hAnsi="Daytona Light" w:cs="Times New Roman"/>
+        </w:rPr>
+      </w:pPr>
+    </w:p>
+    <w:p>
+      <w:pPr>
+        <w:rPr>
+          <w:rFonts w:ascii="Daytona Light" w:hAnsi="Daytona Light" w:cs="Times New Roman"/>
+          <w:i/>
+          <w:iCs/>
+          <w:u w:val="single"/>
+        </w:rPr>
+      </w:pPr>
+      <w:r>
+        <w:rPr>
+          <w:rFonts w:ascii="Daytona Light" w:hAnsi="Daytona Light" w:cs="Times New Roman"/>
+          <w:i/>
+          <w:iCs/>
+          <w:u w:val="single"/>
+        </w:rPr>
         <w:lastRenderedPageBreak/>
-        <w:t>TODO: Add further validation in case fields are empty</w:t>
-      </w:r>
-      <w:r>
-        <w:rPr>
-          <w:rFonts w:ascii="Daytona Light" w:hAnsi="Daytona Light" w:cs="Times New Roman"/>
-          <w:b/>
-          <w:bCs/>
-          <w:color w:val="FF0000"/>
-        </w:rPr>
-        <w:t xml:space="preserve"> </w:t>
-      </w:r>
-      <w:r>
-        <w:rPr>
-          <w:rFonts w:ascii="Daytona Light" w:hAnsi="Daytona Light" w:cs="Times New Roman"/>
-          <w:b/>
-          <w:bCs/>
-          <w:color w:val="FF0000"/>
-        </w:rPr>
-        <w:t>and disallow administrators from applying for jobs.</w:t>
-      </w:r>
-    </w:p>
-    <w:p>
-      <w:pPr>
-        <w:rPr>
-          <w:rFonts w:ascii="Daytona Light" w:hAnsi="Daytona Light" w:cs="Times New Roman"/>
-        </w:rPr>
-      </w:pPr>
-    </w:p>
-    <w:p>
-      <w:pPr>
-        <w:rPr>
-          <w:rFonts w:ascii="Daytona Light" w:hAnsi="Daytona Light" w:cs="Times New Roman"/>
-          <w:i/>
-          <w:iCs/>
-          <w:u w:val="single"/>
-        </w:rPr>
-      </w:pPr>
-      <w:r>
-        <w:rPr>
-          <w:rFonts w:ascii="Daytona Light" w:hAnsi="Daytona Light" w:cs="Times New Roman"/>
-          <w:i/>
-          <w:iCs/>
-          <w:u w:val="single"/>
-        </w:rPr>
         <w:t>Maintain Status</w:t>
       </w:r>
     </w:p>
@@ -3001,39 +3070,33 @@
         <w:rPr>
           <w:rFonts w:ascii="Daytona Light" w:hAnsi="Daytona Light" w:cs="Times New Roman"/>
         </w:rPr>
-        <w:t xml:space="preserve">In this feature, a signed-in user can modify any number of attributes in their current profile/account. It uses the $_SESSION[‘user’] variable and as such will only </w:t>
-      </w:r>
-      <w:r>
-        <w:rPr>
-          <w:rFonts w:ascii="Daytona Light" w:hAnsi="Daytona Light" w:cs="Times New Roman"/>
+        <w:t>In this feature, a signed-in user can modify any number of attributes in their current profile/account. It uses the $_SESSION[‘user’] variable and as such will only make modifications for the user currently signed in. The end user must lcick the ‘Update Profile’ button to complete the action.</w:t>
+      </w:r>
+    </w:p>
+    <w:p>
+      <w:pPr>
+        <w:rPr>
+          <w:rFonts w:ascii="Daytona Light" w:hAnsi="Daytona Light" w:cs="Times New Roman"/>
+        </w:rPr>
+      </w:pPr>
+    </w:p>
+    <w:p>
+      <w:pPr>
+        <w:rPr>
+          <w:rFonts w:ascii="Daytona Light" w:hAnsi="Daytona Light" w:cs="Times New Roman"/>
+          <w:i/>
+          <w:iCs/>
+          <w:u w:val="single"/>
+        </w:rPr>
+      </w:pPr>
+      <w:r>
+        <w:rPr>
+          <w:rFonts w:ascii="Daytona Light" w:hAnsi="Daytona Light" w:cs="Times New Roman"/>
+          <w:i/>
+          <w:iCs/>
+          <w:u w:val="single"/>
         </w:rPr>
         <w:lastRenderedPageBreak/>
-        <w:t>make modifications for the user currently signed in. The end user must lcick the ‘Update Profile’ button to complete the action.</w:t>
-      </w:r>
-    </w:p>
-    <w:p>
-      <w:pPr>
-        <w:rPr>
-          <w:rFonts w:ascii="Daytona Light" w:hAnsi="Daytona Light" w:cs="Times New Roman"/>
-        </w:rPr>
-      </w:pPr>
-    </w:p>
-    <w:p>
-      <w:pPr>
-        <w:rPr>
-          <w:rFonts w:ascii="Daytona Light" w:hAnsi="Daytona Light" w:cs="Times New Roman"/>
-          <w:i/>
-          <w:iCs/>
-          <w:u w:val="single"/>
-        </w:rPr>
-      </w:pPr>
-      <w:r>
-        <w:rPr>
-          <w:rFonts w:ascii="Daytona Light" w:hAnsi="Daytona Light" w:cs="Times New Roman"/>
-          <w:i/>
-          <w:iCs/>
-          <w:u w:val="single"/>
-        </w:rPr>
         <w:t>Delete User Account</w:t>
       </w:r>
     </w:p>
@@ -3123,7 +3186,27 @@
           <w:iCs/>
           <w:u w:val="single"/>
         </w:rPr>
-        <w:t>Applications Sent By User</w:t>
+        <w:t xml:space="preserve">Applications Sent </w:t>
+      </w:r>
+      <w:proofErr w:type="gramStart"/>
+      <w:r>
+        <w:rPr>
+          <w:rFonts w:ascii="Daytona Light" w:hAnsi="Daytona Light" w:cs="Times New Roman"/>
+          <w:i/>
+          <w:iCs/>
+          <w:u w:val="single"/>
+        </w:rPr>
+        <w:t>By</w:t>
+      </w:r>
+      <w:proofErr w:type="gramEnd"/>
+      <w:r>
+        <w:rPr>
+          <w:rFonts w:ascii="Daytona Light" w:hAnsi="Daytona Light" w:cs="Times New Roman"/>
+          <w:i/>
+          <w:iCs/>
+          <w:u w:val="single"/>
+        </w:rPr>
+        <w:t xml:space="preserve"> User</w:t>
       </w:r>
     </w:p>
     <w:p>
@@ -3412,27 +3495,27 @@
         <w:rPr>
           <w:rFonts w:ascii="Daytona Light" w:hAnsi="Daytona Light" w:cs="Times New Roman"/>
         </w:rPr>
+        <w:t>Within this page, a user can add a new payment option, edit a currently existing payment option, or remove a payment option.</w:t>
+      </w:r>
+    </w:p>
+    <w:p>
+      <w:pPr>
+        <w:rPr>
+          <w:rFonts w:ascii="Daytona Light" w:hAnsi="Daytona Light" w:cs="Times New Roman"/>
+        </w:rPr>
+      </w:pPr>
+    </w:p>
+    <w:p>
+      <w:pPr>
+        <w:rPr>
+          <w:rFonts w:ascii="Daytona Light" w:hAnsi="Daytona Light" w:cs="Times New Roman"/>
+        </w:rPr>
+      </w:pPr>
+      <w:r>
+        <w:rPr>
+          <w:rFonts w:ascii="Daytona Light" w:hAnsi="Daytona Light" w:cs="Times New Roman"/>
+        </w:rPr>
         <w:lastRenderedPageBreak/>
-        <w:t>Within this page, a user can add a new payment option, edit a currently existing payment option, or remove a payment option.</w:t>
-      </w:r>
-    </w:p>
-    <w:p>
-      <w:pPr>
-        <w:rPr>
-          <w:rFonts w:ascii="Daytona Light" w:hAnsi="Daytona Light" w:cs="Times New Roman"/>
-        </w:rPr>
-      </w:pPr>
-    </w:p>
-    <w:p>
-      <w:pPr>
-        <w:rPr>
-          <w:rFonts w:ascii="Daytona Light" w:hAnsi="Daytona Light" w:cs="Times New Roman"/>
-        </w:rPr>
-      </w:pPr>
-      <w:r>
-        <w:rPr>
-          <w:rFonts w:ascii="Daytona Light" w:hAnsi="Daytona Light" w:cs="Times New Roman"/>
-        </w:rPr>
         <w:t>Additionally, there is an ‘Account Status’ panel that tells the user whether their account is in good standing.</w:t>
       </w:r>
     </w:p>

</xml_diff>